<commit_message>
BV_UVVM-717: Added a feature to deassert tvalid from the Axistream master using the config record.
</commit_message>
<xml_diff>
--- a/bitvis_vip_axistream/doc/axistream_bfm_QuickRef.docx
+++ b/bitvis_vip_axistream/doc/axistream_bfm_QuickRef.docx
@@ -1996,7 +1996,27 @@
                 <w:sz w:val="14"/>
                 <w:szCs w:val="14"/>
               </w:rPr>
-              <w:t xml:space="preserve"> ( ) when using </w:t>
+              <w:t xml:space="preserve"> </w:t>
+            </w:r>
+            <w:proofErr w:type="gramStart"/>
+            <w:r>
+              <w:rPr>
+                <w:rFonts w:cs="Verdana"/>
+                <w:b w:val="0"/>
+                <w:sz w:val="14"/>
+                <w:szCs w:val="14"/>
+              </w:rPr>
+              <w:t>( )</w:t>
+            </w:r>
+            <w:proofErr w:type="gramEnd"/>
+            <w:r>
+              <w:rPr>
+                <w:rFonts w:cs="Verdana"/>
+                <w:b w:val="0"/>
+                <w:sz w:val="14"/>
+                <w:szCs w:val="14"/>
+              </w:rPr>
+              <w:t xml:space="preserve"> when using </w:t>
             </w:r>
             <w:proofErr w:type="spellStart"/>
             <w:r>
@@ -2324,9 +2344,9 @@
                 <w:sz w:val="15"/>
                 <w:szCs w:val="28"/>
               </w:rPr>
-              <w:t>init_axistream_if_signals</w:t>
-            </w:r>
-            <w:proofErr w:type="spellEnd"/>
+              <w:t>init_axistream_if_</w:t>
+            </w:r>
+            <w:proofErr w:type="gramStart"/>
             <w:r>
               <w:rPr>
                 <w:rFonts w:cs="Verdana"/>
@@ -2335,7 +2355,29 @@
                 <w:sz w:val="15"/>
                 <w:szCs w:val="28"/>
               </w:rPr>
-              <w:t>(true</w:t>
+              <w:t>signals</w:t>
+            </w:r>
+            <w:proofErr w:type="spellEnd"/>
+            <w:r>
+              <w:rPr>
+                <w:rFonts w:cs="Verdana"/>
+                <w:b w:val="0"/>
+                <w:bCs w:val="0"/>
+                <w:sz w:val="15"/>
+                <w:szCs w:val="28"/>
+              </w:rPr>
+              <w:t>(</w:t>
+            </w:r>
+            <w:proofErr w:type="gramEnd"/>
+            <w:r>
+              <w:rPr>
+                <w:rFonts w:cs="Verdana"/>
+                <w:b w:val="0"/>
+                <w:bCs w:val="0"/>
+                <w:sz w:val="15"/>
+                <w:szCs w:val="28"/>
+              </w:rPr>
+              <w:t>true</w:t>
             </w:r>
             <w:r>
               <w:rPr>
@@ -3424,7 +3466,27 @@
                 <w:sz w:val="15"/>
                 <w:szCs w:val="13"/>
               </w:rPr>
-              <w:t xml:space="preserve"> ( ) when using </w:t>
+              <w:t xml:space="preserve"> </w:t>
+            </w:r>
+            <w:proofErr w:type="gramStart"/>
+            <w:r>
+              <w:rPr>
+                <w:rFonts w:cs="Verdana"/>
+                <w:b w:val="0"/>
+                <w:sz w:val="15"/>
+                <w:szCs w:val="13"/>
+              </w:rPr>
+              <w:t>( )</w:t>
+            </w:r>
+            <w:proofErr w:type="gramEnd"/>
+            <w:r>
+              <w:rPr>
+                <w:rFonts w:cs="Verdana"/>
+                <w:b w:val="0"/>
+                <w:sz w:val="15"/>
+                <w:szCs w:val="13"/>
+              </w:rPr>
+              <w:t xml:space="preserve"> when using </w:t>
             </w:r>
             <w:proofErr w:type="spellStart"/>
             <w:r>
@@ -4561,9 +4623,9 @@
                 <w:sz w:val="15"/>
                 <w:szCs w:val="13"/>
               </w:rPr>
-              <w:t>stream_expect</w:t>
-            </w:r>
-            <w:proofErr w:type="spellEnd"/>
+              <w:t>stream_</w:t>
+            </w:r>
+            <w:proofErr w:type="gramStart"/>
             <w:r>
               <w:rPr>
                 <w:rFonts w:cs="Verdana"/>
@@ -4571,9 +4633,20 @@
                 <w:sz w:val="15"/>
                 <w:szCs w:val="13"/>
               </w:rPr>
+              <w:t>expect</w:t>
+            </w:r>
+            <w:proofErr w:type="spellEnd"/>
+            <w:r>
+              <w:rPr>
+                <w:rFonts w:cs="Verdana"/>
+                <w:b w:val="0"/>
+                <w:sz w:val="15"/>
+                <w:szCs w:val="13"/>
+              </w:rPr>
               <w:t>(</w:t>
             </w:r>
             <w:proofErr w:type="spellStart"/>
+            <w:proofErr w:type="gramEnd"/>
             <w:r>
               <w:rPr>
                 <w:rFonts w:cs="Verdana"/>
@@ -5296,7 +5369,27 @@
                 <w:sz w:val="15"/>
                 <w:szCs w:val="15"/>
               </w:rPr>
-              <w:t xml:space="preserve"> ( ) when using </w:t>
+              <w:t xml:space="preserve"> </w:t>
+            </w:r>
+            <w:proofErr w:type="gramStart"/>
+            <w:r>
+              <w:rPr>
+                <w:rFonts w:cs="Verdana"/>
+                <w:b w:val="0"/>
+                <w:sz w:val="15"/>
+                <w:szCs w:val="15"/>
+              </w:rPr>
+              <w:t>( )</w:t>
+            </w:r>
+            <w:proofErr w:type="gramEnd"/>
+            <w:r>
+              <w:rPr>
+                <w:rFonts w:cs="Verdana"/>
+                <w:b w:val="0"/>
+                <w:sz w:val="15"/>
+                <w:szCs w:val="15"/>
+              </w:rPr>
+              <w:t xml:space="preserve"> when using </w:t>
             </w:r>
             <w:proofErr w:type="spellStart"/>
             <w:r>
@@ -5615,9 +5708,9 @@
                 <w:sz w:val="15"/>
                 <w:szCs w:val="28"/>
               </w:rPr>
-              <w:t>init_axistream_if_signals</w:t>
-            </w:r>
-            <w:proofErr w:type="spellEnd"/>
+              <w:t>init_axistream_if_</w:t>
+            </w:r>
+            <w:proofErr w:type="gramStart"/>
             <w:r>
               <w:rPr>
                 <w:rFonts w:cs="Verdana"/>
@@ -5626,7 +5719,29 @@
                 <w:sz w:val="15"/>
                 <w:szCs w:val="28"/>
               </w:rPr>
-              <w:t xml:space="preserve">(false, </w:t>
+              <w:t>signals</w:t>
+            </w:r>
+            <w:proofErr w:type="spellEnd"/>
+            <w:r>
+              <w:rPr>
+                <w:rFonts w:cs="Verdana"/>
+                <w:b w:val="0"/>
+                <w:bCs w:val="0"/>
+                <w:sz w:val="15"/>
+                <w:szCs w:val="28"/>
+              </w:rPr>
+              <w:t>(</w:t>
+            </w:r>
+            <w:proofErr w:type="gramEnd"/>
+            <w:r>
+              <w:rPr>
+                <w:rFonts w:cs="Verdana"/>
+                <w:b w:val="0"/>
+                <w:bCs w:val="0"/>
+                <w:sz w:val="15"/>
+                <w:szCs w:val="28"/>
+              </w:rPr>
+              <w:t xml:space="preserve">false, </w:t>
             </w:r>
             <w:proofErr w:type="spellStart"/>
             <w:r>
@@ -8261,6 +8376,239 @@
                 <w:bCs/>
                 <w:sz w:val="15"/>
               </w:rPr>
+              <w:t>valid</w:t>
+            </w:r>
+            <w:r>
+              <w:rPr>
+                <w:rFonts w:cs="Helvetica"/>
+                <w:bCs/>
+                <w:sz w:val="15"/>
+              </w:rPr>
+              <w:t>_low_at_word_num</w:t>
+            </w:r>
+            <w:proofErr w:type="spellEnd"/>
+          </w:p>
+        </w:tc>
+        <w:tc>
+          <w:tcPr>
+            <w:tcW w:w="1843" w:type="dxa"/>
+          </w:tcPr>
+          <w:p>
+            <w:pPr>
+              <w:widowControl w:val="0"/>
+              <w:tabs>
+                <w:tab w:val="left" w:pos="851"/>
+              </w:tabs>
+              <w:autoSpaceDE w:val="0"/>
+              <w:autoSpaceDN w:val="0"/>
+              <w:adjustRightInd w:val="0"/>
+              <w:spacing w:line="276" w:lineRule="auto"/>
+              <w:rPr>
+                <w:rFonts w:cs="Helvetica"/>
+                <w:bCs/>
+                <w:sz w:val="15"/>
+              </w:rPr>
+            </w:pPr>
+            <w:r>
+              <w:rPr>
+                <w:rFonts w:cs="Helvetica"/>
+                <w:bCs/>
+                <w:sz w:val="15"/>
+              </w:rPr>
+              <w:t>integer</w:t>
+            </w:r>
+          </w:p>
+        </w:tc>
+        <w:tc>
+          <w:tcPr>
+            <w:tcW w:w="3260" w:type="dxa"/>
+          </w:tcPr>
+          <w:p>
+            <w:pPr>
+              <w:widowControl w:val="0"/>
+              <w:tabs>
+                <w:tab w:val="left" w:pos="851"/>
+              </w:tabs>
+              <w:autoSpaceDE w:val="0"/>
+              <w:autoSpaceDN w:val="0"/>
+              <w:adjustRightInd w:val="0"/>
+              <w:spacing w:line="276" w:lineRule="auto"/>
+              <w:rPr>
+                <w:rFonts w:cs="Helvetica"/>
+                <w:bCs/>
+                <w:sz w:val="15"/>
+              </w:rPr>
+            </w:pPr>
+            <w:r>
+              <w:rPr>
+                <w:rFonts w:cs="Helvetica"/>
+                <w:bCs/>
+                <w:sz w:val="15"/>
+              </w:rPr>
+              <w:t>0</w:t>
+            </w:r>
+          </w:p>
+        </w:tc>
+      </w:tr>
+      <w:tr>
+        <w:trPr>
+          <w:trHeight w:val="20"/>
+        </w:trPr>
+        <w:tc>
+          <w:tcPr>
+            <w:tcW w:w="2957" w:type="dxa"/>
+            <w:shd w:val="clear" w:color="auto" w:fill="E7E6E6" w:themeFill="background2"/>
+          </w:tcPr>
+          <w:p>
+            <w:pPr>
+              <w:widowControl w:val="0"/>
+              <w:tabs>
+                <w:tab w:val="left" w:pos="851"/>
+                <w:tab w:val="right" w:pos="2741"/>
+              </w:tabs>
+              <w:autoSpaceDE w:val="0"/>
+              <w:autoSpaceDN w:val="0"/>
+              <w:adjustRightInd w:val="0"/>
+              <w:spacing w:line="276" w:lineRule="auto"/>
+              <w:ind w:left="122"/>
+              <w:rPr>
+                <w:rFonts w:cs="Helvetica"/>
+                <w:bCs/>
+                <w:sz w:val="15"/>
+              </w:rPr>
+            </w:pPr>
+            <w:proofErr w:type="spellStart"/>
+            <w:r>
+              <w:rPr>
+                <w:rFonts w:cs="Helvetica"/>
+                <w:bCs/>
+                <w:sz w:val="15"/>
+              </w:rPr>
+              <w:t>valid_</w:t>
+            </w:r>
+            <w:r>
+              <w:rPr>
+                <w:rFonts w:cs="Helvetica"/>
+                <w:bCs/>
+                <w:sz w:val="15"/>
+              </w:rPr>
+              <w:t>low_d</w:t>
+            </w:r>
+            <w:r>
+              <w:rPr>
+                <w:rFonts w:cs="Helvetica"/>
+                <w:bCs/>
+                <w:sz w:val="15"/>
+              </w:rPr>
+              <w:t>u</w:t>
+            </w:r>
+            <w:r>
+              <w:rPr>
+                <w:rFonts w:cs="Helvetica"/>
+                <w:bCs/>
+                <w:sz w:val="15"/>
+              </w:rPr>
+              <w:t>ration</w:t>
+            </w:r>
+            <w:proofErr w:type="spellEnd"/>
+          </w:p>
+        </w:tc>
+        <w:tc>
+          <w:tcPr>
+            <w:tcW w:w="1843" w:type="dxa"/>
+            <w:shd w:val="clear" w:color="auto" w:fill="E7E6E6" w:themeFill="background2"/>
+          </w:tcPr>
+          <w:p>
+            <w:pPr>
+              <w:widowControl w:val="0"/>
+              <w:tabs>
+                <w:tab w:val="left" w:pos="851"/>
+              </w:tabs>
+              <w:autoSpaceDE w:val="0"/>
+              <w:autoSpaceDN w:val="0"/>
+              <w:adjustRightInd w:val="0"/>
+              <w:spacing w:line="276" w:lineRule="auto"/>
+              <w:rPr>
+                <w:rFonts w:cs="Helvetica"/>
+                <w:bCs/>
+                <w:sz w:val="15"/>
+              </w:rPr>
+            </w:pPr>
+            <w:r>
+              <w:rPr>
+                <w:rFonts w:cs="Helvetica"/>
+                <w:bCs/>
+                <w:sz w:val="15"/>
+              </w:rPr>
+              <w:t>integer</w:t>
+            </w:r>
+          </w:p>
+        </w:tc>
+        <w:tc>
+          <w:tcPr>
+            <w:tcW w:w="3260" w:type="dxa"/>
+            <w:shd w:val="clear" w:color="auto" w:fill="E7E6E6" w:themeFill="background2"/>
+          </w:tcPr>
+          <w:p>
+            <w:pPr>
+              <w:widowControl w:val="0"/>
+              <w:tabs>
+                <w:tab w:val="left" w:pos="851"/>
+              </w:tabs>
+              <w:autoSpaceDE w:val="0"/>
+              <w:autoSpaceDN w:val="0"/>
+              <w:adjustRightInd w:val="0"/>
+              <w:spacing w:line="276" w:lineRule="auto"/>
+              <w:rPr>
+                <w:rFonts w:cs="Helvetica"/>
+                <w:bCs/>
+                <w:sz w:val="15"/>
+              </w:rPr>
+            </w:pPr>
+            <w:r>
+              <w:rPr>
+                <w:rFonts w:cs="Helvetica"/>
+                <w:bCs/>
+                <w:sz w:val="15"/>
+              </w:rPr>
+              <w:t>0</w:t>
+            </w:r>
+          </w:p>
+        </w:tc>
+      </w:tr>
+      <w:tr>
+        <w:trPr>
+          <w:trHeight w:val="20"/>
+        </w:trPr>
+        <w:tc>
+          <w:tcPr>
+            <w:tcW w:w="2957" w:type="dxa"/>
+          </w:tcPr>
+          <w:p>
+            <w:pPr>
+              <w:widowControl w:val="0"/>
+              <w:tabs>
+                <w:tab w:val="left" w:pos="851"/>
+                <w:tab w:val="left" w:pos="2255"/>
+              </w:tabs>
+              <w:autoSpaceDE w:val="0"/>
+              <w:autoSpaceDN w:val="0"/>
+              <w:adjustRightInd w:val="0"/>
+              <w:spacing w:line="276" w:lineRule="auto"/>
+              <w:ind w:left="122"/>
+              <w:rPr>
+                <w:rFonts w:cs="Helvetica"/>
+                <w:bCs/>
+                <w:sz w:val="15"/>
+              </w:rPr>
+            </w:pPr>
+            <w:proofErr w:type="spellStart"/>
+            <w:r>
+              <w:rPr>
+                <w:rFonts w:cs="Helvetica"/>
+                <w:bCs/>
+                <w:sz w:val="15"/>
+              </w:rPr>
               <w:t>ready_low_at_word_num</w:t>
             </w:r>
             <w:proofErr w:type="spellEnd"/>
@@ -8885,6 +9233,8 @@
           <w:szCs w:val="24"/>
         </w:rPr>
       </w:pPr>
+      <w:bookmarkStart w:id="1" w:name="_GoBack"/>
+      <w:bookmarkEnd w:id="1"/>
       <w:r>
         <w:rPr>
           <w:rFonts w:ascii="Helvetica Light" w:hAnsi="Helvetica Light"/>
@@ -8893,16 +9243,6 @@
         </w:rPr>
         <w:br w:type="textWrapping" w:clear="all"/>
       </w:r>
-    </w:p>
-    <w:p>
-      <w:pPr>
-        <w:pStyle w:val="Subtitle"/>
-        <w:rPr>
-          <w:rFonts w:ascii="Helvetica Light" w:hAnsi="Helvetica Light"/>
-          <w:sz w:val="24"/>
-          <w:szCs w:val="24"/>
-        </w:rPr>
-      </w:pPr>
     </w:p>
     <w:p>
       <w:pPr>
@@ -9868,6 +10208,7 @@
                 <w:sz w:val="15"/>
               </w:rPr>
             </w:pPr>
+            <w:proofErr w:type="gramStart"/>
             <w:r>
               <w:rPr>
                 <w:sz w:val="15"/>
@@ -9878,7 +10219,14 @@
               <w:rPr>
                 <w:sz w:val="15"/>
               </w:rPr>
-              <w:t>D0</w:t>
+              <w:t>D</w:t>
+            </w:r>
+            <w:proofErr w:type="gramEnd"/>
+            <w:r>
+              <w:rPr>
+                <w:sz w:val="15"/>
+              </w:rPr>
+              <w:t>0</w:t>
             </w:r>
             <w:r>
               <w:rPr>
@@ -9915,11 +10263,19 @@
               </w:rPr>
               <w:t>(</w:t>
             </w:r>
-            <w:r>
-              <w:rPr>
-                <w:sz w:val="15"/>
-              </w:rPr>
-              <w:t>x”D0D1”</w:t>
+            <w:proofErr w:type="gramStart"/>
+            <w:r>
+              <w:rPr>
+                <w:sz w:val="15"/>
+              </w:rPr>
+              <w:t>x”D</w:t>
+            </w:r>
+            <w:proofErr w:type="gramEnd"/>
+            <w:r>
+              <w:rPr>
+                <w:sz w:val="15"/>
+              </w:rPr>
+              <w:t>0D1”</w:t>
             </w:r>
             <w:r>
               <w:rPr>
@@ -10059,9 +10415,18 @@
                 <w:sz w:val="15"/>
                 <w:szCs w:val="15"/>
               </w:rPr>
-              <w:t>axistream_if.tdata</w:t>
-            </w:r>
-            <w:proofErr w:type="spellEnd"/>
+              <w:t>axistream_</w:t>
+            </w:r>
+            <w:proofErr w:type="gramStart"/>
+            <w:r>
+              <w:rPr>
+                <w:sz w:val="15"/>
+                <w:szCs w:val="15"/>
+              </w:rPr>
+              <w:t>if.tdata</w:t>
+            </w:r>
+            <w:proofErr w:type="spellEnd"/>
+            <w:proofErr w:type="gramEnd"/>
             <w:r>
               <w:rPr>
                 <w:sz w:val="15"/>
@@ -10278,7 +10643,15 @@
                 <w:sz w:val="15"/>
                 <w:szCs w:val="15"/>
               </w:rPr>
-              <w:t>data_a</w:t>
+              <w:t>data_</w:t>
+            </w:r>
+            <w:proofErr w:type="gramStart"/>
+            <w:r>
+              <w:rPr>
+                <w:sz w:val="15"/>
+                <w:szCs w:val="15"/>
+              </w:rPr>
+              <w:t>a</w:t>
             </w:r>
             <w:r>
               <w:rPr>
@@ -10293,7 +10666,15 @@
                 <w:sz w:val="15"/>
                 <w:szCs w:val="15"/>
               </w:rPr>
-              <w:t>(0) is sent/received first</w:t>
+              <w:t>(</w:t>
+            </w:r>
+            <w:proofErr w:type="gramEnd"/>
+            <w:r>
+              <w:rPr>
+                <w:sz w:val="15"/>
+                <w:szCs w:val="15"/>
+              </w:rPr>
+              <w:t>0) is sent/received first</w:t>
             </w:r>
             <w:r>
               <w:rPr>
@@ -10483,8 +10864,17 @@
                 <w:sz w:val="15"/>
                 <w:szCs w:val="15"/>
               </w:rPr>
-              <w:t>or example defined by the test sequencer as follows :</w:t>
-            </w:r>
+              <w:t xml:space="preserve">or example defined by the test sequencer as </w:t>
+            </w:r>
+            <w:proofErr w:type="gramStart"/>
+            <w:r>
+              <w:rPr>
+                <w:sz w:val="15"/>
+                <w:szCs w:val="15"/>
+              </w:rPr>
+              <w:t>follows :</w:t>
+            </w:r>
+            <w:proofErr w:type="gramEnd"/>
             <w:r>
               <w:rPr>
                 <w:sz w:val="15"/>
@@ -10799,11 +11189,19 @@
                 <w:sz w:val="15"/>
               </w:rPr>
             </w:pPr>
-            <w:r>
-              <w:rPr>
-                <w:sz w:val="15"/>
-              </w:rPr>
-              <w:t>x”D0” &amp; x”D1”</w:t>
+            <w:proofErr w:type="gramStart"/>
+            <w:r>
+              <w:rPr>
+                <w:sz w:val="15"/>
+              </w:rPr>
+              <w:t>x”D</w:t>
+            </w:r>
+            <w:proofErr w:type="gramEnd"/>
+            <w:r>
+              <w:rPr>
+                <w:sz w:val="15"/>
+              </w:rPr>
+              <w:t>0” &amp; x”D1”</w:t>
             </w:r>
             <w:r>
               <w:rPr>
@@ -11026,12 +11424,14 @@
                 <w:sz w:val="15"/>
               </w:rPr>
             </w:pPr>
+            <w:proofErr w:type="gramStart"/>
             <w:r>
               <w:rPr>
                 <w:sz w:val="15"/>
               </w:rPr>
               <w:t>x“</w:t>
             </w:r>
+            <w:proofErr w:type="gramEnd"/>
             <w:r>
               <w:rPr>
                 <w:sz w:val="15"/>
@@ -11180,7 +11580,7 @@
               </w:rPr>
               <w:t>transfers</w:t>
             </w:r>
-            <w:bookmarkStart w:id="1" w:name="_Ref476310535"/>
+            <w:bookmarkStart w:id="2" w:name="_Ref476310535"/>
             <w:r>
               <w:rPr>
                 <w:rStyle w:val="FootnoteReference"/>
@@ -11189,7 +11589,7 @@
               </w:rPr>
               <w:footnoteReference w:id="1"/>
             </w:r>
-            <w:bookmarkEnd w:id="1"/>
+            <w:bookmarkEnd w:id="2"/>
             <w:r>
               <w:rPr>
                 <w:sz w:val="15"/>
@@ -11297,9 +11697,18 @@
                 <w:sz w:val="15"/>
                 <w:szCs w:val="15"/>
               </w:rPr>
-              <w:t>axistream_if.tuser</w:t>
-            </w:r>
-            <w:proofErr w:type="spellEnd"/>
+              <w:t>axistream_</w:t>
+            </w:r>
+            <w:proofErr w:type="gramStart"/>
+            <w:r>
+              <w:rPr>
+                <w:sz w:val="15"/>
+                <w:szCs w:val="15"/>
+              </w:rPr>
+              <w:t>if.tuser</w:t>
+            </w:r>
+            <w:proofErr w:type="spellEnd"/>
+            <w:proofErr w:type="gramEnd"/>
             <w:r>
               <w:rPr>
                 <w:sz w:val="15"/>
@@ -11346,7 +11755,15 @@
                 <w:sz w:val="15"/>
                 <w:szCs w:val="15"/>
               </w:rPr>
-              <w:t>axistream_if.</w:t>
+              <w:t>axistream_</w:t>
+            </w:r>
+            <w:proofErr w:type="gramStart"/>
+            <w:r>
+              <w:rPr>
+                <w:sz w:val="15"/>
+                <w:szCs w:val="15"/>
+              </w:rPr>
+              <w:t>if.</w:t>
             </w:r>
             <w:r>
               <w:rPr>
@@ -11356,6 +11773,7 @@
               <w:t>TUSER</w:t>
             </w:r>
             <w:proofErr w:type="spellEnd"/>
+            <w:proofErr w:type="gramEnd"/>
             <w:r>
               <w:rPr>
                 <w:sz w:val="15"/>
@@ -11684,9 +12102,18 @@
                 <w:sz w:val="15"/>
                 <w:szCs w:val="15"/>
               </w:rPr>
-              <w:t>axistream_if.TSTRB</w:t>
-            </w:r>
-            <w:proofErr w:type="spellEnd"/>
+              <w:t>axistream_</w:t>
+            </w:r>
+            <w:proofErr w:type="gramStart"/>
+            <w:r>
+              <w:rPr>
+                <w:sz w:val="15"/>
+                <w:szCs w:val="15"/>
+              </w:rPr>
+              <w:t>if.TSTRB</w:t>
+            </w:r>
+            <w:proofErr w:type="spellEnd"/>
+            <w:proofErr w:type="gramEnd"/>
             <w:r>
               <w:rPr>
                 <w:sz w:val="15"/>
@@ -11725,7 +12152,15 @@
                 <w:sz w:val="15"/>
                 <w:szCs w:val="15"/>
               </w:rPr>
-              <w:t>axistream_if.</w:t>
+              <w:t>axistream_</w:t>
+            </w:r>
+            <w:proofErr w:type="gramStart"/>
+            <w:r>
+              <w:rPr>
+                <w:sz w:val="15"/>
+                <w:szCs w:val="15"/>
+              </w:rPr>
+              <w:t>if.</w:t>
             </w:r>
             <w:r>
               <w:rPr>
@@ -11735,6 +12170,7 @@
               <w:t>TSTRB</w:t>
             </w:r>
             <w:proofErr w:type="spellEnd"/>
+            <w:proofErr w:type="gramEnd"/>
             <w:r>
               <w:rPr>
                 <w:sz w:val="15"/>
@@ -11883,11 +12319,19 @@
                 <w:sz w:val="15"/>
               </w:rPr>
             </w:pPr>
-            <w:r>
-              <w:rPr>
-                <w:sz w:val="15"/>
-              </w:rPr>
-              <w:t>x“01” &amp; x“02”</w:t>
+            <w:proofErr w:type="gramStart"/>
+            <w:r>
+              <w:rPr>
+                <w:sz w:val="15"/>
+              </w:rPr>
+              <w:t>x“</w:t>
+            </w:r>
+            <w:proofErr w:type="gramEnd"/>
+            <w:r>
+              <w:rPr>
+                <w:sz w:val="15"/>
+              </w:rPr>
+              <w:t>01” &amp; x“02”</w:t>
             </w:r>
           </w:p>
           <w:p>
@@ -12018,7 +12462,23 @@
                 <w:sz w:val="15"/>
                 <w:szCs w:val="15"/>
               </w:rPr>
-              <w:t xml:space="preserve">The number of bits actually used in each array entry corresponds to the width of </w:t>
+              <w:t xml:space="preserve">The number of bits </w:t>
+            </w:r>
+            <w:proofErr w:type="gramStart"/>
+            <w:r>
+              <w:rPr>
+                <w:sz w:val="15"/>
+                <w:szCs w:val="15"/>
+              </w:rPr>
+              <w:t>actually used</w:t>
+            </w:r>
+            <w:proofErr w:type="gramEnd"/>
+            <w:r>
+              <w:rPr>
+                <w:sz w:val="15"/>
+                <w:szCs w:val="15"/>
+              </w:rPr>
+              <w:t xml:space="preserve"> in each array entry corresponds to the width of </w:t>
             </w:r>
             <w:proofErr w:type="spellStart"/>
             <w:r>
@@ -12230,11 +12690,19 @@
                 <w:sz w:val="15"/>
               </w:rPr>
             </w:pPr>
-            <w:r>
-              <w:rPr>
-                <w:sz w:val="15"/>
-              </w:rPr>
-              <w:t>x“1” &amp; x“2”</w:t>
+            <w:proofErr w:type="gramStart"/>
+            <w:r>
+              <w:rPr>
+                <w:sz w:val="15"/>
+              </w:rPr>
+              <w:t>x“</w:t>
+            </w:r>
+            <w:proofErr w:type="gramEnd"/>
+            <w:r>
+              <w:rPr>
+                <w:sz w:val="15"/>
+              </w:rPr>
+              <w:t>1” &amp; x“2”</w:t>
             </w:r>
           </w:p>
           <w:p>
@@ -12385,7 +12853,15 @@
                 <w:sz w:val="15"/>
                 <w:szCs w:val="15"/>
               </w:rPr>
-              <w:t>axistream_if.T</w:t>
+              <w:t>axistream_</w:t>
+            </w:r>
+            <w:proofErr w:type="gramStart"/>
+            <w:r>
+              <w:rPr>
+                <w:sz w:val="15"/>
+                <w:szCs w:val="15"/>
+              </w:rPr>
+              <w:t>if.T</w:t>
             </w:r>
             <w:r>
               <w:rPr>
@@ -12395,6 +12871,7 @@
               <w:t>DEST</w:t>
             </w:r>
             <w:proofErr w:type="spellEnd"/>
+            <w:proofErr w:type="gramEnd"/>
             <w:r>
               <w:rPr>
                 <w:sz w:val="15"/>
@@ -12433,7 +12910,15 @@
                 <w:sz w:val="15"/>
                 <w:szCs w:val="15"/>
               </w:rPr>
-              <w:t>axistream_if.T</w:t>
+              <w:t>axistream_</w:t>
+            </w:r>
+            <w:proofErr w:type="gramStart"/>
+            <w:r>
+              <w:rPr>
+                <w:sz w:val="15"/>
+                <w:szCs w:val="15"/>
+              </w:rPr>
+              <w:t>if.T</w:t>
             </w:r>
             <w:r>
               <w:rPr>
@@ -12443,6 +12928,7 @@
               <w:t>DEST</w:t>
             </w:r>
             <w:proofErr w:type="spellEnd"/>
+            <w:proofErr w:type="gramEnd"/>
             <w:r>
               <w:rPr>
                 <w:sz w:val="15"/>
@@ -13529,9 +14015,11 @@
       <w:r>
         <w:t xml:space="preserve">AXI4-Stream </w:t>
       </w:r>
+      <w:proofErr w:type="gramStart"/>
       <w:r>
         <w:t>protocol :</w:t>
       </w:r>
+      <w:proofErr w:type="gramEnd"/>
     </w:p>
     <w:p>
       <w:pPr>
@@ -14641,7 +15129,7 @@
               </w:rPr>
               <w:t xml:space="preserve">      Yes</w:t>
             </w:r>
-            <w:bookmarkStart w:id="2" w:name="_Ref476300434"/>
+            <w:bookmarkStart w:id="3" w:name="_Ref476300434"/>
             <w:r>
               <w:rPr>
                 <w:rStyle w:val="FootnoteReference"/>
@@ -14651,7 +15139,7 @@
               </w:rPr>
               <w:footnoteReference w:id="2"/>
             </w:r>
-            <w:bookmarkEnd w:id="2"/>
+            <w:bookmarkEnd w:id="3"/>
           </w:p>
           <w:p>
             <w:pPr>
@@ -14722,9 +15210,19 @@
                 <w:sz w:val="15"/>
                 <w:szCs w:val="15"/>
               </w:rPr>
-              <w:t>axistream_if.tuser</w:t>
-            </w:r>
-            <w:proofErr w:type="spellEnd"/>
+              <w:t>axistream_</w:t>
+            </w:r>
+            <w:proofErr w:type="gramStart"/>
+            <w:r>
+              <w:rPr>
+                <w:rFonts w:cs="Helvetica"/>
+                <w:sz w:val="15"/>
+                <w:szCs w:val="15"/>
+              </w:rPr>
+              <w:t>if.tuser</w:t>
+            </w:r>
+            <w:proofErr w:type="spellEnd"/>
+            <w:proofErr w:type="gramEnd"/>
             <w:r>
               <w:rPr>
                 <w:rFonts w:cs="Helvetica"/>
@@ -15151,9 +15649,19 @@
                 <w:sz w:val="15"/>
                 <w:szCs w:val="15"/>
               </w:rPr>
-              <w:t>axistream_if.tstrb</w:t>
-            </w:r>
-            <w:proofErr w:type="spellEnd"/>
+              <w:t>axistream_</w:t>
+            </w:r>
+            <w:proofErr w:type="gramStart"/>
+            <w:r>
+              <w:rPr>
+                <w:rFonts w:cs="Helvetica"/>
+                <w:sz w:val="15"/>
+                <w:szCs w:val="15"/>
+              </w:rPr>
+              <w:t>if.tstrb</w:t>
+            </w:r>
+            <w:proofErr w:type="spellEnd"/>
+            <w:proofErr w:type="gramEnd"/>
             <w:r>
               <w:rPr>
                 <w:rFonts w:cs="Helvetica"/>
@@ -16275,9 +16783,19 @@
                 <w:sz w:val="15"/>
                 <w:szCs w:val="15"/>
               </w:rPr>
-              <w:t>axistream_if.tdest</w:t>
-            </w:r>
-            <w:proofErr w:type="spellEnd"/>
+              <w:t>axistream_</w:t>
+            </w:r>
+            <w:proofErr w:type="gramStart"/>
+            <w:r>
+              <w:rPr>
+                <w:rFonts w:cs="Helvetica"/>
+                <w:sz w:val="15"/>
+                <w:szCs w:val="15"/>
+              </w:rPr>
+              <w:t>if.tdest</w:t>
+            </w:r>
+            <w:proofErr w:type="spellEnd"/>
+            <w:proofErr w:type="gramEnd"/>
             <w:r>
               <w:rPr>
                 <w:rFonts w:cs="Helvetica"/>
@@ -16498,14 +17016,32 @@
                 <w:sz w:val="16"/>
                 <w:szCs w:val="16"/>
               </w:rPr>
-              <w:t>[_bytes]</w:t>
+              <w:t>[_</w:t>
+            </w:r>
+            <w:proofErr w:type="gramStart"/>
+            <w:r>
+              <w:rPr>
+                <w:rFonts w:cs="Courier New"/>
+                <w:b/>
+                <w:sz w:val="16"/>
+                <w:szCs w:val="16"/>
+              </w:rPr>
+              <w:t>bytes]</w:t>
             </w:r>
             <w:r>
               <w:rPr>
                 <w:b/>
                 <w:szCs w:val="18"/>
               </w:rPr>
-              <w:t>()</w:t>
+              <w:t>(</w:t>
+            </w:r>
+            <w:proofErr w:type="gramEnd"/>
+            <w:r>
+              <w:rPr>
+                <w:b/>
+                <w:szCs w:val="18"/>
+              </w:rPr>
+              <w:t>)</w:t>
             </w:r>
           </w:p>
         </w:tc>
@@ -16858,7 +17394,23 @@
                 <w:sz w:val="15"/>
                 <w:szCs w:val="15"/>
               </w:rPr>
-              <w:t xml:space="preserve"> ( ) has to be used for </w:t>
+              <w:t xml:space="preserve"> </w:t>
+            </w:r>
+            <w:proofErr w:type="gramStart"/>
+            <w:r>
+              <w:rPr>
+                <w:sz w:val="15"/>
+                <w:szCs w:val="15"/>
+              </w:rPr>
+              <w:t>( )</w:t>
+            </w:r>
+            <w:proofErr w:type="gramEnd"/>
+            <w:r>
+              <w:rPr>
+                <w:sz w:val="15"/>
+                <w:szCs w:val="15"/>
+              </w:rPr>
+              <w:t xml:space="preserve"> has to be used for </w:t>
             </w:r>
             <w:proofErr w:type="spellStart"/>
             <w:r>
@@ -17189,15 +17741,31 @@
                 <w:sz w:val="15"/>
                 <w:szCs w:val="15"/>
               </w:rPr>
-              <w:t>data_array</w:t>
-            </w:r>
-            <w:proofErr w:type="spellEnd"/>
-            <w:r>
-              <w:rPr>
-                <w:sz w:val="15"/>
-                <w:szCs w:val="15"/>
-              </w:rPr>
-              <w:t xml:space="preserve">(0) is sent first. </w:t>
+              <w:t>data_</w:t>
+            </w:r>
+            <w:proofErr w:type="gramStart"/>
+            <w:r>
+              <w:rPr>
+                <w:sz w:val="15"/>
+                <w:szCs w:val="15"/>
+              </w:rPr>
+              <w:t>array</w:t>
+            </w:r>
+            <w:proofErr w:type="spellEnd"/>
+            <w:r>
+              <w:rPr>
+                <w:sz w:val="15"/>
+                <w:szCs w:val="15"/>
+              </w:rPr>
+              <w:t>(</w:t>
+            </w:r>
+            <w:proofErr w:type="gramEnd"/>
+            <w:r>
+              <w:rPr>
+                <w:sz w:val="15"/>
+                <w:szCs w:val="15"/>
+              </w:rPr>
+              <w:t xml:space="preserve">0) is sent first. </w:t>
             </w:r>
             <w:proofErr w:type="spellStart"/>
             <w:r>
@@ -17972,14 +18540,30 @@
                 <w:b/>
                 <w:szCs w:val="18"/>
               </w:rPr>
-              <w:t>[_bytes]</w:t>
-            </w:r>
+              <w:t>[_</w:t>
+            </w:r>
+            <w:proofErr w:type="gramStart"/>
             <w:r>
               <w:rPr>
                 <w:b/>
                 <w:szCs w:val="18"/>
               </w:rPr>
-              <w:t>()</w:t>
+              <w:t>bytes]</w:t>
+            </w:r>
+            <w:r>
+              <w:rPr>
+                <w:b/>
+                <w:szCs w:val="18"/>
+              </w:rPr>
+              <w:t>(</w:t>
+            </w:r>
+            <w:proofErr w:type="gramEnd"/>
+            <w:r>
+              <w:rPr>
+                <w:b/>
+                <w:szCs w:val="18"/>
+              </w:rPr>
+              <w:t>)</w:t>
             </w:r>
             <w:r>
               <w:rPr>
@@ -18339,15 +18923,31 @@
                 <w:sz w:val="15"/>
                 <w:szCs w:val="15"/>
               </w:rPr>
-              <w:t>axistream_receive</w:t>
-            </w:r>
-            <w:proofErr w:type="spellEnd"/>
-            <w:r>
-              <w:rPr>
-                <w:sz w:val="15"/>
-                <w:szCs w:val="15"/>
-              </w:rPr>
-              <w:t xml:space="preserve">() procedure </w:t>
+              <w:t>axistream_</w:t>
+            </w:r>
+            <w:proofErr w:type="gramStart"/>
+            <w:r>
+              <w:rPr>
+                <w:sz w:val="15"/>
+                <w:szCs w:val="15"/>
+              </w:rPr>
+              <w:t>receive</w:t>
+            </w:r>
+            <w:proofErr w:type="spellEnd"/>
+            <w:r>
+              <w:rPr>
+                <w:sz w:val="15"/>
+                <w:szCs w:val="15"/>
+              </w:rPr>
+              <w:t>(</w:t>
+            </w:r>
+            <w:proofErr w:type="gramEnd"/>
+            <w:r>
+              <w:rPr>
+                <w:sz w:val="15"/>
+                <w:szCs w:val="15"/>
+              </w:rPr>
+              <w:t xml:space="preserve">) procedure </w:t>
             </w:r>
             <w:r>
               <w:rPr>
@@ -18384,7 +18984,23 @@
                 <w:sz w:val="15"/>
                 <w:szCs w:val="15"/>
               </w:rPr>
-              <w:t xml:space="preserve"> ( ) has to be used for </w:t>
+              <w:t xml:space="preserve"> </w:t>
+            </w:r>
+            <w:proofErr w:type="gramStart"/>
+            <w:r>
+              <w:rPr>
+                <w:sz w:val="15"/>
+                <w:szCs w:val="15"/>
+              </w:rPr>
+              <w:t>( )</w:t>
+            </w:r>
+            <w:proofErr w:type="gramEnd"/>
+            <w:r>
+              <w:rPr>
+                <w:sz w:val="15"/>
+                <w:szCs w:val="15"/>
+              </w:rPr>
+              <w:t xml:space="preserve"> has to be used for </w:t>
             </w:r>
             <w:proofErr w:type="spellStart"/>
             <w:r>
@@ -18558,7 +19174,23 @@
                 <w:sz w:val="15"/>
                 <w:szCs w:val="15"/>
               </w:rPr>
-              <w:t>you can call receive() without knowing the length to be expected.</w:t>
+              <w:t xml:space="preserve">you can call </w:t>
+            </w:r>
+            <w:proofErr w:type="gramStart"/>
+            <w:r>
+              <w:rPr>
+                <w:sz w:val="15"/>
+                <w:szCs w:val="15"/>
+              </w:rPr>
+              <w:t>receive(</w:t>
+            </w:r>
+            <w:proofErr w:type="gramEnd"/>
+            <w:r>
+              <w:rPr>
+                <w:sz w:val="15"/>
+                <w:szCs w:val="15"/>
+              </w:rPr>
+              <w:t>) without knowing the length to be expected.</w:t>
             </w:r>
             <w:r>
               <w:rPr>
@@ -19055,14 +19687,30 @@
                 <w:b/>
                 <w:szCs w:val="14"/>
               </w:rPr>
-              <w:t>[_bytes]</w:t>
-            </w:r>
+              <w:t>[_</w:t>
+            </w:r>
+            <w:proofErr w:type="gramStart"/>
             <w:r>
               <w:rPr>
                 <w:b/>
                 <w:szCs w:val="14"/>
               </w:rPr>
-              <w:t>()</w:t>
+              <w:t>bytes]</w:t>
+            </w:r>
+            <w:r>
+              <w:rPr>
+                <w:b/>
+                <w:szCs w:val="14"/>
+              </w:rPr>
+              <w:t>(</w:t>
+            </w:r>
+            <w:proofErr w:type="gramEnd"/>
+            <w:r>
+              <w:rPr>
+                <w:b/>
+                <w:szCs w:val="14"/>
+              </w:rPr>
+              <w:t>)</w:t>
             </w:r>
           </w:p>
         </w:tc>
@@ -19480,15 +20128,31 @@
                 <w:sz w:val="15"/>
                 <w:szCs w:val="15"/>
               </w:rPr>
-              <w:t>axistream_receive</w:t>
-            </w:r>
-            <w:proofErr w:type="spellEnd"/>
-            <w:r>
-              <w:rPr>
-                <w:sz w:val="15"/>
-                <w:szCs w:val="15"/>
-              </w:rPr>
-              <w:t xml:space="preserve">() procedure, then compares the received data with </w:t>
+              <w:t>axistream_</w:t>
+            </w:r>
+            <w:proofErr w:type="gramStart"/>
+            <w:r>
+              <w:rPr>
+                <w:sz w:val="15"/>
+                <w:szCs w:val="15"/>
+              </w:rPr>
+              <w:t>receive</w:t>
+            </w:r>
+            <w:proofErr w:type="spellEnd"/>
+            <w:r>
+              <w:rPr>
+                <w:sz w:val="15"/>
+                <w:szCs w:val="15"/>
+              </w:rPr>
+              <w:t>(</w:t>
+            </w:r>
+            <w:proofErr w:type="gramEnd"/>
+            <w:r>
+              <w:rPr>
+                <w:sz w:val="15"/>
+                <w:szCs w:val="15"/>
+              </w:rPr>
+              <w:t xml:space="preserve">) procedure, then compares the received data with </w:t>
             </w:r>
             <w:proofErr w:type="spellStart"/>
             <w:r>
@@ -19792,6 +20456,7 @@
               </w:rPr>
               <w:t xml:space="preserve"> </w:t>
             </w:r>
+            <w:proofErr w:type="gramStart"/>
             <w:r>
               <w:rPr>
                 <w:sz w:val="15"/>
@@ -19799,6 +20464,7 @@
               </w:rPr>
               <w:t>are</w:t>
             </w:r>
+            <w:proofErr w:type="gramEnd"/>
             <w:r>
               <w:rPr>
                 <w:sz w:val="15"/>
@@ -19983,16 +20649,34 @@
                 <w:sz w:val="15"/>
                 <w:szCs w:val="15"/>
               </w:rPr>
-              <w:t>_array</w:t>
-            </w:r>
-            <w:proofErr w:type="spellEnd"/>
+              <w:t>_</w:t>
+            </w:r>
+            <w:proofErr w:type="gramStart"/>
             <w:r>
               <w:rPr>
                 <w:rFonts w:ascii="Courier New" w:hAnsi="Courier New" w:cs="Courier New"/>
                 <w:sz w:val="15"/>
                 <w:szCs w:val="15"/>
               </w:rPr>
-              <w:t xml:space="preserve"> := (others =&gt; (others =&gt; '-')); </w:t>
+              <w:t>array</w:t>
+            </w:r>
+            <w:proofErr w:type="spellEnd"/>
+            <w:r>
+              <w:rPr>
+                <w:rFonts w:ascii="Courier New" w:hAnsi="Courier New" w:cs="Courier New"/>
+                <w:sz w:val="15"/>
+                <w:szCs w:val="15"/>
+              </w:rPr>
+              <w:t xml:space="preserve"> :</w:t>
+            </w:r>
+            <w:proofErr w:type="gramEnd"/>
+            <w:r>
+              <w:rPr>
+                <w:rFonts w:ascii="Courier New" w:hAnsi="Courier New" w:cs="Courier New"/>
+                <w:sz w:val="15"/>
+                <w:szCs w:val="15"/>
+              </w:rPr>
+              <w:t xml:space="preserve">= (others =&gt; (others =&gt; '-')); </w:t>
             </w:r>
           </w:p>
           <w:p>
@@ -20066,15 +20750,31 @@
                 <w:b/>
                 <w:szCs w:val="14"/>
               </w:rPr>
-              <w:t>_signals</w:t>
-            </w:r>
-            <w:proofErr w:type="spellEnd"/>
+              <w:t>_</w:t>
+            </w:r>
+            <w:proofErr w:type="gramStart"/>
             <w:r>
               <w:rPr>
                 <w:b/>
                 <w:szCs w:val="14"/>
               </w:rPr>
-              <w:t>()</w:t>
+              <w:t>signals</w:t>
+            </w:r>
+            <w:proofErr w:type="spellEnd"/>
+            <w:r>
+              <w:rPr>
+                <w:b/>
+                <w:szCs w:val="14"/>
+              </w:rPr>
+              <w:t>(</w:t>
+            </w:r>
+            <w:proofErr w:type="gramEnd"/>
+            <w:r>
+              <w:rPr>
+                <w:b/>
+                <w:szCs w:val="14"/>
+              </w:rPr>
+              <w:t>)</w:t>
             </w:r>
           </w:p>
           <w:p>
@@ -20128,18 +20828,28 @@
                 <w:sz w:val="16"/>
                 <w:szCs w:val="14"/>
               </w:rPr>
-              <w:t>_signals</w:t>
-            </w:r>
-            <w:proofErr w:type="spellEnd"/>
+              <w:t>_</w:t>
+            </w:r>
+            <w:proofErr w:type="gramStart"/>
             <w:r>
               <w:rPr>
                 <w:b/>
                 <w:sz w:val="16"/>
                 <w:szCs w:val="14"/>
               </w:rPr>
+              <w:t>signals</w:t>
+            </w:r>
+            <w:proofErr w:type="spellEnd"/>
+            <w:r>
+              <w:rPr>
+                <w:b/>
+                <w:sz w:val="16"/>
+                <w:szCs w:val="14"/>
+              </w:rPr>
               <w:t>(</w:t>
             </w:r>
             <w:proofErr w:type="spellStart"/>
+            <w:proofErr w:type="gramEnd"/>
             <w:r>
               <w:rPr>
                 <w:b/>
@@ -20296,7 +21006,7 @@
           <w:rFonts w:ascii="Helvetica" w:hAnsi="Helvetica"/>
         </w:rPr>
       </w:pPr>
-      <w:bookmarkStart w:id="3" w:name="_Ref424297123"/>
+      <w:bookmarkStart w:id="4" w:name="_Ref424297123"/>
       <w:r>
         <w:rPr>
           <w:rFonts w:ascii="Helvetica" w:hAnsi="Helvetica"/>
@@ -20310,7 +21020,7 @@
         </w:rPr>
         <w:t>FM Configuration</w:t>
       </w:r>
-      <w:bookmarkEnd w:id="3"/>
+      <w:bookmarkEnd w:id="4"/>
       <w:r>
         <w:rPr>
           <w:rFonts w:ascii="Helvetica" w:hAnsi="Helvetica"/>
@@ -21502,7 +22212,15 @@
               <w:spacing w:line="276" w:lineRule="auto"/>
             </w:pPr>
             <w:r>
-              <w:t xml:space="preserve">When true, receive() will </w:t>
+              <w:t xml:space="preserve">When true, </w:t>
+            </w:r>
+            <w:proofErr w:type="gramStart"/>
+            <w:r>
+              <w:t>receive(</w:t>
+            </w:r>
+            <w:proofErr w:type="gramEnd"/>
+            <w:r>
+              <w:t xml:space="preserve">) will </w:t>
             </w:r>
             <w:r>
               <w:t xml:space="preserve">check that </w:t>
@@ -21647,18 +22365,12 @@
           <w:p>
             <w:pPr>
               <w:spacing w:line="276" w:lineRule="auto"/>
-              <w:rPr>
-                <w:szCs w:val="18"/>
-              </w:rPr>
-            </w:pPr>
-            <w:proofErr w:type="spellStart"/>
-            <w:r>
-              <w:t>ready_low_at_word_num</w:t>
-            </w:r>
-            <w:proofErr w:type="spellEnd"/>
-            <w:r>
-              <w:t xml:space="preserve">          </w:t>
-            </w:r>
+            </w:pPr>
+            <w:proofErr w:type="spellStart"/>
+            <w:r>
+              <w:t>valid_low_at_word_num</w:t>
+            </w:r>
+            <w:proofErr w:type="spellEnd"/>
           </w:p>
         </w:tc>
         <w:tc>
@@ -21674,14 +22386,8 @@
           <w:p>
             <w:pPr>
               <w:spacing w:line="276" w:lineRule="auto"/>
-              <w:rPr>
-                <w:szCs w:val="18"/>
-              </w:rPr>
-            </w:pPr>
-            <w:r>
-              <w:rPr>
-                <w:szCs w:val="18"/>
-              </w:rPr>
+            </w:pPr>
+            <w:r>
               <w:t>integer</w:t>
             </w:r>
           </w:p>
@@ -21726,26 +22432,9 @@
                 <w:tab w:val="left" w:pos="4820"/>
               </w:tabs>
               <w:spacing w:line="276" w:lineRule="auto"/>
-              <w:rPr>
-                <w:szCs w:val="18"/>
-              </w:rPr>
-            </w:pPr>
-            <w:r>
-              <w:t>Word i</w:t>
-            </w:r>
-            <w:bookmarkStart w:id="4" w:name="_GoBack"/>
-            <w:bookmarkEnd w:id="4"/>
-            <w:r>
-              <w:t xml:space="preserve">ndex during which </w:t>
-            </w:r>
-            <w:r>
-              <w:t xml:space="preserve">the </w:t>
-            </w:r>
-            <w:r>
-              <w:t xml:space="preserve">Slave </w:t>
-            </w:r>
-            <w:r>
-              <w:t xml:space="preserve">BFM shall </w:t>
+            </w:pPr>
+            <w:r>
+              <w:t xml:space="preserve">Word index during which the Master BFM shall </w:t>
             </w:r>
             <w:proofErr w:type="spellStart"/>
             <w:r>
@@ -21753,7 +22442,25 @@
             </w:r>
             <w:proofErr w:type="spellEnd"/>
             <w:r>
-              <w:t xml:space="preserve"> ready while receiving the packet</w:t>
+              <w:t xml:space="preserve"> valid while sending a packet.</w:t>
+            </w:r>
+            <w:r>
+              <w:t xml:space="preserve"> </w:t>
+            </w:r>
+            <w:r>
+              <w:t>C</w:t>
+            </w:r>
+            <w:r>
+              <w:t xml:space="preserve">an be set to multiple random </w:t>
+            </w:r>
+            <w:r>
+              <w:t xml:space="preserve">indices using </w:t>
+            </w:r>
+            <w:r>
+              <w:t>C_MULTIPLE_RANDOM</w:t>
+            </w:r>
+            <w:r>
+              <w:t>.</w:t>
             </w:r>
           </w:p>
         </w:tc>
@@ -21772,18 +22479,12 @@
           <w:p>
             <w:pPr>
               <w:spacing w:line="276" w:lineRule="auto"/>
-              <w:rPr>
-                <w:szCs w:val="18"/>
-              </w:rPr>
-            </w:pPr>
-            <w:proofErr w:type="spellStart"/>
-            <w:r>
-              <w:t>ready_low_duration</w:t>
-            </w:r>
-            <w:proofErr w:type="spellEnd"/>
-            <w:r>
-              <w:t xml:space="preserve">           </w:t>
-            </w:r>
+            </w:pPr>
+            <w:proofErr w:type="spellStart"/>
+            <w:r>
+              <w:t>valid_low_duration</w:t>
+            </w:r>
+            <w:proofErr w:type="spellEnd"/>
           </w:p>
         </w:tc>
         <w:tc>
@@ -21799,9 +22500,6 @@
           <w:p>
             <w:pPr>
               <w:spacing w:line="276" w:lineRule="auto"/>
-              <w:rPr>
-                <w:szCs w:val="18"/>
-              </w:rPr>
             </w:pPr>
             <w:r>
               <w:t>integer</w:t>
@@ -21848,10 +22546,247 @@
                 <w:tab w:val="left" w:pos="4820"/>
               </w:tabs>
               <w:spacing w:line="276" w:lineRule="auto"/>
+            </w:pPr>
+            <w:r>
+              <w:t xml:space="preserve">Number of clock cycles to </w:t>
+            </w:r>
+            <w:proofErr w:type="spellStart"/>
+            <w:r>
+              <w:t>deassert</w:t>
+            </w:r>
+            <w:proofErr w:type="spellEnd"/>
+            <w:r>
+              <w:t xml:space="preserve"> valid. To disable this feature set to 0.</w:t>
+            </w:r>
+            <w:r>
+              <w:t xml:space="preserve"> Can be set to random using </w:t>
+            </w:r>
+            <w:r>
+              <w:t>C_RANDOM</w:t>
+            </w:r>
+            <w:r>
+              <w:t>.</w:t>
+            </w:r>
+          </w:p>
+        </w:tc>
+      </w:tr>
+      <w:tr>
+        <w:tc>
+          <w:tcPr>
+            <w:tcW w:w="2588" w:type="dxa"/>
+            <w:tcBorders>
+              <w:left w:val="nil"/>
+              <w:right w:val="nil"/>
+            </w:tcBorders>
+            <w:shd w:val="clear" w:color="auto" w:fill="auto"/>
+            <w:vAlign w:val="center"/>
+          </w:tcPr>
+          <w:p>
+            <w:pPr>
+              <w:spacing w:line="276" w:lineRule="auto"/>
               <w:rPr>
                 <w:szCs w:val="18"/>
               </w:rPr>
             </w:pPr>
+            <w:proofErr w:type="spellStart"/>
+            <w:r>
+              <w:t>ready_low_at_word_num</w:t>
+            </w:r>
+            <w:proofErr w:type="spellEnd"/>
+            <w:r>
+              <w:t xml:space="preserve">          </w:t>
+            </w:r>
+          </w:p>
+        </w:tc>
+        <w:tc>
+          <w:tcPr>
+            <w:tcW w:w="2005" w:type="dxa"/>
+            <w:tcBorders>
+              <w:left w:val="nil"/>
+              <w:right w:val="nil"/>
+            </w:tcBorders>
+            <w:shd w:val="clear" w:color="auto" w:fill="auto"/>
+            <w:vAlign w:val="center"/>
+          </w:tcPr>
+          <w:p>
+            <w:pPr>
+              <w:spacing w:line="276" w:lineRule="auto"/>
+              <w:rPr>
+                <w:szCs w:val="18"/>
+              </w:rPr>
+            </w:pPr>
+            <w:r>
+              <w:rPr>
+                <w:szCs w:val="18"/>
+              </w:rPr>
+              <w:t>integer</w:t>
+            </w:r>
+          </w:p>
+        </w:tc>
+        <w:tc>
+          <w:tcPr>
+            <w:tcW w:w="3907" w:type="dxa"/>
+            <w:tcBorders>
+              <w:left w:val="nil"/>
+              <w:right w:val="nil"/>
+            </w:tcBorders>
+            <w:shd w:val="clear" w:color="auto" w:fill="auto"/>
+            <w:vAlign w:val="center"/>
+          </w:tcPr>
+          <w:p>
+            <w:pPr>
+              <w:spacing w:line="276" w:lineRule="auto"/>
+              <w:rPr>
+                <w:szCs w:val="18"/>
+              </w:rPr>
+            </w:pPr>
+            <w:r>
+              <w:rPr>
+                <w:szCs w:val="18"/>
+              </w:rPr>
+              <w:t>0</w:t>
+            </w:r>
+          </w:p>
+        </w:tc>
+        <w:tc>
+          <w:tcPr>
+            <w:tcW w:w="6629" w:type="dxa"/>
+            <w:tcBorders>
+              <w:left w:val="nil"/>
+              <w:right w:val="nil"/>
+            </w:tcBorders>
+            <w:shd w:val="clear" w:color="auto" w:fill="auto"/>
+          </w:tcPr>
+          <w:p>
+            <w:pPr>
+              <w:tabs>
+                <w:tab w:val="left" w:pos="4820"/>
+              </w:tabs>
+              <w:spacing w:line="276" w:lineRule="auto"/>
+              <w:rPr>
+                <w:szCs w:val="18"/>
+              </w:rPr>
+            </w:pPr>
+            <w:r>
+              <w:t xml:space="preserve">Word index during which </w:t>
+            </w:r>
+            <w:r>
+              <w:t xml:space="preserve">the </w:t>
+            </w:r>
+            <w:r>
+              <w:t xml:space="preserve">Slave </w:t>
+            </w:r>
+            <w:r>
+              <w:t xml:space="preserve">BFM shall </w:t>
+            </w:r>
+            <w:proofErr w:type="spellStart"/>
+            <w:r>
+              <w:t>deassert</w:t>
+            </w:r>
+            <w:proofErr w:type="spellEnd"/>
+            <w:r>
+              <w:t xml:space="preserve"> ready while receiving the packet</w:t>
+            </w:r>
+            <w:r>
+              <w:t>.</w:t>
+            </w:r>
+          </w:p>
+        </w:tc>
+      </w:tr>
+      <w:tr>
+        <w:tc>
+          <w:tcPr>
+            <w:tcW w:w="2588" w:type="dxa"/>
+            <w:tcBorders>
+              <w:left w:val="nil"/>
+              <w:right w:val="nil"/>
+            </w:tcBorders>
+            <w:shd w:val="clear" w:color="auto" w:fill="auto"/>
+            <w:vAlign w:val="center"/>
+          </w:tcPr>
+          <w:p>
+            <w:pPr>
+              <w:spacing w:line="276" w:lineRule="auto"/>
+              <w:rPr>
+                <w:szCs w:val="18"/>
+              </w:rPr>
+            </w:pPr>
+            <w:proofErr w:type="spellStart"/>
+            <w:r>
+              <w:t>ready_low_duration</w:t>
+            </w:r>
+            <w:proofErr w:type="spellEnd"/>
+            <w:r>
+              <w:t xml:space="preserve">           </w:t>
+            </w:r>
+          </w:p>
+        </w:tc>
+        <w:tc>
+          <w:tcPr>
+            <w:tcW w:w="2005" w:type="dxa"/>
+            <w:tcBorders>
+              <w:left w:val="nil"/>
+              <w:right w:val="nil"/>
+            </w:tcBorders>
+            <w:shd w:val="clear" w:color="auto" w:fill="auto"/>
+            <w:vAlign w:val="center"/>
+          </w:tcPr>
+          <w:p>
+            <w:pPr>
+              <w:spacing w:line="276" w:lineRule="auto"/>
+              <w:rPr>
+                <w:szCs w:val="18"/>
+              </w:rPr>
+            </w:pPr>
+            <w:r>
+              <w:t>integer</w:t>
+            </w:r>
+          </w:p>
+        </w:tc>
+        <w:tc>
+          <w:tcPr>
+            <w:tcW w:w="3907" w:type="dxa"/>
+            <w:tcBorders>
+              <w:left w:val="nil"/>
+              <w:right w:val="nil"/>
+            </w:tcBorders>
+            <w:shd w:val="clear" w:color="auto" w:fill="auto"/>
+            <w:vAlign w:val="center"/>
+          </w:tcPr>
+          <w:p>
+            <w:pPr>
+              <w:spacing w:line="276" w:lineRule="auto"/>
+              <w:rPr>
+                <w:szCs w:val="18"/>
+              </w:rPr>
+            </w:pPr>
+            <w:r>
+              <w:rPr>
+                <w:szCs w:val="18"/>
+              </w:rPr>
+              <w:t>0</w:t>
+            </w:r>
+          </w:p>
+        </w:tc>
+        <w:tc>
+          <w:tcPr>
+            <w:tcW w:w="6629" w:type="dxa"/>
+            <w:tcBorders>
+              <w:left w:val="nil"/>
+              <w:right w:val="nil"/>
+            </w:tcBorders>
+            <w:shd w:val="clear" w:color="auto" w:fill="auto"/>
+          </w:tcPr>
+          <w:p>
+            <w:pPr>
+              <w:tabs>
+                <w:tab w:val="left" w:pos="4820"/>
+              </w:tabs>
+              <w:spacing w:line="276" w:lineRule="auto"/>
+              <w:rPr>
+                <w:szCs w:val="18"/>
+              </w:rPr>
+            </w:pPr>
             <w:r>
               <w:t xml:space="preserve">Number of clock cycles to </w:t>
             </w:r>
@@ -21862,6 +22797,9 @@
             <w:proofErr w:type="spellEnd"/>
             <w:r>
               <w:t xml:space="preserve"> ready</w:t>
+            </w:r>
+            <w:r>
+              <w:t>. To disable this feature set to 0.</w:t>
             </w:r>
           </w:p>
         </w:tc>
@@ -22619,6 +23557,7 @@
         <w:rPr>
           <w:rFonts w:ascii="Helvetica" w:hAnsi="Helvetica"/>
         </w:rPr>
+        <w:lastRenderedPageBreak/>
         <w:t>Simulator compatibility and setup</w:t>
       </w:r>
     </w:p>
@@ -22671,22 +23610,15 @@
         <w:rPr>
           <w:rFonts w:ascii="Helvetica" w:hAnsi="Helvetica"/>
         </w:rPr>
-        <w:br w:type="page"/>
-      </w:r>
-      <w:r>
-        <w:rPr>
-          <w:rFonts w:ascii="Helvetica" w:hAnsi="Helvetica"/>
-        </w:rPr>
-        <w:lastRenderedPageBreak/>
         <w:t>Local BFM overloads</w:t>
       </w:r>
-      <w:bookmarkEnd w:id="6"/>
       <w:r>
         <w:rPr>
           <w:rFonts w:ascii="Helvetica" w:hAnsi="Helvetica"/>
         </w:rPr>
         <w:tab/>
       </w:r>
+      <w:bookmarkEnd w:id="6"/>
     </w:p>
     <w:p>
       <w:r>
@@ -22732,7 +23664,14 @@
         <w:rPr>
           <w:rFonts w:ascii="Courier New" w:hAnsi="Courier New" w:cs="Courier New"/>
         </w:rPr>
-        <w:t>stream_transmit</w:t>
+        <w:t>stream_</w:t>
+      </w:r>
+      <w:proofErr w:type="gramStart"/>
+      <w:r>
+        <w:rPr>
+          <w:rFonts w:ascii="Courier New" w:hAnsi="Courier New" w:cs="Courier New"/>
+        </w:rPr>
+        <w:t>transmit</w:t>
       </w:r>
       <w:proofErr w:type="spellEnd"/>
       <w:r>
@@ -22742,6 +23681,7 @@
         <w:t>(</w:t>
       </w:r>
       <w:proofErr w:type="spellStart"/>
+      <w:proofErr w:type="gramEnd"/>
       <w:r>
         <w:rPr>
           <w:rFonts w:ascii="Courier New" w:hAnsi="Courier New" w:cs="Courier New"/>
@@ -22816,7 +23756,14 @@
         <w:rPr>
           <w:rFonts w:ascii="Courier New" w:hAnsi="Courier New" w:cs="Courier New"/>
         </w:rPr>
-        <w:t>axistream_transmit</w:t>
+        <w:t>axistream_</w:t>
+      </w:r>
+      <w:proofErr w:type="gramStart"/>
+      <w:r>
+        <w:rPr>
+          <w:rFonts w:ascii="Courier New" w:hAnsi="Courier New" w:cs="Courier New"/>
+        </w:rPr>
+        <w:t>transmit</w:t>
       </w:r>
       <w:proofErr w:type="spellEnd"/>
       <w:r>
@@ -22826,6 +23773,7 @@
         <w:t>(</w:t>
       </w:r>
       <w:proofErr w:type="spellStart"/>
+      <w:proofErr w:type="gramEnd"/>
       <w:r>
         <w:rPr>
           <w:rFonts w:ascii="Courier New" w:hAnsi="Courier New" w:cs="Courier New"/>
@@ -23022,7 +23970,21 @@
         <w:rPr>
           <w:rFonts w:ascii="Courier" w:hAnsi="Courier" w:cs="Courier New"/>
         </w:rPr>
-        <w:t xml:space="preserve">   : in </w:t>
+        <w:t xml:space="preserve"> </w:t>
+      </w:r>
+      <w:proofErr w:type="gramStart"/>
+      <w:r>
+        <w:rPr>
+          <w:rFonts w:ascii="Courier" w:hAnsi="Courier" w:cs="Courier New"/>
+        </w:rPr>
+        <w:t xml:space="preserve">  :</w:t>
+      </w:r>
+      <w:proofErr w:type="gramEnd"/>
+      <w:r>
+        <w:rPr>
+          <w:rFonts w:ascii="Courier" w:hAnsi="Courier" w:cs="Courier New"/>
+        </w:rPr>
+        <w:t xml:space="preserve"> in </w:t>
       </w:r>
       <w:proofErr w:type="spellStart"/>
       <w:r>
@@ -23078,7 +24040,21 @@
         <w:rPr>
           <w:rFonts w:ascii="Courier" w:hAnsi="Courier" w:cs="Courier New"/>
         </w:rPr>
-        <w:t xml:space="preserve">          : in string) is</w:t>
+        <w:t xml:space="preserve">        </w:t>
+      </w:r>
+      <w:proofErr w:type="gramStart"/>
+      <w:r>
+        <w:rPr>
+          <w:rFonts w:ascii="Courier" w:hAnsi="Courier" w:cs="Courier New"/>
+        </w:rPr>
+        <w:t xml:space="preserve">  :</w:t>
+      </w:r>
+      <w:proofErr w:type="gramEnd"/>
+      <w:r>
+        <w:rPr>
+          <w:rFonts w:ascii="Courier" w:hAnsi="Courier" w:cs="Courier New"/>
+        </w:rPr>
+        <w:t xml:space="preserve"> in string) is</w:t>
       </w:r>
     </w:p>
     <w:p>
@@ -23136,7 +24112,14 @@
         <w:rPr>
           <w:rFonts w:ascii="Courier" w:hAnsi="Courier" w:cs="Courier New"/>
         </w:rPr>
-        <w:t>_bytes</w:t>
+        <w:t>_</w:t>
+      </w:r>
+      <w:proofErr w:type="gramStart"/>
+      <w:r>
+        <w:rPr>
+          <w:rFonts w:ascii="Courier" w:hAnsi="Courier" w:cs="Courier New"/>
+        </w:rPr>
+        <w:t>bytes</w:t>
       </w:r>
       <w:proofErr w:type="spellEnd"/>
       <w:r>
@@ -23146,6 +24129,7 @@
         <w:t>(</w:t>
       </w:r>
       <w:proofErr w:type="spellStart"/>
+      <w:proofErr w:type="gramEnd"/>
       <w:r>
         <w:rPr>
           <w:rFonts w:ascii="Courier" w:hAnsi="Courier" w:cs="Courier New"/>
@@ -23306,6 +24290,7 @@
         <w:tab/>
       </w:r>
       <w:proofErr w:type="spellStart"/>
+      <w:proofErr w:type="gramStart"/>
       <w:r>
         <w:rPr>
           <w:rFonts w:ascii="Courier" w:hAnsi="Courier" w:cs="Courier New"/>
@@ -23317,7 +24302,14 @@
         <w:rPr>
           <w:rFonts w:ascii="Courier" w:hAnsi="Courier" w:cs="Courier New"/>
         </w:rPr>
-        <w:t xml:space="preserve">,                              -- Clock signal </w:t>
+        <w:t xml:space="preserve">,   </w:t>
+      </w:r>
+      <w:proofErr w:type="gramEnd"/>
+      <w:r>
+        <w:rPr>
+          <w:rFonts w:ascii="Courier" w:hAnsi="Courier" w:cs="Courier New"/>
+        </w:rPr>
+        <w:t xml:space="preserve">                           -- Clock signal </w:t>
       </w:r>
     </w:p>
     <w:p>
@@ -23373,6 +24365,7 @@
         </w:rPr>
         <w:t>_</w:t>
       </w:r>
+      <w:proofErr w:type="gramStart"/>
       <w:r>
         <w:rPr>
           <w:rFonts w:ascii="Courier" w:hAnsi="Courier" w:cs="Courier New"/>
@@ -23390,7 +24383,14 @@
         <w:rPr>
           <w:rFonts w:ascii="Courier" w:hAnsi="Courier" w:cs="Courier New"/>
         </w:rPr>
-        <w:t xml:space="preserve">     </w:t>
+        <w:t xml:space="preserve">   </w:t>
+      </w:r>
+      <w:proofErr w:type="gramEnd"/>
+      <w:r>
+        <w:rPr>
+          <w:rFonts w:ascii="Courier" w:hAnsi="Courier" w:cs="Courier New"/>
+        </w:rPr>
+        <w:t xml:space="preserve">  </w:t>
       </w:r>
       <w:r>
         <w:rPr>
@@ -23461,13 +24461,27 @@
         <w:rPr>
           <w:rFonts w:ascii="Courier" w:hAnsi="Courier" w:cs="Courier New"/>
         </w:rPr>
-        <w:t>C_SCOPE</w:t>
-      </w:r>
+        <w:t>C_</w:t>
+      </w:r>
+      <w:proofErr w:type="gramStart"/>
       <w:r>
         <w:rPr>
           <w:rFonts w:ascii="Courier" w:hAnsi="Courier" w:cs="Courier New"/>
         </w:rPr>
-        <w:t xml:space="preserve">,                </w:t>
+        <w:t>SCOPE</w:t>
+      </w:r>
+      <w:r>
+        <w:rPr>
+          <w:rFonts w:ascii="Courier" w:hAnsi="Courier" w:cs="Courier New"/>
+        </w:rPr>
+        <w:t xml:space="preserve">,   </w:t>
+      </w:r>
+      <w:proofErr w:type="gramEnd"/>
+      <w:r>
+        <w:rPr>
+          <w:rFonts w:ascii="Courier" w:hAnsi="Courier" w:cs="Courier New"/>
+        </w:rPr>
+        <w:t xml:space="preserve">             </w:t>
       </w:r>
       <w:r>
         <w:rPr>
@@ -23545,14 +24559,28 @@
         <w:rPr>
           <w:rFonts w:ascii="Courier" w:hAnsi="Courier" w:cs="Courier New"/>
         </w:rPr>
-        <w:t>_id_panel</w:t>
-      </w:r>
-      <w:proofErr w:type="spellEnd"/>
+        <w:t>_id_</w:t>
+      </w:r>
+      <w:proofErr w:type="gramStart"/>
       <w:r>
         <w:rPr>
           <w:rFonts w:ascii="Courier" w:hAnsi="Courier" w:cs="Courier New"/>
         </w:rPr>
-        <w:t>,              --</w:t>
+        <w:t>panel</w:t>
+      </w:r>
+      <w:proofErr w:type="spellEnd"/>
+      <w:r>
+        <w:rPr>
+          <w:rFonts w:ascii="Courier" w:hAnsi="Courier" w:cs="Courier New"/>
+        </w:rPr>
+        <w:t xml:space="preserve">,   </w:t>
+      </w:r>
+      <w:proofErr w:type="gramEnd"/>
+      <w:r>
+        <w:rPr>
+          <w:rFonts w:ascii="Courier" w:hAnsi="Courier" w:cs="Courier New"/>
+        </w:rPr>
+        <w:t xml:space="preserve">           --</w:t>
       </w:r>
       <w:r>
         <w:rPr>
@@ -23633,12 +24661,14 @@
         </w:rPr>
         <w:t>_CONFIG_LOCAL</w:t>
       </w:r>
+      <w:proofErr w:type="gramStart"/>
       <w:r>
         <w:rPr>
           <w:rFonts w:ascii="Courier" w:hAnsi="Courier" w:cs="Courier New"/>
         </w:rPr>
         <w:t xml:space="preserve">);   </w:t>
       </w:r>
+      <w:proofErr w:type="gramEnd"/>
       <w:r>
         <w:rPr>
           <w:rFonts w:ascii="Courier" w:hAnsi="Courier" w:cs="Courier New"/>
@@ -23747,11 +24777,6 @@
         <w:t xml:space="preserve"> to allow dedicated verbosity control  </w:t>
       </w:r>
     </w:p>
-    <w:p/>
-    <w:p/>
-    <w:p/>
-    <w:p/>
-    <w:p/>
     <w:p/>
     <w:p/>
     <w:p>
@@ -24541,7 +25566,7 @@
               <w:sz w:val="14"/>
               <w:lang w:val="en-US"/>
             </w:rPr>
-            <w:t>2019-07-23</w:t>
+            <w:t>2019-08-09</w:t>
           </w:r>
           <w:r>
             <w:rPr>
@@ -28176,7 +29201,7 @@
 </file>
 
 <file path=customXml/itemProps1.xml><?xml version="1.0" encoding="utf-8"?>
-<ds:datastoreItem xmlns:ds="http://schemas.openxmlformats.org/officeDocument/2006/customXml" ds:itemID="{60B4147C-8D3D-41F3-BC58-AD487988E311}">
+<ds:datastoreItem xmlns:ds="http://schemas.openxmlformats.org/officeDocument/2006/customXml" ds:itemID="{03885F10-58DF-4C23-A9C6-06011093685E}">
   <ds:schemaRefs>
     <ds:schemaRef ds:uri="http://schemas.openxmlformats.org/officeDocument/2006/bibliography"/>
   </ds:schemaRefs>

</xml_diff>

<commit_message>
Axistream: removed unused config elements id_for_bfm_wait & id_for_bfm_poll. Updated quickref.
</commit_message>
<xml_diff>
--- a/bitvis_vip_axistream/doc/axistream_bfm_QuickRef.docx
+++ b/bitvis_vip_axistream/doc/axistream_bfm_QuickRef.docx
@@ -4741,7 +4741,7 @@
                 <w:bCs/>
                 <w:sz w:val="15"/>
               </w:rPr>
-              <w:t>natural</w:t>
+              <w:t>integer</w:t>
             </w:r>
           </w:p>
         </w:tc>
@@ -5646,7 +5646,7 @@
                 <w:bCs/>
                 <w:sz w:val="15"/>
               </w:rPr>
-              <w:t>check</w:t>
+              <w:t>valid</w:t>
             </w:r>
             <w:r>
               <w:rPr>
@@ -5654,39 +5654,7 @@
                 <w:bCs/>
                 <w:sz w:val="15"/>
               </w:rPr>
-              <w:t>_p</w:t>
-            </w:r>
-            <w:r>
-              <w:rPr>
-                <w:rFonts w:cs="Helvetica"/>
-                <w:bCs/>
-                <w:sz w:val="15"/>
-              </w:rPr>
-              <w:t>acket</w:t>
-            </w:r>
-            <w:r>
-              <w:rPr>
-                <w:rFonts w:cs="Helvetica"/>
-                <w:bCs/>
-                <w:sz w:val="15"/>
-              </w:rPr>
-              <w:t>_l</w:t>
-            </w:r>
-            <w:r>
-              <w:rPr>
-                <w:rFonts w:cs="Helvetica"/>
-                <w:bCs/>
-                <w:sz w:val="15"/>
-              </w:rPr>
-              <w:t xml:space="preserve">ength          </w:t>
-            </w:r>
-            <w:r>
-              <w:rPr>
-                <w:rFonts w:cs="Helvetica"/>
-                <w:bCs/>
-                <w:sz w:val="15"/>
-              </w:rPr>
-              <w:tab/>
+              <w:t>_low_at_word_num</w:t>
             </w:r>
           </w:p>
         </w:tc>
@@ -5717,7 +5685,7 @@
                 <w:bCs/>
                 <w:sz w:val="15"/>
               </w:rPr>
-              <w:t>boolean</w:t>
+              <w:t>integer</w:t>
             </w:r>
           </w:p>
         </w:tc>
@@ -5748,7 +5716,7 @@
                 <w:bCs/>
                 <w:sz w:val="15"/>
               </w:rPr>
-              <w:t>false</w:t>
+              <w:t>0</w:t>
             </w:r>
           </w:p>
         </w:tc>
@@ -5785,7 +5753,7 @@
                 <w:bCs/>
                 <w:sz w:val="15"/>
               </w:rPr>
-              <w:t>protocol_error</w:t>
+              <w:t>valid_</w:t>
             </w:r>
             <w:r>
               <w:rPr>
@@ -5793,7 +5761,23 @@
                 <w:bCs/>
                 <w:sz w:val="15"/>
               </w:rPr>
-              <w:t xml:space="preserve">_severity </w:t>
+              <w:t>low_d</w:t>
+            </w:r>
+            <w:r>
+              <w:rPr>
+                <w:rFonts w:cs="Helvetica"/>
+                <w:bCs/>
+                <w:sz w:val="15"/>
+              </w:rPr>
+              <w:t>u</w:t>
+            </w:r>
+            <w:r>
+              <w:rPr>
+                <w:rFonts w:cs="Helvetica"/>
+                <w:bCs/>
+                <w:sz w:val="15"/>
+              </w:rPr>
+              <w:t>ration</w:t>
             </w:r>
           </w:p>
         </w:tc>
@@ -5823,7 +5807,7 @@
                 <w:bCs/>
                 <w:sz w:val="15"/>
               </w:rPr>
-              <w:t>t_alert_level</w:t>
+              <w:t>integer</w:t>
             </w:r>
           </w:p>
         </w:tc>
@@ -5853,7 +5837,7 @@
                 <w:bCs/>
                 <w:sz w:val="15"/>
               </w:rPr>
-              <w:t>ERROR</w:t>
+              <w:t>0</w:t>
             </w:r>
           </w:p>
         </w:tc>
@@ -5872,7 +5856,7 @@
               <w:widowControl w:val="0"/>
               <w:tabs>
                 <w:tab w:val="left" w:pos="851"/>
-                <w:tab w:val="left" w:pos="2255"/>
+                <w:tab w:val="right" w:pos="2741"/>
               </w:tabs>
               <w:autoSpaceDE w:val="0"/>
               <w:autoSpaceDN w:val="0"/>
@@ -5891,7 +5875,7 @@
                 <w:bCs/>
                 <w:sz w:val="15"/>
               </w:rPr>
-              <w:t>valid</w:t>
+              <w:t>check</w:t>
             </w:r>
             <w:r>
               <w:rPr>
@@ -5899,7 +5883,39 @@
                 <w:bCs/>
                 <w:sz w:val="15"/>
               </w:rPr>
-              <w:t>_low_at_word_num</w:t>
+              <w:t>_p</w:t>
+            </w:r>
+            <w:r>
+              <w:rPr>
+                <w:rFonts w:cs="Helvetica"/>
+                <w:bCs/>
+                <w:sz w:val="15"/>
+              </w:rPr>
+              <w:t>acket</w:t>
+            </w:r>
+            <w:r>
+              <w:rPr>
+                <w:rFonts w:cs="Helvetica"/>
+                <w:bCs/>
+                <w:sz w:val="15"/>
+              </w:rPr>
+              <w:t>_l</w:t>
+            </w:r>
+            <w:r>
+              <w:rPr>
+                <w:rFonts w:cs="Helvetica"/>
+                <w:bCs/>
+                <w:sz w:val="15"/>
+              </w:rPr>
+              <w:t xml:space="preserve">ength          </w:t>
+            </w:r>
+            <w:r>
+              <w:rPr>
+                <w:rFonts w:cs="Helvetica"/>
+                <w:bCs/>
+                <w:sz w:val="15"/>
+              </w:rPr>
+              <w:tab/>
             </w:r>
           </w:p>
         </w:tc>
@@ -5930,7 +5946,7 @@
                 <w:bCs/>
                 <w:sz w:val="15"/>
               </w:rPr>
-              <w:t>integer</w:t>
+              <w:t>boolean</w:t>
             </w:r>
           </w:p>
         </w:tc>
@@ -5961,7 +5977,7 @@
                 <w:bCs/>
                 <w:sz w:val="15"/>
               </w:rPr>
-              <w:t>0</w:t>
+              <w:t>false</w:t>
             </w:r>
           </w:p>
         </w:tc>
@@ -5998,7 +6014,7 @@
                 <w:bCs/>
                 <w:sz w:val="15"/>
               </w:rPr>
-              <w:t>valid_</w:t>
+              <w:t>protocol_error</w:t>
             </w:r>
             <w:r>
               <w:rPr>
@@ -6006,23 +6022,7 @@
                 <w:bCs/>
                 <w:sz w:val="15"/>
               </w:rPr>
-              <w:t>low_d</w:t>
-            </w:r>
-            <w:r>
-              <w:rPr>
-                <w:rFonts w:cs="Helvetica"/>
-                <w:bCs/>
-                <w:sz w:val="15"/>
-              </w:rPr>
-              <w:t>u</w:t>
-            </w:r>
-            <w:r>
-              <w:rPr>
-                <w:rFonts w:cs="Helvetica"/>
-                <w:bCs/>
-                <w:sz w:val="15"/>
-              </w:rPr>
-              <w:t>ration</w:t>
+              <w:t xml:space="preserve">_severity </w:t>
             </w:r>
           </w:p>
         </w:tc>
@@ -6052,7 +6052,7 @@
                 <w:bCs/>
                 <w:sz w:val="15"/>
               </w:rPr>
-              <w:t>integer</w:t>
+              <w:t>t_alert_level</w:t>
             </w:r>
           </w:p>
         </w:tc>
@@ -6082,7 +6082,7 @@
                 <w:bCs/>
                 <w:sz w:val="15"/>
               </w:rPr>
-              <w:t>0</w:t>
+              <w:t>ERROR</w:t>
             </w:r>
           </w:p>
         </w:tc>
@@ -6499,217 +6499,6 @@
                 <w:sz w:val="15"/>
               </w:rPr>
               <w:t>ID_BFM</w:t>
-            </w:r>
-          </w:p>
-        </w:tc>
-      </w:tr>
-      <w:tr>
-        <w:trPr>
-          <w:trHeight w:val="81"/>
-        </w:trPr>
-        <w:tc>
-          <w:tcPr>
-            <w:tcW w:w="2957" w:type="dxa"/>
-            <w:shd w:val="clear" w:color="auto" w:fill="E7E6E6" w:themeFill="background2"/>
-          </w:tcPr>
-          <w:p>
-            <w:pPr>
-              <w:widowControl w:val="0"/>
-              <w:tabs>
-                <w:tab w:val="left" w:pos="851"/>
-              </w:tabs>
-              <w:autoSpaceDE w:val="0"/>
-              <w:autoSpaceDN w:val="0"/>
-              <w:adjustRightInd w:val="0"/>
-              <w:spacing w:line="276" w:lineRule="auto"/>
-              <w:ind w:left="122"/>
-              <w:rPr>
-                <w:rFonts w:cs="Helvetica"/>
-                <w:bCs/>
-                <w:sz w:val="15"/>
-              </w:rPr>
-            </w:pPr>
-            <w:r>
-              <w:rPr>
-                <w:rFonts w:cs="Helvetica"/>
-                <w:bCs/>
-                <w:sz w:val="15"/>
-              </w:rPr>
-              <w:t>id_for_bfm</w:t>
-            </w:r>
-            <w:r>
-              <w:rPr>
-                <w:rFonts w:cs="Helvetica"/>
-                <w:bCs/>
-                <w:sz w:val="15"/>
-              </w:rPr>
-              <w:t>_wait</w:t>
-            </w:r>
-          </w:p>
-        </w:tc>
-        <w:tc>
-          <w:tcPr>
-            <w:tcW w:w="1843" w:type="dxa"/>
-            <w:shd w:val="clear" w:color="auto" w:fill="E7E6E6" w:themeFill="background2"/>
-          </w:tcPr>
-          <w:p>
-            <w:pPr>
-              <w:widowControl w:val="0"/>
-              <w:tabs>
-                <w:tab w:val="left" w:pos="851"/>
-              </w:tabs>
-              <w:autoSpaceDE w:val="0"/>
-              <w:autoSpaceDN w:val="0"/>
-              <w:adjustRightInd w:val="0"/>
-              <w:spacing w:line="276" w:lineRule="auto"/>
-              <w:rPr>
-                <w:rFonts w:cs="Helvetica"/>
-                <w:bCs/>
-                <w:sz w:val="15"/>
-              </w:rPr>
-            </w:pPr>
-            <w:r>
-              <w:rPr>
-                <w:rFonts w:cs="Helvetica"/>
-                <w:bCs/>
-                <w:sz w:val="15"/>
-              </w:rPr>
-              <w:t>t_msg_id</w:t>
-            </w:r>
-          </w:p>
-        </w:tc>
-        <w:tc>
-          <w:tcPr>
-            <w:tcW w:w="3260" w:type="dxa"/>
-            <w:shd w:val="clear" w:color="auto" w:fill="E7E6E6" w:themeFill="background2"/>
-          </w:tcPr>
-          <w:p>
-            <w:pPr>
-              <w:widowControl w:val="0"/>
-              <w:tabs>
-                <w:tab w:val="left" w:pos="851"/>
-              </w:tabs>
-              <w:autoSpaceDE w:val="0"/>
-              <w:autoSpaceDN w:val="0"/>
-              <w:adjustRightInd w:val="0"/>
-              <w:spacing w:line="276" w:lineRule="auto"/>
-              <w:rPr>
-                <w:rFonts w:cs="Helvetica"/>
-                <w:bCs/>
-                <w:sz w:val="15"/>
-              </w:rPr>
-            </w:pPr>
-            <w:r>
-              <w:rPr>
-                <w:rFonts w:cs="Helvetica"/>
-                <w:bCs/>
-                <w:sz w:val="15"/>
-              </w:rPr>
-              <w:t>ID_BFM_WAIT</w:t>
-            </w:r>
-          </w:p>
-        </w:tc>
-      </w:tr>
-      <w:tr>
-        <w:trPr>
-          <w:trHeight w:val="81"/>
-        </w:trPr>
-        <w:tc>
-          <w:tcPr>
-            <w:tcW w:w="2957" w:type="dxa"/>
-          </w:tcPr>
-          <w:p>
-            <w:pPr>
-              <w:widowControl w:val="0"/>
-              <w:tabs>
-                <w:tab w:val="left" w:pos="851"/>
-              </w:tabs>
-              <w:autoSpaceDE w:val="0"/>
-              <w:autoSpaceDN w:val="0"/>
-              <w:adjustRightInd w:val="0"/>
-              <w:spacing w:line="276" w:lineRule="auto"/>
-              <w:ind w:left="122"/>
-              <w:rPr>
-                <w:rFonts w:cs="Helvetica"/>
-                <w:bCs/>
-                <w:sz w:val="15"/>
-              </w:rPr>
-            </w:pPr>
-            <w:r>
-              <w:rPr>
-                <w:rFonts w:cs="Helvetica"/>
-                <w:bCs/>
-                <w:sz w:val="15"/>
-              </w:rPr>
-              <w:t>id_for_bfm</w:t>
-            </w:r>
-            <w:r>
-              <w:rPr>
-                <w:rFonts w:cs="Helvetica"/>
-                <w:bCs/>
-                <w:sz w:val="15"/>
-              </w:rPr>
-              <w:t>_poll</w:t>
-            </w:r>
-          </w:p>
-        </w:tc>
-        <w:tc>
-          <w:tcPr>
-            <w:tcW w:w="1843" w:type="dxa"/>
-          </w:tcPr>
-          <w:p>
-            <w:pPr>
-              <w:widowControl w:val="0"/>
-              <w:tabs>
-                <w:tab w:val="left" w:pos="851"/>
-              </w:tabs>
-              <w:autoSpaceDE w:val="0"/>
-              <w:autoSpaceDN w:val="0"/>
-              <w:adjustRightInd w:val="0"/>
-              <w:spacing w:line="276" w:lineRule="auto"/>
-              <w:rPr>
-                <w:rFonts w:cs="Helvetica"/>
-                <w:bCs/>
-                <w:sz w:val="15"/>
-              </w:rPr>
-            </w:pPr>
-            <w:r>
-              <w:rPr>
-                <w:rFonts w:cs="Helvetica"/>
-                <w:bCs/>
-                <w:sz w:val="15"/>
-              </w:rPr>
-              <w:t>t_msg_id</w:t>
-            </w:r>
-          </w:p>
-        </w:tc>
-        <w:tc>
-          <w:tcPr>
-            <w:tcW w:w="3260" w:type="dxa"/>
-          </w:tcPr>
-          <w:p>
-            <w:pPr>
-              <w:widowControl w:val="0"/>
-              <w:tabs>
-                <w:tab w:val="left" w:pos="851"/>
-              </w:tabs>
-              <w:autoSpaceDE w:val="0"/>
-              <w:autoSpaceDN w:val="0"/>
-              <w:adjustRightInd w:val="0"/>
-              <w:spacing w:line="276" w:lineRule="auto"/>
-              <w:rPr>
-                <w:rFonts w:cs="Helvetica"/>
-                <w:bCs/>
-                <w:sz w:val="15"/>
-              </w:rPr>
-            </w:pPr>
-            <w:r>
-              <w:rPr>
-                <w:rFonts w:cs="Helvetica"/>
-                <w:bCs/>
-                <w:sz w:val="15"/>
-              </w:rPr>
-              <w:t>ID_BFM_POLL</w:t>
             </w:r>
           </w:p>
         </w:tc>
@@ -7248,6 +7037,16 @@
       </w:pPr>
     </w:p>
     <w:p/>
+    <w:p>
+      <w:pPr>
+        <w:pStyle w:val="Subtitle"/>
+        <w:rPr>
+          <w:rFonts w:ascii="Helvetica Light" w:hAnsi="Helvetica Light"/>
+          <w:sz w:val="24"/>
+          <w:szCs w:val="24"/>
+        </w:rPr>
+      </w:pPr>
+    </w:p>
     <w:p>
       <w:pPr>
         <w:pStyle w:val="Subtitle"/>
@@ -16278,8 +16077,10 @@
               <w:rPr>
                 <w:szCs w:val="18"/>
               </w:rPr>
-              <w:t>natural</w:t>
-            </w:r>
+              <w:t>integer</w:t>
+            </w:r>
+            <w:bookmarkStart w:id="4" w:name="_GoBack"/>
+            <w:bookmarkEnd w:id="4"/>
           </w:p>
         </w:tc>
         <w:tc>
@@ -16552,8 +16353,6 @@
             <w:r>
               <w:t>.</w:t>
             </w:r>
-            <w:bookmarkStart w:id="4" w:name="_GoBack"/>
-            <w:bookmarkEnd w:id="4"/>
           </w:p>
         </w:tc>
       </w:tr>
@@ -17199,24 +16998,9 @@
           <w:p>
             <w:pPr>
               <w:spacing w:line="276" w:lineRule="auto"/>
-              <w:rPr>
-                <w:szCs w:val="18"/>
-              </w:rPr>
-            </w:pPr>
-            <w:r>
-              <w:t>check</w:t>
-            </w:r>
-            <w:r>
-              <w:t>_p</w:t>
-            </w:r>
-            <w:r>
-              <w:t>acket</w:t>
-            </w:r>
-            <w:r>
-              <w:t>_l</w:t>
-            </w:r>
-            <w:r>
-              <w:t xml:space="preserve">ength        </w:t>
+            </w:pPr>
+            <w:r>
+              <w:t>valid_low_at_word_num</w:t>
             </w:r>
           </w:p>
         </w:tc>
@@ -17233,12 +17017,9 @@
           <w:p>
             <w:pPr>
               <w:spacing w:line="276" w:lineRule="auto"/>
-              <w:rPr>
-                <w:szCs w:val="18"/>
-              </w:rPr>
-            </w:pPr>
-            <w:r>
-              <w:t>boolean</w:t>
+            </w:pPr>
+            <w:r>
+              <w:t>integer</w:t>
             </w:r>
           </w:p>
         </w:tc>
@@ -17263,7 +17044,7 @@
               <w:rPr>
                 <w:szCs w:val="18"/>
               </w:rPr>
-              <w:t>false</w:t>
+              <w:t>0</w:t>
             </w:r>
           </w:p>
         </w:tc>
@@ -17284,24 +17065,13 @@
               <w:spacing w:line="276" w:lineRule="auto"/>
             </w:pPr>
             <w:r>
-              <w:t xml:space="preserve">When true, receive() will </w:t>
-            </w:r>
-            <w:r>
-              <w:t>check that tlast is set at data_a</w:t>
-            </w:r>
-            <w:r>
-              <w:t xml:space="preserve">rray'high. </w:t>
-            </w:r>
-          </w:p>
-          <w:p>
-            <w:pPr>
-              <w:tabs>
-                <w:tab w:val="left" w:pos="4820"/>
-              </w:tabs>
-              <w:spacing w:line="276" w:lineRule="auto"/>
-            </w:pPr>
-            <w:r>
-              <w:t>Set to false when length of packet to be received is unknown.</w:t>
+              <w:t xml:space="preserve">Word index during which the Master BFM shall deassert valid while sending a packet. Can be set to multiple random indices using </w:t>
+            </w:r>
+            <w:r>
+              <w:t>C_MULTIPLE_RANDOM</w:t>
+            </w:r>
+            <w:r>
+              <w:t>.</w:t>
             </w:r>
           </w:p>
         </w:tc>
@@ -17322,7 +17092,7 @@
               <w:spacing w:line="276" w:lineRule="auto"/>
             </w:pPr>
             <w:r>
-              <w:t xml:space="preserve">protocol_error_severity    </w:t>
+              <w:t>valid_low_duration</w:t>
             </w:r>
           </w:p>
         </w:tc>
@@ -17341,7 +17111,7 @@
               <w:spacing w:line="276" w:lineRule="auto"/>
             </w:pPr>
             <w:r>
-              <w:t>t_alert_level</w:t>
+              <w:t>integer</w:t>
             </w:r>
           </w:p>
         </w:tc>
@@ -17366,7 +17136,7 @@
               <w:rPr>
                 <w:szCs w:val="18"/>
               </w:rPr>
-              <w:t>ERROR</w:t>
+              <w:t>0</w:t>
             </w:r>
           </w:p>
         </w:tc>
@@ -17387,7 +17157,13 @@
               <w:spacing w:line="276" w:lineRule="auto"/>
             </w:pPr>
             <w:r>
-              <w:t>severity if protocol errors are detected</w:t>
+              <w:t xml:space="preserve">Number of clock cycles to deassert valid. To disable this feature set to 0. Can be set to random using </w:t>
+            </w:r>
+            <w:r>
+              <w:t>C_RANDOM</w:t>
+            </w:r>
+            <w:r>
+              <w:t>.</w:t>
             </w:r>
           </w:p>
         </w:tc>
@@ -17406,9 +17182,12 @@
           <w:p>
             <w:pPr>
               <w:spacing w:line="276" w:lineRule="auto"/>
-            </w:pPr>
-            <w:r>
-              <w:t>valid_low_at_word_num</w:t>
+              <w:rPr>
+                <w:szCs w:val="18"/>
+              </w:rPr>
+            </w:pPr>
+            <w:r>
+              <w:t xml:space="preserve">check_packet_length        </w:t>
             </w:r>
           </w:p>
         </w:tc>
@@ -17425,9 +17204,12 @@
           <w:p>
             <w:pPr>
               <w:spacing w:line="276" w:lineRule="auto"/>
-            </w:pPr>
-            <w:r>
-              <w:t>integer</w:t>
+              <w:rPr>
+                <w:szCs w:val="18"/>
+              </w:rPr>
+            </w:pPr>
+            <w:r>
+              <w:t>boolean</w:t>
             </w:r>
           </w:p>
         </w:tc>
@@ -17452,7 +17234,7 @@
               <w:rPr>
                 <w:szCs w:val="18"/>
               </w:rPr>
-              <w:t>0</w:t>
+              <w:t>false</w:t>
             </w:r>
           </w:p>
         </w:tc>
@@ -17473,25 +17255,18 @@
               <w:spacing w:line="276" w:lineRule="auto"/>
             </w:pPr>
             <w:r>
-              <w:t>Word index during which the Master BFM shall deassert valid while sending a packet.</w:t>
-            </w:r>
-            <w:r>
-              <w:t xml:space="preserve"> </w:t>
-            </w:r>
-            <w:r>
-              <w:t>C</w:t>
-            </w:r>
-            <w:r>
-              <w:t xml:space="preserve">an be set to multiple random </w:t>
-            </w:r>
-            <w:r>
-              <w:t xml:space="preserve">indices using </w:t>
-            </w:r>
-            <w:r>
-              <w:t>C_MULTIPLE_RANDOM</w:t>
-            </w:r>
-            <w:r>
-              <w:t>.</w:t>
+              <w:t xml:space="preserve">When true, receive() will check that tlast is set at data_array'high. </w:t>
+            </w:r>
+          </w:p>
+          <w:p>
+            <w:pPr>
+              <w:tabs>
+                <w:tab w:val="left" w:pos="4820"/>
+              </w:tabs>
+              <w:spacing w:line="276" w:lineRule="auto"/>
+            </w:pPr>
+            <w:r>
+              <w:t>Set to false when length of packet to be received is unknown.</w:t>
             </w:r>
           </w:p>
         </w:tc>
@@ -17512,7 +17287,7 @@
               <w:spacing w:line="276" w:lineRule="auto"/>
             </w:pPr>
             <w:r>
-              <w:t>valid_low_duration</w:t>
+              <w:t xml:space="preserve">protocol_error_severity    </w:t>
             </w:r>
           </w:p>
         </w:tc>
@@ -17531,7 +17306,7 @@
               <w:spacing w:line="276" w:lineRule="auto"/>
             </w:pPr>
             <w:r>
-              <w:t>integer</w:t>
+              <w:t>t_alert_level</w:t>
             </w:r>
           </w:p>
         </w:tc>
@@ -17556,7 +17331,7 @@
               <w:rPr>
                 <w:szCs w:val="18"/>
               </w:rPr>
-              <w:t>0</w:t>
+              <w:t>ERROR</w:t>
             </w:r>
           </w:p>
         </w:tc>
@@ -17577,16 +17352,7 @@
               <w:spacing w:line="276" w:lineRule="auto"/>
             </w:pPr>
             <w:r>
-              <w:t>Number of clock cycles to deassert valid. To disable this feature set to 0.</w:t>
-            </w:r>
-            <w:r>
-              <w:t xml:space="preserve"> Can be set to random using </w:t>
-            </w:r>
-            <w:r>
-              <w:t>C_RANDOM</w:t>
-            </w:r>
-            <w:r>
-              <w:t>.</w:t>
+              <w:t>severity if protocol errors are detected</w:t>
             </w:r>
           </w:p>
         </w:tc>
@@ -17684,22 +17450,7 @@
               </w:rPr>
             </w:pPr>
             <w:r>
-              <w:t xml:space="preserve">Word index during which </w:t>
-            </w:r>
-            <w:r>
-              <w:t xml:space="preserve">the </w:t>
-            </w:r>
-            <w:r>
-              <w:t xml:space="preserve">Slave </w:t>
-            </w:r>
-            <w:r>
-              <w:t>BFM shall deassert ready while receiving the packet</w:t>
-            </w:r>
-            <w:r>
-              <w:t>.</w:t>
-            </w:r>
-            <w:r>
-              <w:t xml:space="preserve"> Can be set to multiple random indices using </w:t>
+              <w:t xml:space="preserve">Word index during which the Slave BFM shall deassert ready while receiving the packet. Can be set to multiple random indices using </w:t>
             </w:r>
             <w:r>
               <w:t>C_MULTIPLE_RANDOM</w:t>
@@ -17800,13 +17551,7 @@
               </w:rPr>
             </w:pPr>
             <w:r>
-              <w:t>Number of clock cycles to deassert ready</w:t>
-            </w:r>
-            <w:r>
-              <w:t>. To disable this feature set to 0.</w:t>
-            </w:r>
-            <w:r>
-              <w:t xml:space="preserve"> Can be set to random using </w:t>
+              <w:t xml:space="preserve">Number of clock cycles to deassert ready. To disable this feature set to 0. Can be set to random using </w:t>
             </w:r>
             <w:r>
               <w:t>C_RANDOM</w:t>
@@ -17907,25 +17652,7 @@
               </w:rPr>
             </w:pPr>
             <w:r>
-              <w:t xml:space="preserve">Determines the ready output </w:t>
-            </w:r>
-            <w:r>
-              <w:t xml:space="preserve">value </w:t>
-            </w:r>
-            <w:r>
-              <w:t xml:space="preserve">while </w:t>
-            </w:r>
-            <w:r>
-              <w:t>the</w:t>
-            </w:r>
-            <w:r>
-              <w:t xml:space="preserve"> Slave </w:t>
-            </w:r>
-            <w:r>
-              <w:t xml:space="preserve">BFM </w:t>
-            </w:r>
-            <w:r>
-              <w:t xml:space="preserve">is idle </w:t>
+              <w:t xml:space="preserve">Determines the ready output value while the Slave BFM is idle </w:t>
             </w:r>
           </w:p>
         </w:tc>
@@ -18031,231 +17758,6 @@
                 <w:lang w:val="en-US"/>
               </w:rPr>
               <w:t>The message ID used as a general message ID in the BFM</w:t>
-            </w:r>
-          </w:p>
-        </w:tc>
-      </w:tr>
-      <w:tr>
-        <w:tc>
-          <w:tcPr>
-            <w:tcW w:w="2588" w:type="dxa"/>
-            <w:tcBorders>
-              <w:left w:val="nil"/>
-              <w:right w:val="nil"/>
-            </w:tcBorders>
-            <w:shd w:val="clear" w:color="auto" w:fill="auto"/>
-            <w:vAlign w:val="center"/>
-          </w:tcPr>
-          <w:p>
-            <w:pPr>
-              <w:spacing w:line="276" w:lineRule="auto"/>
-              <w:rPr>
-                <w:szCs w:val="18"/>
-              </w:rPr>
-            </w:pPr>
-            <w:r>
-              <w:rPr>
-                <w:szCs w:val="18"/>
-              </w:rPr>
-              <w:t>id_for_bfm_wait</w:t>
-            </w:r>
-          </w:p>
-        </w:tc>
-        <w:tc>
-          <w:tcPr>
-            <w:tcW w:w="2005" w:type="dxa"/>
-            <w:tcBorders>
-              <w:left w:val="nil"/>
-              <w:right w:val="nil"/>
-            </w:tcBorders>
-            <w:shd w:val="clear" w:color="auto" w:fill="auto"/>
-            <w:vAlign w:val="center"/>
-          </w:tcPr>
-          <w:p>
-            <w:pPr>
-              <w:spacing w:line="276" w:lineRule="auto"/>
-              <w:rPr>
-                <w:szCs w:val="18"/>
-              </w:rPr>
-            </w:pPr>
-            <w:r>
-              <w:rPr>
-                <w:szCs w:val="18"/>
-              </w:rPr>
-              <w:t>t_msg_id</w:t>
-            </w:r>
-          </w:p>
-        </w:tc>
-        <w:tc>
-          <w:tcPr>
-            <w:tcW w:w="3907" w:type="dxa"/>
-            <w:tcBorders>
-              <w:left w:val="nil"/>
-              <w:right w:val="nil"/>
-            </w:tcBorders>
-            <w:shd w:val="clear" w:color="auto" w:fill="auto"/>
-            <w:vAlign w:val="center"/>
-          </w:tcPr>
-          <w:p>
-            <w:pPr>
-              <w:spacing w:line="276" w:lineRule="auto"/>
-              <w:rPr>
-                <w:szCs w:val="18"/>
-              </w:rPr>
-            </w:pPr>
-            <w:r>
-              <w:rPr>
-                <w:szCs w:val="18"/>
-              </w:rPr>
-              <w:t>ID_BFM_WAIT</w:t>
-            </w:r>
-          </w:p>
-        </w:tc>
-        <w:tc>
-          <w:tcPr>
-            <w:tcW w:w="6629" w:type="dxa"/>
-            <w:tcBorders>
-              <w:left w:val="nil"/>
-              <w:right w:val="nil"/>
-            </w:tcBorders>
-            <w:shd w:val="clear" w:color="auto" w:fill="auto"/>
-          </w:tcPr>
-          <w:p>
-            <w:pPr>
-              <w:tabs>
-                <w:tab w:val="left" w:pos="4820"/>
-              </w:tabs>
-              <w:spacing w:line="276" w:lineRule="auto"/>
-              <w:rPr>
-                <w:szCs w:val="18"/>
-                <w:lang w:val="en-US"/>
-              </w:rPr>
-            </w:pPr>
-            <w:r>
-              <w:rPr>
-                <w:szCs w:val="18"/>
-                <w:lang w:val="en-US"/>
-              </w:rPr>
-              <w:t>The message ID used for logging waits in the BFM</w:t>
-            </w:r>
-          </w:p>
-        </w:tc>
-      </w:tr>
-      <w:tr>
-        <w:tc>
-          <w:tcPr>
-            <w:tcW w:w="2588" w:type="dxa"/>
-            <w:tcBorders>
-              <w:left w:val="nil"/>
-              <w:right w:val="nil"/>
-            </w:tcBorders>
-            <w:shd w:val="clear" w:color="auto" w:fill="auto"/>
-            <w:vAlign w:val="center"/>
-          </w:tcPr>
-          <w:p>
-            <w:pPr>
-              <w:spacing w:line="276" w:lineRule="auto"/>
-              <w:rPr>
-                <w:szCs w:val="18"/>
-              </w:rPr>
-            </w:pPr>
-            <w:r>
-              <w:rPr>
-                <w:szCs w:val="18"/>
-              </w:rPr>
-              <w:t>id_for_bfm_poll</w:t>
-            </w:r>
-          </w:p>
-        </w:tc>
-        <w:tc>
-          <w:tcPr>
-            <w:tcW w:w="2005" w:type="dxa"/>
-            <w:tcBorders>
-              <w:left w:val="nil"/>
-              <w:right w:val="nil"/>
-            </w:tcBorders>
-            <w:shd w:val="clear" w:color="auto" w:fill="auto"/>
-            <w:vAlign w:val="center"/>
-          </w:tcPr>
-          <w:p>
-            <w:pPr>
-              <w:spacing w:line="276" w:lineRule="auto"/>
-              <w:rPr>
-                <w:szCs w:val="18"/>
-              </w:rPr>
-            </w:pPr>
-            <w:r>
-              <w:rPr>
-                <w:szCs w:val="18"/>
-              </w:rPr>
-              <w:t>t_msg_id</w:t>
-            </w:r>
-          </w:p>
-        </w:tc>
-        <w:tc>
-          <w:tcPr>
-            <w:tcW w:w="3907" w:type="dxa"/>
-            <w:tcBorders>
-              <w:left w:val="nil"/>
-              <w:right w:val="nil"/>
-            </w:tcBorders>
-            <w:shd w:val="clear" w:color="auto" w:fill="auto"/>
-            <w:vAlign w:val="center"/>
-          </w:tcPr>
-          <w:p>
-            <w:pPr>
-              <w:spacing w:line="276" w:lineRule="auto"/>
-              <w:rPr>
-                <w:szCs w:val="18"/>
-              </w:rPr>
-            </w:pPr>
-            <w:r>
-              <w:rPr>
-                <w:szCs w:val="18"/>
-              </w:rPr>
-              <w:t>ID_BFM_POLL</w:t>
-            </w:r>
-          </w:p>
-        </w:tc>
-        <w:tc>
-          <w:tcPr>
-            <w:tcW w:w="6629" w:type="dxa"/>
-            <w:tcBorders>
-              <w:left w:val="nil"/>
-              <w:right w:val="nil"/>
-            </w:tcBorders>
-            <w:shd w:val="clear" w:color="auto" w:fill="auto"/>
-          </w:tcPr>
-          <w:p>
-            <w:pPr>
-              <w:tabs>
-                <w:tab w:val="left" w:pos="4820"/>
-              </w:tabs>
-              <w:spacing w:line="276" w:lineRule="auto"/>
-              <w:rPr>
-                <w:szCs w:val="18"/>
-              </w:rPr>
-            </w:pPr>
-            <w:r>
-              <w:rPr>
-                <w:szCs w:val="18"/>
-                <w:lang w:val="en-US"/>
-              </w:rPr>
-              <w:t xml:space="preserve">The message ID used for logging </w:t>
-            </w:r>
-            <w:r>
-              <w:rPr>
-                <w:szCs w:val="18"/>
-                <w:lang w:val="en-US"/>
-              </w:rPr>
-              <w:t>polling</w:t>
-            </w:r>
-            <w:r>
-              <w:rPr>
-                <w:szCs w:val="18"/>
-                <w:lang w:val="en-US"/>
-              </w:rPr>
-              <w:t xml:space="preserve"> in the BFM</w:t>
             </w:r>
           </w:p>
         </w:tc>
@@ -18272,6 +17774,22 @@
             <w:shd w:val="clear" w:color="auto" w:fill="auto"/>
             <w:vAlign w:val="center"/>
           </w:tcPr>
+          <w:p>
+            <w:pPr>
+              <w:spacing w:line="276" w:lineRule="auto"/>
+              <w:rPr>
+                <w:szCs w:val="18"/>
+              </w:rPr>
+            </w:pPr>
+          </w:p>
+          <w:p>
+            <w:pPr>
+              <w:spacing w:line="276" w:lineRule="auto"/>
+              <w:rPr>
+                <w:szCs w:val="18"/>
+              </w:rPr>
+            </w:pPr>
+          </w:p>
           <w:p>
             <w:pPr>
               <w:spacing w:line="276" w:lineRule="auto"/>
@@ -23978,7 +23496,7 @@
 </file>
 
 <file path=customXml/itemProps1.xml><?xml version="1.0" encoding="utf-8"?>
-<ds:datastoreItem xmlns:ds="http://schemas.openxmlformats.org/officeDocument/2006/customXml" ds:itemID="{47D41EAF-FAEF-4903-B7F0-E71515D705BC}">
+<ds:datastoreItem xmlns:ds="http://schemas.openxmlformats.org/officeDocument/2006/customXml" ds:itemID="{7B0DA5B9-A186-447A-96B8-C0B0D7074BAE}">
   <ds:schemaRefs>
     <ds:schemaRef ds:uri="http://schemas.openxmlformats.org/officeDocument/2006/bibliography"/>
   </ds:schemaRefs>

</xml_diff>

<commit_message>
RELEASE: updated CHANGES.TXT and QR for AXI Stream - removed SB from VVC QR
</commit_message>
<xml_diff>
--- a/bitvis_vip_axistream/doc/axistream_bfm_QuickRef.docx
+++ b/bitvis_vip_axistream/doc/axistream_bfm_QuickRef.docx
@@ -5107,8 +5107,6 @@
               </w:rPr>
               <w:t>0 ns</w:t>
             </w:r>
-            <w:bookmarkStart w:id="1" w:name="_GoBack"/>
-            <w:bookmarkEnd w:id="1"/>
           </w:p>
         </w:tc>
       </w:tr>
@@ -8439,7 +8437,7 @@
               </w:rPr>
               <w:t>transfers</w:t>
             </w:r>
-            <w:bookmarkStart w:id="2" w:name="_Ref476310535"/>
+            <w:bookmarkStart w:id="1" w:name="_Ref476310535"/>
             <w:r>
               <w:rPr>
                 <w:rStyle w:val="Fotnotereferanse"/>
@@ -8448,7 +8446,7 @@
               </w:rPr>
               <w:footnoteReference w:id="1"/>
             </w:r>
-            <w:bookmarkEnd w:id="2"/>
+            <w:bookmarkEnd w:id="1"/>
             <w:r>
               <w:rPr>
                 <w:sz w:val="15"/>
@@ -11615,7 +11613,7 @@
               </w:rPr>
               <w:t xml:space="preserve">      Yes</w:t>
             </w:r>
-            <w:bookmarkStart w:id="3" w:name="_Ref476300434"/>
+            <w:bookmarkStart w:id="2" w:name="_Ref476300434"/>
             <w:r>
               <w:rPr>
                 <w:rStyle w:val="Fotnotereferanse"/>
@@ -11625,7 +11623,7 @@
               </w:rPr>
               <w:footnoteReference w:id="2"/>
             </w:r>
-            <w:bookmarkEnd w:id="3"/>
+            <w:bookmarkEnd w:id="2"/>
           </w:p>
           <w:p>
             <w:pPr>
@@ -15843,7 +15841,7 @@
           <w:rFonts w:ascii="Helvetica" w:hAnsi="Helvetica"/>
         </w:rPr>
       </w:pPr>
-      <w:bookmarkStart w:id="4" w:name="_Ref424297123"/>
+      <w:bookmarkStart w:id="3" w:name="_Ref424297123"/>
       <w:r>
         <w:rPr>
           <w:rFonts w:ascii="Helvetica" w:hAnsi="Helvetica"/>
@@ -15856,7 +15854,7 @@
         </w:rPr>
         <w:t>FM Configuration</w:t>
       </w:r>
-      <w:bookmarkEnd w:id="4"/>
+      <w:bookmarkEnd w:id="3"/>
       <w:r>
         <w:rPr>
           <w:rFonts w:ascii="Helvetica" w:hAnsi="Helvetica"/>
@@ -18066,11 +18064,11 @@
           <w:tab w:val="left" w:pos="1843"/>
         </w:tabs>
       </w:pPr>
-      <w:bookmarkStart w:id="5" w:name="_Hlk518566954"/>
+      <w:bookmarkStart w:id="4" w:name="_Hlk518566954"/>
       <w:r>
         <w:t>See UVVM Essential Mechanisms located in uvvm_vvc_framework/doc for information about compile scripts.</w:t>
       </w:r>
-      <w:bookmarkEnd w:id="5"/>
+      <w:bookmarkEnd w:id="4"/>
     </w:p>
     <w:p>
       <w:pPr>
@@ -18140,7 +18138,7 @@
           <w:sz w:val="24"/>
         </w:rPr>
       </w:pPr>
-      <w:bookmarkStart w:id="6" w:name="_Ref423952304"/>
+      <w:bookmarkStart w:id="5" w:name="_Ref423952304"/>
       <w:r>
         <w:br w:type="page"/>
       </w:r>
@@ -18165,7 +18163,7 @@
         </w:rPr>
         <w:tab/>
       </w:r>
-      <w:bookmarkEnd w:id="6"/>
+      <w:bookmarkEnd w:id="5"/>
     </w:p>
     <w:p>
       <w:r>
@@ -19832,7 +19830,7 @@
               <w:sz w:val="14"/>
               <w:lang w:val="sq-AL"/>
             </w:rPr>
-            <w:t>5</w:t>
+            <w:t>6</w:t>
           </w:r>
           <w:r>
             <w:rPr>
@@ -19888,7 +19886,7 @@
               <w:sz w:val="14"/>
               <w:lang w:val="en-US"/>
             </w:rPr>
-            <w:t>2020-01-23</w:t>
+            <w:t>2020-03-29</w:t>
           </w:r>
           <w:r>
             <w:rPr>
@@ -19899,7 +19897,7 @@
             </w:rPr>
             <w:fldChar w:fldCharType="end"/>
           </w:r>
-          <w:bookmarkStart w:id="7" w:name="_Ref337812553"/>
+          <w:bookmarkStart w:id="6" w:name="_Ref337812553"/>
         </w:p>
       </w:tc>
       <w:tc>
@@ -19989,7 +19987,7 @@
         </w:p>
       </w:tc>
     </w:tr>
-    <w:bookmarkEnd w:id="7"/>
+    <w:bookmarkEnd w:id="6"/>
   </w:tbl>
   <w:p>
     <w:pPr>

</xml_diff>

<commit_message>
#168: Updated AXI-Stream BFM documentation on byte_endianness config.
</commit_message>
<xml_diff>
--- a/bitvis_vip_axistream/doc/axistream_bfm_QuickRef.docx
+++ b/bitvis_vip_axistream/doc/axistream_bfm_QuickRef.docx
@@ -1,6 +1,6 @@
 
 <file path=word/document.xml><?xml version="1.0" encoding="utf-8"?>
-<w:document xmlns:wpc="http://schemas.microsoft.com/office/word/2010/wordprocessingCanvas" xmlns:cx="http://schemas.microsoft.com/office/drawing/2014/chartex" xmlns:cx1="http://schemas.microsoft.com/office/drawing/2015/9/8/chartex" xmlns:cx2="http://schemas.microsoft.com/office/drawing/2015/10/21/chartex" xmlns:cx3="http://schemas.microsoft.com/office/drawing/2016/5/9/chartex" xmlns:cx4="http://schemas.microsoft.com/office/drawing/2016/5/10/chartex" xmlns:cx5="http://schemas.microsoft.com/office/drawing/2016/5/11/chartex" xmlns:cx6="http://schemas.microsoft.com/office/drawing/2016/5/12/chartex" xmlns:cx7="http://schemas.microsoft.com/office/drawing/2016/5/13/chartex" xmlns:cx8="http://schemas.microsoft.com/office/drawing/2016/5/14/chartex" xmlns:mc="http://schemas.openxmlformats.org/markup-compatibility/2006" xmlns:aink="http://schemas.microsoft.com/office/drawing/2016/ink" xmlns:am3d="http://schemas.microsoft.com/office/drawing/2017/model3d" xmlns:o="urn:schemas-microsoft-com:office:office" xmlns:oel="http://schemas.microsoft.com/office/2019/extlst" xmlns:r="http://schemas.openxmlformats.org/officeDocument/2006/relationships" xmlns:m="http://schemas.openxmlformats.org/officeDocument/2006/math" xmlns:v="urn:schemas-microsoft-com:vml" xmlns:wp14="http://schemas.microsoft.com/office/word/2010/wordprocessingDrawing" xmlns:wp="http://schemas.openxmlformats.org/drawingml/2006/wordprocessingDrawing" xmlns:w10="urn:schemas-microsoft-com:office:word" xmlns:w="http://schemas.openxmlformats.org/wordprocessingml/2006/main" xmlns:w14="http://schemas.microsoft.com/office/word/2010/wordml" xmlns:w15="http://schemas.microsoft.com/office/word/2012/wordml" xmlns:w16cex="http://schemas.microsoft.com/office/word/2018/wordml/cex" xmlns:w16cid="http://schemas.microsoft.com/office/word/2016/wordml/cid" xmlns:w16="http://schemas.microsoft.com/office/word/2018/wordml" xmlns:w16sdtdh="http://schemas.microsoft.com/office/word/2020/wordml/sdtdatahash" xmlns:w16se="http://schemas.microsoft.com/office/word/2015/wordml/symex" xmlns:wpg="http://schemas.microsoft.com/office/word/2010/wordprocessingGroup" xmlns:wpi="http://schemas.microsoft.com/office/word/2010/wordprocessingInk" xmlns:wne="http://schemas.microsoft.com/office/word/2006/wordml" xmlns:wps="http://schemas.microsoft.com/office/word/2010/wordprocessingShape" mc:Ignorable="w14 w15 w16se w16cid w16 w16cex w16sdtdh wp14">
+<w:document xmlns:wpc="http://schemas.microsoft.com/office/word/2010/wordprocessingCanvas" xmlns:cx="http://schemas.microsoft.com/office/drawing/2014/chartex" xmlns:cx1="http://schemas.microsoft.com/office/drawing/2015/9/8/chartex" xmlns:cx2="http://schemas.microsoft.com/office/drawing/2015/10/21/chartex" xmlns:cx3="http://schemas.microsoft.com/office/drawing/2016/5/9/chartex" xmlns:cx4="http://schemas.microsoft.com/office/drawing/2016/5/10/chartex" xmlns:cx5="http://schemas.microsoft.com/office/drawing/2016/5/11/chartex" xmlns:cx6="http://schemas.microsoft.com/office/drawing/2016/5/12/chartex" xmlns:cx7="http://schemas.microsoft.com/office/drawing/2016/5/13/chartex" xmlns:cx8="http://schemas.microsoft.com/office/drawing/2016/5/14/chartex" xmlns:mc="http://schemas.openxmlformats.org/markup-compatibility/2006" xmlns:aink="http://schemas.microsoft.com/office/drawing/2016/ink" xmlns:am3d="http://schemas.microsoft.com/office/drawing/2017/model3d" xmlns:o="urn:schemas-microsoft-com:office:office" xmlns:oel="http://schemas.microsoft.com/office/2019/extlst" xmlns:r="http://schemas.openxmlformats.org/officeDocument/2006/relationships" xmlns:m="http://schemas.openxmlformats.org/officeDocument/2006/math" xmlns:v="urn:schemas-microsoft-com:vml" xmlns:wp14="http://schemas.microsoft.com/office/word/2010/wordprocessingDrawing" xmlns:wp="http://schemas.openxmlformats.org/drawingml/2006/wordprocessingDrawing" xmlns:w10="urn:schemas-microsoft-com:office:word" xmlns:w="http://schemas.openxmlformats.org/wordprocessingml/2006/main" xmlns:w14="http://schemas.microsoft.com/office/word/2010/wordml" xmlns:w15="http://schemas.microsoft.com/office/word/2012/wordml" xmlns:w16cex="http://schemas.microsoft.com/office/word/2018/wordml/cex" xmlns:w16cid="http://schemas.microsoft.com/office/word/2016/wordml/cid" xmlns:w16="http://schemas.microsoft.com/office/word/2018/wordml" xmlns:w16du="http://schemas.microsoft.com/office/word/2023/wordml/word16du" xmlns:w16sdtdh="http://schemas.microsoft.com/office/word/2020/wordml/sdtdatahash" xmlns:w16se="http://schemas.microsoft.com/office/word/2015/wordml/symex" xmlns:wpg="http://schemas.microsoft.com/office/word/2010/wordprocessingGroup" xmlns:wpi="http://schemas.microsoft.com/office/word/2010/wordprocessingInk" xmlns:wne="http://schemas.microsoft.com/office/word/2006/wordml" xmlns:wps="http://schemas.microsoft.com/office/word/2010/wordprocessingShape" mc:Ignorable="w14 w15 w16se w16cid w16 w16cex w16sdtdh wp14">
   <w:body>
     <w:p>
       <w:pPr>
@@ -8364,7 +8364,15 @@
                 <w:bCs/>
                 <w:sz w:val="15"/>
               </w:rPr>
-              <w:t>FIRST_BYTE_LEFT</w:t>
+              <w:t>LOWER</w:t>
+            </w:r>
+            <w:r>
+              <w:rPr>
+                <w:rFonts w:cs="Helvetica"/>
+                <w:bCs/>
+                <w:sz w:val="15"/>
+              </w:rPr>
+              <w:t>_BYTE_LEFT</w:t>
             </w:r>
           </w:p>
         </w:tc>
@@ -12646,23 +12654,7 @@
                 <w:sz w:val="15"/>
                 <w:szCs w:val="15"/>
               </w:rPr>
-              <w:t xml:space="preserve">The number of bits </w:t>
-            </w:r>
-            <w:proofErr w:type="gramStart"/>
-            <w:r>
-              <w:rPr>
-                <w:sz w:val="15"/>
-                <w:szCs w:val="15"/>
-              </w:rPr>
-              <w:t>actually used</w:t>
-            </w:r>
-            <w:proofErr w:type="gramEnd"/>
-            <w:r>
-              <w:rPr>
-                <w:sz w:val="15"/>
-                <w:szCs w:val="15"/>
-              </w:rPr>
-              <w:t xml:space="preserve"> in each array entry corresponds to the width of </w:t>
+              <w:t xml:space="preserve">The number of bits actually used in each array entry corresponds to the width of </w:t>
             </w:r>
             <w:proofErr w:type="spellStart"/>
             <w:r>
@@ -17729,14 +17721,7 @@
                 <w:sz w:val="15"/>
                 <w:szCs w:val="15"/>
               </w:rPr>
-              <w:t xml:space="preserve">, </w:t>
-            </w:r>
-            <w:r>
-              <w:rPr>
-                <w:sz w:val="15"/>
-                <w:szCs w:val="15"/>
-              </w:rPr>
-              <w:t>byte array</w:t>
+              <w:t>, byte array</w:t>
             </w:r>
             <w:r>
               <w:rPr>
@@ -17840,23 +17825,7 @@
                 <w:sz w:val="15"/>
                 <w:szCs w:val="15"/>
               </w:rPr>
-              <w:t xml:space="preserve">) is sent last. The upper 8 bits are sent </w:t>
-            </w:r>
-            <w:proofErr w:type="gramStart"/>
-            <w:r>
-              <w:rPr>
-                <w:sz w:val="15"/>
-                <w:szCs w:val="15"/>
-              </w:rPr>
-              <w:t>first</w:t>
-            </w:r>
-            <w:proofErr w:type="gramEnd"/>
-            <w:r>
-              <w:rPr>
-                <w:sz w:val="15"/>
-                <w:szCs w:val="15"/>
-              </w:rPr>
-              <w:t xml:space="preserve"> and the lower 8 bits are sent last.</w:t>
+              <w:t>) is sent last. The upper 8 bits are sent first and the lower 8 bits are sent last.</w:t>
             </w:r>
           </w:p>
           <w:p>
@@ -20013,19 +19982,8 @@
                 <w:sz w:val="16"/>
                 <w:szCs w:val="16"/>
               </w:rPr>
-              <w:t>, [</w:t>
-            </w:r>
-            <w:proofErr w:type="spellStart"/>
-            <w:r>
-              <w:rPr>
-                <w:rFonts w:cs="Courier New"/>
-                <w:b/>
-                <w:sz w:val="16"/>
-                <w:szCs w:val="16"/>
-              </w:rPr>
-              <w:t>alert_level</w:t>
-            </w:r>
-            <w:proofErr w:type="spellEnd"/>
+              <w:t>, [alert_level</w:t>
+            </w:r>
             <w:r>
               <w:rPr>
                 <w:rFonts w:cs="Courier New"/>
@@ -22420,7 +22378,13 @@
               <w:rPr>
                 <w:szCs w:val="18"/>
               </w:rPr>
-              <w:t>FIRST_BYTE_LEFT</w:t>
+              <w:t>LOWER</w:t>
+            </w:r>
+            <w:r>
+              <w:rPr>
+                <w:szCs w:val="18"/>
+              </w:rPr>
+              <w:t>_BYTE_LEFT</w:t>
             </w:r>
           </w:p>
         </w:tc>
@@ -22441,7 +22405,36 @@
               <w:spacing w:line="276" w:lineRule="auto"/>
             </w:pPr>
             <w:r>
-              <w:t>Little-endian or big-endian endianness byte ordering.</w:t>
+              <w:t>Little-endian or big-endian endianness byte ordering</w:t>
+            </w:r>
+            <w:r>
+              <w:t xml:space="preserve"> when using a </w:t>
+            </w:r>
+            <w:proofErr w:type="spellStart"/>
+            <w:r>
+              <w:t>t_slv_array</w:t>
+            </w:r>
+            <w:proofErr w:type="spellEnd"/>
+            <w:r>
+              <w:t xml:space="preserve"> with multiple-byte width per array element</w:t>
+            </w:r>
+            <w:r>
+              <w:t>.</w:t>
+            </w:r>
+            <w:r>
+              <w:t xml:space="preserve"> Possible values are </w:t>
+            </w:r>
+            <w:r>
+              <w:t>LOWER_BYTE_LEFT</w:t>
+            </w:r>
+            <w:r>
+              <w:t xml:space="preserve"> or </w:t>
+            </w:r>
+            <w:r>
+              <w:t>LOWER_BYTE_</w:t>
+            </w:r>
+            <w:r>
+              <w:t>RIGHT.</w:t>
             </w:r>
           </w:p>
         </w:tc>
@@ -23322,7 +23315,11 @@
             </w:r>
             <w:proofErr w:type="spellEnd"/>
             <w:r>
-              <w:t xml:space="preserve"> when using C_MULTIPLE_RANDOM</w:t>
+              <w:t xml:space="preserve"> when </w:t>
+            </w:r>
+            <w:r>
+              <w:lastRenderedPageBreak/>
+              <w:t>using C_MULTIPLE_RANDOM</w:t>
             </w:r>
             <w:r>
               <w:t>.</w:t>
@@ -23350,6 +23347,7 @@
             </w:pPr>
             <w:proofErr w:type="spellStart"/>
             <w:r>
+              <w:lastRenderedPageBreak/>
               <w:t>ready_low_duration</w:t>
             </w:r>
             <w:proofErr w:type="spellEnd"/>
@@ -23433,11 +23431,7 @@
             </w:r>
             <w:proofErr w:type="spellEnd"/>
             <w:r>
-              <w:t xml:space="preserve"> ready. To disable this feature set to 0. Can be </w:t>
-            </w:r>
-            <w:r>
-              <w:lastRenderedPageBreak/>
-              <w:t xml:space="preserve">set to random using </w:t>
+              <w:t xml:space="preserve"> ready. To disable this feature set to 0. Can be set to random using </w:t>
             </w:r>
             <w:r>
               <w:t>C_RANDOM</w:t>
@@ -23465,7 +23459,6 @@
             </w:pPr>
             <w:proofErr w:type="spellStart"/>
             <w:r>
-              <w:lastRenderedPageBreak/>
               <w:t>ready_low_max_random_duration</w:t>
             </w:r>
             <w:proofErr w:type="spellEnd"/>
@@ -25689,7 +25682,7 @@
 </file>
 
 <file path=word/endnotes.xml><?xml version="1.0" encoding="utf-8"?>
-<w:endnotes xmlns:wpc="http://schemas.microsoft.com/office/word/2010/wordprocessingCanvas" xmlns:cx="http://schemas.microsoft.com/office/drawing/2014/chartex" xmlns:cx1="http://schemas.microsoft.com/office/drawing/2015/9/8/chartex" xmlns:cx2="http://schemas.microsoft.com/office/drawing/2015/10/21/chartex" xmlns:cx3="http://schemas.microsoft.com/office/drawing/2016/5/9/chartex" xmlns:cx4="http://schemas.microsoft.com/office/drawing/2016/5/10/chartex" xmlns:cx5="http://schemas.microsoft.com/office/drawing/2016/5/11/chartex" xmlns:cx6="http://schemas.microsoft.com/office/drawing/2016/5/12/chartex" xmlns:cx7="http://schemas.microsoft.com/office/drawing/2016/5/13/chartex" xmlns:cx8="http://schemas.microsoft.com/office/drawing/2016/5/14/chartex" xmlns:mc="http://schemas.openxmlformats.org/markup-compatibility/2006" xmlns:aink="http://schemas.microsoft.com/office/drawing/2016/ink" xmlns:am3d="http://schemas.microsoft.com/office/drawing/2017/model3d" xmlns:o="urn:schemas-microsoft-com:office:office" xmlns:oel="http://schemas.microsoft.com/office/2019/extlst" xmlns:r="http://schemas.openxmlformats.org/officeDocument/2006/relationships" xmlns:m="http://schemas.openxmlformats.org/officeDocument/2006/math" xmlns:v="urn:schemas-microsoft-com:vml" xmlns:wp14="http://schemas.microsoft.com/office/word/2010/wordprocessingDrawing" xmlns:wp="http://schemas.openxmlformats.org/drawingml/2006/wordprocessingDrawing" xmlns:w10="urn:schemas-microsoft-com:office:word" xmlns:w="http://schemas.openxmlformats.org/wordprocessingml/2006/main" xmlns:w14="http://schemas.microsoft.com/office/word/2010/wordml" xmlns:w15="http://schemas.microsoft.com/office/word/2012/wordml" xmlns:w16cex="http://schemas.microsoft.com/office/word/2018/wordml/cex" xmlns:w16cid="http://schemas.microsoft.com/office/word/2016/wordml/cid" xmlns:w16="http://schemas.microsoft.com/office/word/2018/wordml" xmlns:w16sdtdh="http://schemas.microsoft.com/office/word/2020/wordml/sdtdatahash" xmlns:w16se="http://schemas.microsoft.com/office/word/2015/wordml/symex" xmlns:wpg="http://schemas.microsoft.com/office/word/2010/wordprocessingGroup" xmlns:wpi="http://schemas.microsoft.com/office/word/2010/wordprocessingInk" xmlns:wne="http://schemas.microsoft.com/office/word/2006/wordml" xmlns:wps="http://schemas.microsoft.com/office/word/2010/wordprocessingShape" mc:Ignorable="w14 w15 w16se w16cid w16 w16cex w16sdtdh wp14">
+<w:endnotes xmlns:wpc="http://schemas.microsoft.com/office/word/2010/wordprocessingCanvas" xmlns:cx="http://schemas.microsoft.com/office/drawing/2014/chartex" xmlns:cx1="http://schemas.microsoft.com/office/drawing/2015/9/8/chartex" xmlns:cx2="http://schemas.microsoft.com/office/drawing/2015/10/21/chartex" xmlns:cx3="http://schemas.microsoft.com/office/drawing/2016/5/9/chartex" xmlns:cx4="http://schemas.microsoft.com/office/drawing/2016/5/10/chartex" xmlns:cx5="http://schemas.microsoft.com/office/drawing/2016/5/11/chartex" xmlns:cx6="http://schemas.microsoft.com/office/drawing/2016/5/12/chartex" xmlns:cx7="http://schemas.microsoft.com/office/drawing/2016/5/13/chartex" xmlns:cx8="http://schemas.microsoft.com/office/drawing/2016/5/14/chartex" xmlns:mc="http://schemas.openxmlformats.org/markup-compatibility/2006" xmlns:aink="http://schemas.microsoft.com/office/drawing/2016/ink" xmlns:am3d="http://schemas.microsoft.com/office/drawing/2017/model3d" xmlns:o="urn:schemas-microsoft-com:office:office" xmlns:oel="http://schemas.microsoft.com/office/2019/extlst" xmlns:r="http://schemas.openxmlformats.org/officeDocument/2006/relationships" xmlns:m="http://schemas.openxmlformats.org/officeDocument/2006/math" xmlns:v="urn:schemas-microsoft-com:vml" xmlns:wp14="http://schemas.microsoft.com/office/word/2010/wordprocessingDrawing" xmlns:wp="http://schemas.openxmlformats.org/drawingml/2006/wordprocessingDrawing" xmlns:w10="urn:schemas-microsoft-com:office:word" xmlns:w="http://schemas.openxmlformats.org/wordprocessingml/2006/main" xmlns:w14="http://schemas.microsoft.com/office/word/2010/wordml" xmlns:w15="http://schemas.microsoft.com/office/word/2012/wordml" xmlns:w16cex="http://schemas.microsoft.com/office/word/2018/wordml/cex" xmlns:w16cid="http://schemas.microsoft.com/office/word/2016/wordml/cid" xmlns:w16="http://schemas.microsoft.com/office/word/2018/wordml" xmlns:w16du="http://schemas.microsoft.com/office/word/2023/wordml/word16du" xmlns:w16sdtdh="http://schemas.microsoft.com/office/word/2020/wordml/sdtdatahash" xmlns:w16se="http://schemas.microsoft.com/office/word/2015/wordml/symex" xmlns:wpg="http://schemas.microsoft.com/office/word/2010/wordprocessingGroup" xmlns:wpi="http://schemas.microsoft.com/office/word/2010/wordprocessingInk" xmlns:wne="http://schemas.microsoft.com/office/word/2006/wordml" xmlns:wps="http://schemas.microsoft.com/office/word/2010/wordprocessingShape" mc:Ignorable="w14 w15 w16se w16cid w16 w16cex w16sdtdh wp14">
   <w:endnote w:type="separator" w:id="-1">
     <w:p>
       <w:pPr>
@@ -25728,7 +25721,7 @@
 </file>
 
 <file path=word/footer1.xml><?xml version="1.0" encoding="utf-8"?>
-<w:ftr xmlns:wpc="http://schemas.microsoft.com/office/word/2010/wordprocessingCanvas" xmlns:cx="http://schemas.microsoft.com/office/drawing/2014/chartex" xmlns:cx1="http://schemas.microsoft.com/office/drawing/2015/9/8/chartex" xmlns:cx2="http://schemas.microsoft.com/office/drawing/2015/10/21/chartex" xmlns:cx3="http://schemas.microsoft.com/office/drawing/2016/5/9/chartex" xmlns:cx4="http://schemas.microsoft.com/office/drawing/2016/5/10/chartex" xmlns:cx5="http://schemas.microsoft.com/office/drawing/2016/5/11/chartex" xmlns:cx6="http://schemas.microsoft.com/office/drawing/2016/5/12/chartex" xmlns:cx7="http://schemas.microsoft.com/office/drawing/2016/5/13/chartex" xmlns:cx8="http://schemas.microsoft.com/office/drawing/2016/5/14/chartex" xmlns:mc="http://schemas.openxmlformats.org/markup-compatibility/2006" xmlns:aink="http://schemas.microsoft.com/office/drawing/2016/ink" xmlns:am3d="http://schemas.microsoft.com/office/drawing/2017/model3d" xmlns:o="urn:schemas-microsoft-com:office:office" xmlns:oel="http://schemas.microsoft.com/office/2019/extlst" xmlns:r="http://schemas.openxmlformats.org/officeDocument/2006/relationships" xmlns:m="http://schemas.openxmlformats.org/officeDocument/2006/math" xmlns:v="urn:schemas-microsoft-com:vml" xmlns:wp14="http://schemas.microsoft.com/office/word/2010/wordprocessingDrawing" xmlns:wp="http://schemas.openxmlformats.org/drawingml/2006/wordprocessingDrawing" xmlns:w10="urn:schemas-microsoft-com:office:word" xmlns:w="http://schemas.openxmlformats.org/wordprocessingml/2006/main" xmlns:w14="http://schemas.microsoft.com/office/word/2010/wordml" xmlns:w15="http://schemas.microsoft.com/office/word/2012/wordml" xmlns:w16cex="http://schemas.microsoft.com/office/word/2018/wordml/cex" xmlns:w16cid="http://schemas.microsoft.com/office/word/2016/wordml/cid" xmlns:w16="http://schemas.microsoft.com/office/word/2018/wordml" xmlns:w16sdtdh="http://schemas.microsoft.com/office/word/2020/wordml/sdtdatahash" xmlns:w16se="http://schemas.microsoft.com/office/word/2015/wordml/symex" xmlns:wpg="http://schemas.microsoft.com/office/word/2010/wordprocessingGroup" xmlns:wpi="http://schemas.microsoft.com/office/word/2010/wordprocessingInk" xmlns:wne="http://schemas.microsoft.com/office/word/2006/wordml" xmlns:wps="http://schemas.microsoft.com/office/word/2010/wordprocessingShape" mc:Ignorable="w14 w15 w16se w16cid w16 w16cex w16sdtdh wp14">
+<w:ftr xmlns:wpc="http://schemas.microsoft.com/office/word/2010/wordprocessingCanvas" xmlns:cx="http://schemas.microsoft.com/office/drawing/2014/chartex" xmlns:cx1="http://schemas.microsoft.com/office/drawing/2015/9/8/chartex" xmlns:cx2="http://schemas.microsoft.com/office/drawing/2015/10/21/chartex" xmlns:cx3="http://schemas.microsoft.com/office/drawing/2016/5/9/chartex" xmlns:cx4="http://schemas.microsoft.com/office/drawing/2016/5/10/chartex" xmlns:cx5="http://schemas.microsoft.com/office/drawing/2016/5/11/chartex" xmlns:cx6="http://schemas.microsoft.com/office/drawing/2016/5/12/chartex" xmlns:cx7="http://schemas.microsoft.com/office/drawing/2016/5/13/chartex" xmlns:cx8="http://schemas.microsoft.com/office/drawing/2016/5/14/chartex" xmlns:mc="http://schemas.openxmlformats.org/markup-compatibility/2006" xmlns:aink="http://schemas.microsoft.com/office/drawing/2016/ink" xmlns:am3d="http://schemas.microsoft.com/office/drawing/2017/model3d" xmlns:o="urn:schemas-microsoft-com:office:office" xmlns:oel="http://schemas.microsoft.com/office/2019/extlst" xmlns:r="http://schemas.openxmlformats.org/officeDocument/2006/relationships" xmlns:m="http://schemas.openxmlformats.org/officeDocument/2006/math" xmlns:v="urn:schemas-microsoft-com:vml" xmlns:wp14="http://schemas.microsoft.com/office/word/2010/wordprocessingDrawing" xmlns:wp="http://schemas.openxmlformats.org/drawingml/2006/wordprocessingDrawing" xmlns:w10="urn:schemas-microsoft-com:office:word" xmlns:w="http://schemas.openxmlformats.org/wordprocessingml/2006/main" xmlns:w14="http://schemas.microsoft.com/office/word/2010/wordml" xmlns:w15="http://schemas.microsoft.com/office/word/2012/wordml" xmlns:w16cex="http://schemas.microsoft.com/office/word/2018/wordml/cex" xmlns:w16cid="http://schemas.microsoft.com/office/word/2016/wordml/cid" xmlns:w16="http://schemas.microsoft.com/office/word/2018/wordml" xmlns:w16du="http://schemas.microsoft.com/office/word/2023/wordml/word16du" xmlns:w16sdtdh="http://schemas.microsoft.com/office/word/2020/wordml/sdtdatahash" xmlns:w16se="http://schemas.microsoft.com/office/word/2015/wordml/symex" xmlns:wpg="http://schemas.microsoft.com/office/word/2010/wordprocessingGroup" xmlns:wpi="http://schemas.microsoft.com/office/word/2010/wordprocessingInk" xmlns:wne="http://schemas.microsoft.com/office/word/2006/wordml" xmlns:wps="http://schemas.microsoft.com/office/word/2010/wordprocessingShape" mc:Ignorable="w14 w15 w16se w16cid w16 w16cex w16sdtdh wp14">
   <w:p>
     <w:pPr>
       <w:pStyle w:val="Footer"/>
@@ -25766,7 +25759,7 @@
 </file>
 
 <file path=word/footer2.xml><?xml version="1.0" encoding="utf-8"?>
-<w:ftr xmlns:wpc="http://schemas.microsoft.com/office/word/2010/wordprocessingCanvas" xmlns:cx="http://schemas.microsoft.com/office/drawing/2014/chartex" xmlns:cx1="http://schemas.microsoft.com/office/drawing/2015/9/8/chartex" xmlns:cx2="http://schemas.microsoft.com/office/drawing/2015/10/21/chartex" xmlns:cx3="http://schemas.microsoft.com/office/drawing/2016/5/9/chartex" xmlns:cx4="http://schemas.microsoft.com/office/drawing/2016/5/10/chartex" xmlns:cx5="http://schemas.microsoft.com/office/drawing/2016/5/11/chartex" xmlns:cx6="http://schemas.microsoft.com/office/drawing/2016/5/12/chartex" xmlns:cx7="http://schemas.microsoft.com/office/drawing/2016/5/13/chartex" xmlns:cx8="http://schemas.microsoft.com/office/drawing/2016/5/14/chartex" xmlns:mc="http://schemas.openxmlformats.org/markup-compatibility/2006" xmlns:aink="http://schemas.microsoft.com/office/drawing/2016/ink" xmlns:am3d="http://schemas.microsoft.com/office/drawing/2017/model3d" xmlns:o="urn:schemas-microsoft-com:office:office" xmlns:oel="http://schemas.microsoft.com/office/2019/extlst" xmlns:r="http://schemas.openxmlformats.org/officeDocument/2006/relationships" xmlns:m="http://schemas.openxmlformats.org/officeDocument/2006/math" xmlns:v="urn:schemas-microsoft-com:vml" xmlns:wp14="http://schemas.microsoft.com/office/word/2010/wordprocessingDrawing" xmlns:wp="http://schemas.openxmlformats.org/drawingml/2006/wordprocessingDrawing" xmlns:w10="urn:schemas-microsoft-com:office:word" xmlns:w="http://schemas.openxmlformats.org/wordprocessingml/2006/main" xmlns:w14="http://schemas.microsoft.com/office/word/2010/wordml" xmlns:w15="http://schemas.microsoft.com/office/word/2012/wordml" xmlns:w16cex="http://schemas.microsoft.com/office/word/2018/wordml/cex" xmlns:w16cid="http://schemas.microsoft.com/office/word/2016/wordml/cid" xmlns:w16="http://schemas.microsoft.com/office/word/2018/wordml" xmlns:w16sdtdh="http://schemas.microsoft.com/office/word/2020/wordml/sdtdatahash" xmlns:w16se="http://schemas.microsoft.com/office/word/2015/wordml/symex" xmlns:wpg="http://schemas.microsoft.com/office/word/2010/wordprocessingGroup" xmlns:wpi="http://schemas.microsoft.com/office/word/2010/wordprocessingInk" xmlns:wne="http://schemas.microsoft.com/office/word/2006/wordml" xmlns:wps="http://schemas.microsoft.com/office/word/2010/wordprocessingShape" mc:Ignorable="w14 w15 w16se w16cid w16 w16cex w16sdtdh wp14">
+<w:ftr xmlns:wpc="http://schemas.microsoft.com/office/word/2010/wordprocessingCanvas" xmlns:cx="http://schemas.microsoft.com/office/drawing/2014/chartex" xmlns:cx1="http://schemas.microsoft.com/office/drawing/2015/9/8/chartex" xmlns:cx2="http://schemas.microsoft.com/office/drawing/2015/10/21/chartex" xmlns:cx3="http://schemas.microsoft.com/office/drawing/2016/5/9/chartex" xmlns:cx4="http://schemas.microsoft.com/office/drawing/2016/5/10/chartex" xmlns:cx5="http://schemas.microsoft.com/office/drawing/2016/5/11/chartex" xmlns:cx6="http://schemas.microsoft.com/office/drawing/2016/5/12/chartex" xmlns:cx7="http://schemas.microsoft.com/office/drawing/2016/5/13/chartex" xmlns:cx8="http://schemas.microsoft.com/office/drawing/2016/5/14/chartex" xmlns:mc="http://schemas.openxmlformats.org/markup-compatibility/2006" xmlns:aink="http://schemas.microsoft.com/office/drawing/2016/ink" xmlns:am3d="http://schemas.microsoft.com/office/drawing/2017/model3d" xmlns:o="urn:schemas-microsoft-com:office:office" xmlns:oel="http://schemas.microsoft.com/office/2019/extlst" xmlns:r="http://schemas.openxmlformats.org/officeDocument/2006/relationships" xmlns:m="http://schemas.openxmlformats.org/officeDocument/2006/math" xmlns:v="urn:schemas-microsoft-com:vml" xmlns:wp14="http://schemas.microsoft.com/office/word/2010/wordprocessingDrawing" xmlns:wp="http://schemas.openxmlformats.org/drawingml/2006/wordprocessingDrawing" xmlns:w10="urn:schemas-microsoft-com:office:word" xmlns:w="http://schemas.openxmlformats.org/wordprocessingml/2006/main" xmlns:w14="http://schemas.microsoft.com/office/word/2010/wordml" xmlns:w15="http://schemas.microsoft.com/office/word/2012/wordml" xmlns:w16cex="http://schemas.microsoft.com/office/word/2018/wordml/cex" xmlns:w16cid="http://schemas.microsoft.com/office/word/2016/wordml/cid" xmlns:w16="http://schemas.microsoft.com/office/word/2018/wordml" xmlns:w16du="http://schemas.microsoft.com/office/word/2023/wordml/word16du" xmlns:w16sdtdh="http://schemas.microsoft.com/office/word/2020/wordml/sdtdatahash" xmlns:w16se="http://schemas.microsoft.com/office/word/2015/wordml/symex" xmlns:wpg="http://schemas.microsoft.com/office/word/2010/wordprocessingGroup" xmlns:wpi="http://schemas.microsoft.com/office/word/2010/wordprocessingInk" xmlns:wne="http://schemas.microsoft.com/office/word/2006/wordml" xmlns:wps="http://schemas.microsoft.com/office/word/2010/wordprocessingShape" mc:Ignorable="w14 w15 w16se w16cid w16 w16cex w16sdtdh wp14">
   <w:p>
     <w:pPr>
       <w:pStyle w:val="Footer"/>
@@ -26044,7 +26037,7 @@
               <w:sz w:val="14"/>
               <w:lang w:val="en-US"/>
             </w:rPr>
-            <w:t>2023-02-14</w:t>
+            <w:t>2023-04-17</w:t>
           </w:r>
           <w:r>
             <w:rPr>
@@ -26160,7 +26153,7 @@
 </file>
 
 <file path=word/footer3.xml><?xml version="1.0" encoding="utf-8"?>
-<w:ftr xmlns:wpc="http://schemas.microsoft.com/office/word/2010/wordprocessingCanvas" xmlns:cx="http://schemas.microsoft.com/office/drawing/2014/chartex" xmlns:cx1="http://schemas.microsoft.com/office/drawing/2015/9/8/chartex" xmlns:cx2="http://schemas.microsoft.com/office/drawing/2015/10/21/chartex" xmlns:cx3="http://schemas.microsoft.com/office/drawing/2016/5/9/chartex" xmlns:cx4="http://schemas.microsoft.com/office/drawing/2016/5/10/chartex" xmlns:cx5="http://schemas.microsoft.com/office/drawing/2016/5/11/chartex" xmlns:cx6="http://schemas.microsoft.com/office/drawing/2016/5/12/chartex" xmlns:cx7="http://schemas.microsoft.com/office/drawing/2016/5/13/chartex" xmlns:cx8="http://schemas.microsoft.com/office/drawing/2016/5/14/chartex" xmlns:mc="http://schemas.openxmlformats.org/markup-compatibility/2006" xmlns:aink="http://schemas.microsoft.com/office/drawing/2016/ink" xmlns:am3d="http://schemas.microsoft.com/office/drawing/2017/model3d" xmlns:o="urn:schemas-microsoft-com:office:office" xmlns:oel="http://schemas.microsoft.com/office/2019/extlst" xmlns:r="http://schemas.openxmlformats.org/officeDocument/2006/relationships" xmlns:m="http://schemas.openxmlformats.org/officeDocument/2006/math" xmlns:v="urn:schemas-microsoft-com:vml" xmlns:wp14="http://schemas.microsoft.com/office/word/2010/wordprocessingDrawing" xmlns:wp="http://schemas.openxmlformats.org/drawingml/2006/wordprocessingDrawing" xmlns:w10="urn:schemas-microsoft-com:office:word" xmlns:w="http://schemas.openxmlformats.org/wordprocessingml/2006/main" xmlns:w14="http://schemas.microsoft.com/office/word/2010/wordml" xmlns:w15="http://schemas.microsoft.com/office/word/2012/wordml" xmlns:w16cex="http://schemas.microsoft.com/office/word/2018/wordml/cex" xmlns:w16cid="http://schemas.microsoft.com/office/word/2016/wordml/cid" xmlns:w16="http://schemas.microsoft.com/office/word/2018/wordml" xmlns:w16sdtdh="http://schemas.microsoft.com/office/word/2020/wordml/sdtdatahash" xmlns:w16se="http://schemas.microsoft.com/office/word/2015/wordml/symex" xmlns:wpg="http://schemas.microsoft.com/office/word/2010/wordprocessingGroup" xmlns:wpi="http://schemas.microsoft.com/office/word/2010/wordprocessingInk" xmlns:wne="http://schemas.microsoft.com/office/word/2006/wordml" xmlns:wps="http://schemas.microsoft.com/office/word/2010/wordprocessingShape" mc:Ignorable="w14 w15 w16se w16cid w16 w16cex w16sdtdh wp14">
+<w:ftr xmlns:wpc="http://schemas.microsoft.com/office/word/2010/wordprocessingCanvas" xmlns:cx="http://schemas.microsoft.com/office/drawing/2014/chartex" xmlns:cx1="http://schemas.microsoft.com/office/drawing/2015/9/8/chartex" xmlns:cx2="http://schemas.microsoft.com/office/drawing/2015/10/21/chartex" xmlns:cx3="http://schemas.microsoft.com/office/drawing/2016/5/9/chartex" xmlns:cx4="http://schemas.microsoft.com/office/drawing/2016/5/10/chartex" xmlns:cx5="http://schemas.microsoft.com/office/drawing/2016/5/11/chartex" xmlns:cx6="http://schemas.microsoft.com/office/drawing/2016/5/12/chartex" xmlns:cx7="http://schemas.microsoft.com/office/drawing/2016/5/13/chartex" xmlns:cx8="http://schemas.microsoft.com/office/drawing/2016/5/14/chartex" xmlns:mc="http://schemas.openxmlformats.org/markup-compatibility/2006" xmlns:aink="http://schemas.microsoft.com/office/drawing/2016/ink" xmlns:am3d="http://schemas.microsoft.com/office/drawing/2017/model3d" xmlns:o="urn:schemas-microsoft-com:office:office" xmlns:oel="http://schemas.microsoft.com/office/2019/extlst" xmlns:r="http://schemas.openxmlformats.org/officeDocument/2006/relationships" xmlns:m="http://schemas.openxmlformats.org/officeDocument/2006/math" xmlns:v="urn:schemas-microsoft-com:vml" xmlns:wp14="http://schemas.microsoft.com/office/word/2010/wordprocessingDrawing" xmlns:wp="http://schemas.openxmlformats.org/drawingml/2006/wordprocessingDrawing" xmlns:w10="urn:schemas-microsoft-com:office:word" xmlns:w="http://schemas.openxmlformats.org/wordprocessingml/2006/main" xmlns:w14="http://schemas.microsoft.com/office/word/2010/wordml" xmlns:w15="http://schemas.microsoft.com/office/word/2012/wordml" xmlns:w16cex="http://schemas.microsoft.com/office/word/2018/wordml/cex" xmlns:w16cid="http://schemas.microsoft.com/office/word/2016/wordml/cid" xmlns:w16="http://schemas.microsoft.com/office/word/2018/wordml" xmlns:w16du="http://schemas.microsoft.com/office/word/2023/wordml/word16du" xmlns:w16sdtdh="http://schemas.microsoft.com/office/word/2020/wordml/sdtdatahash" xmlns:w16se="http://schemas.microsoft.com/office/word/2015/wordml/symex" xmlns:wpg="http://schemas.microsoft.com/office/word/2010/wordprocessingGroup" xmlns:wpi="http://schemas.microsoft.com/office/word/2010/wordprocessingInk" xmlns:wne="http://schemas.microsoft.com/office/word/2006/wordml" xmlns:wps="http://schemas.microsoft.com/office/word/2010/wordprocessingShape" mc:Ignorable="w14 w15 w16se w16cid w16 w16cex w16sdtdh wp14">
   <w:p>
     <w:pPr>
       <w:rPr>
@@ -26418,7 +26411,7 @@
 </file>
 
 <file path=word/footnotes.xml><?xml version="1.0" encoding="utf-8"?>
-<w:footnotes xmlns:wpc="http://schemas.microsoft.com/office/word/2010/wordprocessingCanvas" xmlns:cx="http://schemas.microsoft.com/office/drawing/2014/chartex" xmlns:cx1="http://schemas.microsoft.com/office/drawing/2015/9/8/chartex" xmlns:cx2="http://schemas.microsoft.com/office/drawing/2015/10/21/chartex" xmlns:cx3="http://schemas.microsoft.com/office/drawing/2016/5/9/chartex" xmlns:cx4="http://schemas.microsoft.com/office/drawing/2016/5/10/chartex" xmlns:cx5="http://schemas.microsoft.com/office/drawing/2016/5/11/chartex" xmlns:cx6="http://schemas.microsoft.com/office/drawing/2016/5/12/chartex" xmlns:cx7="http://schemas.microsoft.com/office/drawing/2016/5/13/chartex" xmlns:cx8="http://schemas.microsoft.com/office/drawing/2016/5/14/chartex" xmlns:mc="http://schemas.openxmlformats.org/markup-compatibility/2006" xmlns:aink="http://schemas.microsoft.com/office/drawing/2016/ink" xmlns:am3d="http://schemas.microsoft.com/office/drawing/2017/model3d" xmlns:o="urn:schemas-microsoft-com:office:office" xmlns:oel="http://schemas.microsoft.com/office/2019/extlst" xmlns:r="http://schemas.openxmlformats.org/officeDocument/2006/relationships" xmlns:m="http://schemas.openxmlformats.org/officeDocument/2006/math" xmlns:v="urn:schemas-microsoft-com:vml" xmlns:wp14="http://schemas.microsoft.com/office/word/2010/wordprocessingDrawing" xmlns:wp="http://schemas.openxmlformats.org/drawingml/2006/wordprocessingDrawing" xmlns:w10="urn:schemas-microsoft-com:office:word" xmlns:w="http://schemas.openxmlformats.org/wordprocessingml/2006/main" xmlns:w14="http://schemas.microsoft.com/office/word/2010/wordml" xmlns:w15="http://schemas.microsoft.com/office/word/2012/wordml" xmlns:w16cex="http://schemas.microsoft.com/office/word/2018/wordml/cex" xmlns:w16cid="http://schemas.microsoft.com/office/word/2016/wordml/cid" xmlns:w16="http://schemas.microsoft.com/office/word/2018/wordml" xmlns:w16sdtdh="http://schemas.microsoft.com/office/word/2020/wordml/sdtdatahash" xmlns:w16se="http://schemas.microsoft.com/office/word/2015/wordml/symex" xmlns:wpg="http://schemas.microsoft.com/office/word/2010/wordprocessingGroup" xmlns:wpi="http://schemas.microsoft.com/office/word/2010/wordprocessingInk" xmlns:wne="http://schemas.microsoft.com/office/word/2006/wordml" xmlns:wps="http://schemas.microsoft.com/office/word/2010/wordprocessingShape" mc:Ignorable="w14 w15 w16se w16cid w16 w16cex w16sdtdh wp14">
+<w:footnotes xmlns:wpc="http://schemas.microsoft.com/office/word/2010/wordprocessingCanvas" xmlns:cx="http://schemas.microsoft.com/office/drawing/2014/chartex" xmlns:cx1="http://schemas.microsoft.com/office/drawing/2015/9/8/chartex" xmlns:cx2="http://schemas.microsoft.com/office/drawing/2015/10/21/chartex" xmlns:cx3="http://schemas.microsoft.com/office/drawing/2016/5/9/chartex" xmlns:cx4="http://schemas.microsoft.com/office/drawing/2016/5/10/chartex" xmlns:cx5="http://schemas.microsoft.com/office/drawing/2016/5/11/chartex" xmlns:cx6="http://schemas.microsoft.com/office/drawing/2016/5/12/chartex" xmlns:cx7="http://schemas.microsoft.com/office/drawing/2016/5/13/chartex" xmlns:cx8="http://schemas.microsoft.com/office/drawing/2016/5/14/chartex" xmlns:mc="http://schemas.openxmlformats.org/markup-compatibility/2006" xmlns:aink="http://schemas.microsoft.com/office/drawing/2016/ink" xmlns:am3d="http://schemas.microsoft.com/office/drawing/2017/model3d" xmlns:o="urn:schemas-microsoft-com:office:office" xmlns:oel="http://schemas.microsoft.com/office/2019/extlst" xmlns:r="http://schemas.openxmlformats.org/officeDocument/2006/relationships" xmlns:m="http://schemas.openxmlformats.org/officeDocument/2006/math" xmlns:v="urn:schemas-microsoft-com:vml" xmlns:wp14="http://schemas.microsoft.com/office/word/2010/wordprocessingDrawing" xmlns:wp="http://schemas.openxmlformats.org/drawingml/2006/wordprocessingDrawing" xmlns:w10="urn:schemas-microsoft-com:office:word" xmlns:w="http://schemas.openxmlformats.org/wordprocessingml/2006/main" xmlns:w14="http://schemas.microsoft.com/office/word/2010/wordml" xmlns:w15="http://schemas.microsoft.com/office/word/2012/wordml" xmlns:w16cex="http://schemas.microsoft.com/office/word/2018/wordml/cex" xmlns:w16cid="http://schemas.microsoft.com/office/word/2016/wordml/cid" xmlns:w16="http://schemas.microsoft.com/office/word/2018/wordml" xmlns:w16du="http://schemas.microsoft.com/office/word/2023/wordml/word16du" xmlns:w16sdtdh="http://schemas.microsoft.com/office/word/2020/wordml/sdtdatahash" xmlns:w16se="http://schemas.microsoft.com/office/word/2015/wordml/symex" xmlns:wpg="http://schemas.microsoft.com/office/word/2010/wordprocessingGroup" xmlns:wpi="http://schemas.microsoft.com/office/word/2010/wordprocessingInk" xmlns:wne="http://schemas.microsoft.com/office/word/2006/wordml" xmlns:wps="http://schemas.microsoft.com/office/word/2010/wordprocessingShape" mc:Ignorable="w14 w15 w16se w16cid w16 w16cex w16sdtdh wp14">
   <w:footnote w:type="separator" w:id="-1">
     <w:p>
       <w:pPr>
@@ -26505,7 +26498,7 @@
 </file>
 
 <file path=word/header1.xml><?xml version="1.0" encoding="utf-8"?>
-<w:hdr xmlns:wpc="http://schemas.microsoft.com/office/word/2010/wordprocessingCanvas" xmlns:cx="http://schemas.microsoft.com/office/drawing/2014/chartex" xmlns:cx1="http://schemas.microsoft.com/office/drawing/2015/9/8/chartex" xmlns:cx2="http://schemas.microsoft.com/office/drawing/2015/10/21/chartex" xmlns:cx3="http://schemas.microsoft.com/office/drawing/2016/5/9/chartex" xmlns:cx4="http://schemas.microsoft.com/office/drawing/2016/5/10/chartex" xmlns:cx5="http://schemas.microsoft.com/office/drawing/2016/5/11/chartex" xmlns:cx6="http://schemas.microsoft.com/office/drawing/2016/5/12/chartex" xmlns:cx7="http://schemas.microsoft.com/office/drawing/2016/5/13/chartex" xmlns:cx8="http://schemas.microsoft.com/office/drawing/2016/5/14/chartex" xmlns:mc="http://schemas.openxmlformats.org/markup-compatibility/2006" xmlns:aink="http://schemas.microsoft.com/office/drawing/2016/ink" xmlns:am3d="http://schemas.microsoft.com/office/drawing/2017/model3d" xmlns:o="urn:schemas-microsoft-com:office:office" xmlns:oel="http://schemas.microsoft.com/office/2019/extlst" xmlns:r="http://schemas.openxmlformats.org/officeDocument/2006/relationships" xmlns:m="http://schemas.openxmlformats.org/officeDocument/2006/math" xmlns:v="urn:schemas-microsoft-com:vml" xmlns:wp14="http://schemas.microsoft.com/office/word/2010/wordprocessingDrawing" xmlns:wp="http://schemas.openxmlformats.org/drawingml/2006/wordprocessingDrawing" xmlns:w10="urn:schemas-microsoft-com:office:word" xmlns:w="http://schemas.openxmlformats.org/wordprocessingml/2006/main" xmlns:w14="http://schemas.microsoft.com/office/word/2010/wordml" xmlns:w15="http://schemas.microsoft.com/office/word/2012/wordml" xmlns:w16cex="http://schemas.microsoft.com/office/word/2018/wordml/cex" xmlns:w16cid="http://schemas.microsoft.com/office/word/2016/wordml/cid" xmlns:w16="http://schemas.microsoft.com/office/word/2018/wordml" xmlns:w16sdtdh="http://schemas.microsoft.com/office/word/2020/wordml/sdtdatahash" xmlns:w16se="http://schemas.microsoft.com/office/word/2015/wordml/symex" xmlns:wpg="http://schemas.microsoft.com/office/word/2010/wordprocessingGroup" xmlns:wpi="http://schemas.microsoft.com/office/word/2010/wordprocessingInk" xmlns:wne="http://schemas.microsoft.com/office/word/2006/wordml" xmlns:wps="http://schemas.microsoft.com/office/word/2010/wordprocessingShape" mc:Ignorable="w14 w15 w16se w16cid w16 w16cex w16sdtdh wp14">
+<w:hdr xmlns:wpc="http://schemas.microsoft.com/office/word/2010/wordprocessingCanvas" xmlns:cx="http://schemas.microsoft.com/office/drawing/2014/chartex" xmlns:cx1="http://schemas.microsoft.com/office/drawing/2015/9/8/chartex" xmlns:cx2="http://schemas.microsoft.com/office/drawing/2015/10/21/chartex" xmlns:cx3="http://schemas.microsoft.com/office/drawing/2016/5/9/chartex" xmlns:cx4="http://schemas.microsoft.com/office/drawing/2016/5/10/chartex" xmlns:cx5="http://schemas.microsoft.com/office/drawing/2016/5/11/chartex" xmlns:cx6="http://schemas.microsoft.com/office/drawing/2016/5/12/chartex" xmlns:cx7="http://schemas.microsoft.com/office/drawing/2016/5/13/chartex" xmlns:cx8="http://schemas.microsoft.com/office/drawing/2016/5/14/chartex" xmlns:mc="http://schemas.openxmlformats.org/markup-compatibility/2006" xmlns:aink="http://schemas.microsoft.com/office/drawing/2016/ink" xmlns:am3d="http://schemas.microsoft.com/office/drawing/2017/model3d" xmlns:o="urn:schemas-microsoft-com:office:office" xmlns:oel="http://schemas.microsoft.com/office/2019/extlst" xmlns:r="http://schemas.openxmlformats.org/officeDocument/2006/relationships" xmlns:m="http://schemas.openxmlformats.org/officeDocument/2006/math" xmlns:v="urn:schemas-microsoft-com:vml" xmlns:wp14="http://schemas.microsoft.com/office/word/2010/wordprocessingDrawing" xmlns:wp="http://schemas.openxmlformats.org/drawingml/2006/wordprocessingDrawing" xmlns:w10="urn:schemas-microsoft-com:office:word" xmlns:w="http://schemas.openxmlformats.org/wordprocessingml/2006/main" xmlns:w14="http://schemas.microsoft.com/office/word/2010/wordml" xmlns:w15="http://schemas.microsoft.com/office/word/2012/wordml" xmlns:w16cex="http://schemas.microsoft.com/office/word/2018/wordml/cex" xmlns:w16cid="http://schemas.microsoft.com/office/word/2016/wordml/cid" xmlns:w16="http://schemas.microsoft.com/office/word/2018/wordml" xmlns:w16du="http://schemas.microsoft.com/office/word/2023/wordml/word16du" xmlns:w16sdtdh="http://schemas.microsoft.com/office/word/2020/wordml/sdtdatahash" xmlns:w16se="http://schemas.microsoft.com/office/word/2015/wordml/symex" xmlns:wpg="http://schemas.microsoft.com/office/word/2010/wordprocessingGroup" xmlns:wpi="http://schemas.microsoft.com/office/word/2010/wordprocessingInk" xmlns:wne="http://schemas.microsoft.com/office/word/2006/wordml" xmlns:wps="http://schemas.microsoft.com/office/word/2010/wordprocessingShape" mc:Ignorable="w14 w15 w16se w16cid w16 w16cex w16sdtdh wp14">
   <w:p>
     <w:pPr>
       <w:pStyle w:val="Header"/>
@@ -26572,7 +26565,7 @@
 </file>
 
 <file path=word/header2.xml><?xml version="1.0" encoding="utf-8"?>
-<w:hdr xmlns:wpc="http://schemas.microsoft.com/office/word/2010/wordprocessingCanvas" xmlns:cx="http://schemas.microsoft.com/office/drawing/2014/chartex" xmlns:cx1="http://schemas.microsoft.com/office/drawing/2015/9/8/chartex" xmlns:cx2="http://schemas.microsoft.com/office/drawing/2015/10/21/chartex" xmlns:cx3="http://schemas.microsoft.com/office/drawing/2016/5/9/chartex" xmlns:cx4="http://schemas.microsoft.com/office/drawing/2016/5/10/chartex" xmlns:cx5="http://schemas.microsoft.com/office/drawing/2016/5/11/chartex" xmlns:cx6="http://schemas.microsoft.com/office/drawing/2016/5/12/chartex" xmlns:cx7="http://schemas.microsoft.com/office/drawing/2016/5/13/chartex" xmlns:cx8="http://schemas.microsoft.com/office/drawing/2016/5/14/chartex" xmlns:mc="http://schemas.openxmlformats.org/markup-compatibility/2006" xmlns:aink="http://schemas.microsoft.com/office/drawing/2016/ink" xmlns:am3d="http://schemas.microsoft.com/office/drawing/2017/model3d" xmlns:o="urn:schemas-microsoft-com:office:office" xmlns:oel="http://schemas.microsoft.com/office/2019/extlst" xmlns:r="http://schemas.openxmlformats.org/officeDocument/2006/relationships" xmlns:m="http://schemas.openxmlformats.org/officeDocument/2006/math" xmlns:v="urn:schemas-microsoft-com:vml" xmlns:wp14="http://schemas.microsoft.com/office/word/2010/wordprocessingDrawing" xmlns:wp="http://schemas.openxmlformats.org/drawingml/2006/wordprocessingDrawing" xmlns:w10="urn:schemas-microsoft-com:office:word" xmlns:w="http://schemas.openxmlformats.org/wordprocessingml/2006/main" xmlns:w14="http://schemas.microsoft.com/office/word/2010/wordml" xmlns:w15="http://schemas.microsoft.com/office/word/2012/wordml" xmlns:w16cex="http://schemas.microsoft.com/office/word/2018/wordml/cex" xmlns:w16cid="http://schemas.microsoft.com/office/word/2016/wordml/cid" xmlns:w16="http://schemas.microsoft.com/office/word/2018/wordml" xmlns:w16sdtdh="http://schemas.microsoft.com/office/word/2020/wordml/sdtdatahash" xmlns:w16se="http://schemas.microsoft.com/office/word/2015/wordml/symex" xmlns:wpg="http://schemas.microsoft.com/office/word/2010/wordprocessingGroup" xmlns:wpi="http://schemas.microsoft.com/office/word/2010/wordprocessingInk" xmlns:wne="http://schemas.microsoft.com/office/word/2006/wordml" xmlns:wps="http://schemas.microsoft.com/office/word/2010/wordprocessingShape" mc:Ignorable="w14 w15 w16se w16cid w16 w16cex w16sdtdh wp14">
+<w:hdr xmlns:wpc="http://schemas.microsoft.com/office/word/2010/wordprocessingCanvas" xmlns:cx="http://schemas.microsoft.com/office/drawing/2014/chartex" xmlns:cx1="http://schemas.microsoft.com/office/drawing/2015/9/8/chartex" xmlns:cx2="http://schemas.microsoft.com/office/drawing/2015/10/21/chartex" xmlns:cx3="http://schemas.microsoft.com/office/drawing/2016/5/9/chartex" xmlns:cx4="http://schemas.microsoft.com/office/drawing/2016/5/10/chartex" xmlns:cx5="http://schemas.microsoft.com/office/drawing/2016/5/11/chartex" xmlns:cx6="http://schemas.microsoft.com/office/drawing/2016/5/12/chartex" xmlns:cx7="http://schemas.microsoft.com/office/drawing/2016/5/13/chartex" xmlns:cx8="http://schemas.microsoft.com/office/drawing/2016/5/14/chartex" xmlns:mc="http://schemas.openxmlformats.org/markup-compatibility/2006" xmlns:aink="http://schemas.microsoft.com/office/drawing/2016/ink" xmlns:am3d="http://schemas.microsoft.com/office/drawing/2017/model3d" xmlns:o="urn:schemas-microsoft-com:office:office" xmlns:oel="http://schemas.microsoft.com/office/2019/extlst" xmlns:r="http://schemas.openxmlformats.org/officeDocument/2006/relationships" xmlns:m="http://schemas.openxmlformats.org/officeDocument/2006/math" xmlns:v="urn:schemas-microsoft-com:vml" xmlns:wp14="http://schemas.microsoft.com/office/word/2010/wordprocessingDrawing" xmlns:wp="http://schemas.openxmlformats.org/drawingml/2006/wordprocessingDrawing" xmlns:w10="urn:schemas-microsoft-com:office:word" xmlns:w="http://schemas.openxmlformats.org/wordprocessingml/2006/main" xmlns:w14="http://schemas.microsoft.com/office/word/2010/wordml" xmlns:w15="http://schemas.microsoft.com/office/word/2012/wordml" xmlns:w16cex="http://schemas.microsoft.com/office/word/2018/wordml/cex" xmlns:w16cid="http://schemas.microsoft.com/office/word/2016/wordml/cid" xmlns:w16="http://schemas.microsoft.com/office/word/2018/wordml" xmlns:w16du="http://schemas.microsoft.com/office/word/2023/wordml/word16du" xmlns:w16sdtdh="http://schemas.microsoft.com/office/word/2020/wordml/sdtdatahash" xmlns:w16se="http://schemas.microsoft.com/office/word/2015/wordml/symex" xmlns:wpg="http://schemas.microsoft.com/office/word/2010/wordprocessingGroup" xmlns:wpi="http://schemas.microsoft.com/office/word/2010/wordprocessingInk" xmlns:wne="http://schemas.microsoft.com/office/word/2006/wordml" xmlns:wps="http://schemas.microsoft.com/office/word/2010/wordprocessingShape" mc:Ignorable="w14 w15 w16se w16cid w16 w16cex w16sdtdh wp14">
   <w:p>
     <w:pPr>
       <w:pStyle w:val="Header"/>
@@ -26640,7 +26633,7 @@
 </file>
 
 <file path=word/numbering.xml><?xml version="1.0" encoding="utf-8"?>
-<w:numbering xmlns:wpc="http://schemas.microsoft.com/office/word/2010/wordprocessingCanvas" xmlns:cx="http://schemas.microsoft.com/office/drawing/2014/chartex" xmlns:cx1="http://schemas.microsoft.com/office/drawing/2015/9/8/chartex" xmlns:cx2="http://schemas.microsoft.com/office/drawing/2015/10/21/chartex" xmlns:cx3="http://schemas.microsoft.com/office/drawing/2016/5/9/chartex" xmlns:cx4="http://schemas.microsoft.com/office/drawing/2016/5/10/chartex" xmlns:cx5="http://schemas.microsoft.com/office/drawing/2016/5/11/chartex" xmlns:cx6="http://schemas.microsoft.com/office/drawing/2016/5/12/chartex" xmlns:cx7="http://schemas.microsoft.com/office/drawing/2016/5/13/chartex" xmlns:cx8="http://schemas.microsoft.com/office/drawing/2016/5/14/chartex" xmlns:mc="http://schemas.openxmlformats.org/markup-compatibility/2006" xmlns:aink="http://schemas.microsoft.com/office/drawing/2016/ink" xmlns:am3d="http://schemas.microsoft.com/office/drawing/2017/model3d" xmlns:o="urn:schemas-microsoft-com:office:office" xmlns:oel="http://schemas.microsoft.com/office/2019/extlst" xmlns:r="http://schemas.openxmlformats.org/officeDocument/2006/relationships" xmlns:m="http://schemas.openxmlformats.org/officeDocument/2006/math" xmlns:v="urn:schemas-microsoft-com:vml" xmlns:wp14="http://schemas.microsoft.com/office/word/2010/wordprocessingDrawing" xmlns:wp="http://schemas.openxmlformats.org/drawingml/2006/wordprocessingDrawing" xmlns:w10="urn:schemas-microsoft-com:office:word" xmlns:w="http://schemas.openxmlformats.org/wordprocessingml/2006/main" xmlns:w14="http://schemas.microsoft.com/office/word/2010/wordml" xmlns:w15="http://schemas.microsoft.com/office/word/2012/wordml" xmlns:w16cex="http://schemas.microsoft.com/office/word/2018/wordml/cex" xmlns:w16cid="http://schemas.microsoft.com/office/word/2016/wordml/cid" xmlns:w16="http://schemas.microsoft.com/office/word/2018/wordml" xmlns:w16sdtdh="http://schemas.microsoft.com/office/word/2020/wordml/sdtdatahash" xmlns:w16se="http://schemas.microsoft.com/office/word/2015/wordml/symex" xmlns:wpg="http://schemas.microsoft.com/office/word/2010/wordprocessingGroup" xmlns:wpi="http://schemas.microsoft.com/office/word/2010/wordprocessingInk" xmlns:wne="http://schemas.microsoft.com/office/word/2006/wordml" xmlns:wps="http://schemas.microsoft.com/office/word/2010/wordprocessingShape" mc:Ignorable="w14 w15 w16se w16cid w16 w16cex w16sdtdh wp14">
+<w:numbering xmlns:wpc="http://schemas.microsoft.com/office/word/2010/wordprocessingCanvas" xmlns:cx="http://schemas.microsoft.com/office/drawing/2014/chartex" xmlns:cx1="http://schemas.microsoft.com/office/drawing/2015/9/8/chartex" xmlns:cx2="http://schemas.microsoft.com/office/drawing/2015/10/21/chartex" xmlns:cx3="http://schemas.microsoft.com/office/drawing/2016/5/9/chartex" xmlns:cx4="http://schemas.microsoft.com/office/drawing/2016/5/10/chartex" xmlns:cx5="http://schemas.microsoft.com/office/drawing/2016/5/11/chartex" xmlns:cx6="http://schemas.microsoft.com/office/drawing/2016/5/12/chartex" xmlns:cx7="http://schemas.microsoft.com/office/drawing/2016/5/13/chartex" xmlns:cx8="http://schemas.microsoft.com/office/drawing/2016/5/14/chartex" xmlns:mc="http://schemas.openxmlformats.org/markup-compatibility/2006" xmlns:aink="http://schemas.microsoft.com/office/drawing/2016/ink" xmlns:am3d="http://schemas.microsoft.com/office/drawing/2017/model3d" xmlns:o="urn:schemas-microsoft-com:office:office" xmlns:oel="http://schemas.microsoft.com/office/2019/extlst" xmlns:r="http://schemas.openxmlformats.org/officeDocument/2006/relationships" xmlns:m="http://schemas.openxmlformats.org/officeDocument/2006/math" xmlns:v="urn:schemas-microsoft-com:vml" xmlns:wp14="http://schemas.microsoft.com/office/word/2010/wordprocessingDrawing" xmlns:wp="http://schemas.openxmlformats.org/drawingml/2006/wordprocessingDrawing" xmlns:w10="urn:schemas-microsoft-com:office:word" xmlns:w="http://schemas.openxmlformats.org/wordprocessingml/2006/main" xmlns:w14="http://schemas.microsoft.com/office/word/2010/wordml" xmlns:w15="http://schemas.microsoft.com/office/word/2012/wordml" xmlns:w16cex="http://schemas.microsoft.com/office/word/2018/wordml/cex" xmlns:w16cid="http://schemas.microsoft.com/office/word/2016/wordml/cid" xmlns:w16="http://schemas.microsoft.com/office/word/2018/wordml" xmlns:w16du="http://schemas.microsoft.com/office/word/2023/wordml/word16du" xmlns:w16sdtdh="http://schemas.microsoft.com/office/word/2020/wordml/sdtdatahash" xmlns:w16se="http://schemas.microsoft.com/office/word/2015/wordml/symex" xmlns:wpg="http://schemas.microsoft.com/office/word/2010/wordprocessingGroup" xmlns:wpi="http://schemas.microsoft.com/office/word/2010/wordprocessingInk" xmlns:wne="http://schemas.microsoft.com/office/word/2006/wordml" xmlns:wps="http://schemas.microsoft.com/office/word/2010/wordprocessingShape" mc:Ignorable="w14 w15 w16se w16cid w16 w16cex w16sdtdh wp14">
   <w:abstractNum w:abstractNumId="0" w15:restartNumberingAfterBreak="0">
     <w:nsid w:val="FFFFFF88"/>
     <w:multiLevelType w:val="singleLevel"/>

</xml_diff>

<commit_message>
#223: Fixed data length typo in Axistream BFM- and VVC Quick Reference.
</commit_message>
<xml_diff>
--- a/bitvis_vip_axistream/doc/axistream_bfm_QuickRef.docx
+++ b/bitvis_vip_axistream/doc/axistream_bfm_QuickRef.docx
@@ -1,6 +1,6 @@
 
 <file path=word/document.xml><?xml version="1.0" encoding="utf-8"?>
-<w:document xmlns:wpc="http://schemas.microsoft.com/office/word/2010/wordprocessingCanvas" xmlns:cx="http://schemas.microsoft.com/office/drawing/2014/chartex" xmlns:cx1="http://schemas.microsoft.com/office/drawing/2015/9/8/chartex" xmlns:cx2="http://schemas.microsoft.com/office/drawing/2015/10/21/chartex" xmlns:cx3="http://schemas.microsoft.com/office/drawing/2016/5/9/chartex" xmlns:cx4="http://schemas.microsoft.com/office/drawing/2016/5/10/chartex" xmlns:cx5="http://schemas.microsoft.com/office/drawing/2016/5/11/chartex" xmlns:cx6="http://schemas.microsoft.com/office/drawing/2016/5/12/chartex" xmlns:cx7="http://schemas.microsoft.com/office/drawing/2016/5/13/chartex" xmlns:cx8="http://schemas.microsoft.com/office/drawing/2016/5/14/chartex" xmlns:mc="http://schemas.openxmlformats.org/markup-compatibility/2006" xmlns:aink="http://schemas.microsoft.com/office/drawing/2016/ink" xmlns:am3d="http://schemas.microsoft.com/office/drawing/2017/model3d" xmlns:o="urn:schemas-microsoft-com:office:office" xmlns:oel="http://schemas.microsoft.com/office/2019/extlst" xmlns:r="http://schemas.openxmlformats.org/officeDocument/2006/relationships" xmlns:m="http://schemas.openxmlformats.org/officeDocument/2006/math" xmlns:v="urn:schemas-microsoft-com:vml" xmlns:wp14="http://schemas.microsoft.com/office/word/2010/wordprocessingDrawing" xmlns:wp="http://schemas.openxmlformats.org/drawingml/2006/wordprocessingDrawing" xmlns:w10="urn:schemas-microsoft-com:office:word" xmlns:w="http://schemas.openxmlformats.org/wordprocessingml/2006/main" xmlns:w14="http://schemas.microsoft.com/office/word/2010/wordml" xmlns:w15="http://schemas.microsoft.com/office/word/2012/wordml" xmlns:w16cex="http://schemas.microsoft.com/office/word/2018/wordml/cex" xmlns:w16cid="http://schemas.microsoft.com/office/word/2016/wordml/cid" xmlns:w16="http://schemas.microsoft.com/office/word/2018/wordml" xmlns:w16du="http://schemas.microsoft.com/office/word/2023/wordml/word16du" xmlns:w16sdtdh="http://schemas.microsoft.com/office/word/2020/wordml/sdtdatahash" xmlns:w16se="http://schemas.microsoft.com/office/word/2015/wordml/symex" xmlns:wpg="http://schemas.microsoft.com/office/word/2010/wordprocessingGroup" xmlns:wpi="http://schemas.microsoft.com/office/word/2010/wordprocessingInk" xmlns:wne="http://schemas.microsoft.com/office/word/2006/wordml" xmlns:wps="http://schemas.microsoft.com/office/word/2010/wordprocessingShape" mc:Ignorable="w14 w15 w16se w16cid w16 w16cex w16sdtdh wp14">
+<w:document xmlns:wpc="http://schemas.microsoft.com/office/word/2010/wordprocessingCanvas" xmlns:cx="http://schemas.microsoft.com/office/drawing/2014/chartex" xmlns:cx1="http://schemas.microsoft.com/office/drawing/2015/9/8/chartex" xmlns:cx2="http://schemas.microsoft.com/office/drawing/2015/10/21/chartex" xmlns:cx3="http://schemas.microsoft.com/office/drawing/2016/5/9/chartex" xmlns:cx4="http://schemas.microsoft.com/office/drawing/2016/5/10/chartex" xmlns:cx5="http://schemas.microsoft.com/office/drawing/2016/5/11/chartex" xmlns:cx6="http://schemas.microsoft.com/office/drawing/2016/5/12/chartex" xmlns:cx7="http://schemas.microsoft.com/office/drawing/2016/5/13/chartex" xmlns:cx8="http://schemas.microsoft.com/office/drawing/2016/5/14/chartex" xmlns:mc="http://schemas.openxmlformats.org/markup-compatibility/2006" xmlns:aink="http://schemas.microsoft.com/office/drawing/2016/ink" xmlns:am3d="http://schemas.microsoft.com/office/drawing/2017/model3d" xmlns:o="urn:schemas-microsoft-com:office:office" xmlns:oel="http://schemas.microsoft.com/office/2019/extlst" xmlns:r="http://schemas.openxmlformats.org/officeDocument/2006/relationships" xmlns:m="http://schemas.openxmlformats.org/officeDocument/2006/math" xmlns:v="urn:schemas-microsoft-com:vml" xmlns:wp14="http://schemas.microsoft.com/office/word/2010/wordprocessingDrawing" xmlns:wp="http://schemas.openxmlformats.org/drawingml/2006/wordprocessingDrawing" xmlns:w10="urn:schemas-microsoft-com:office:word" xmlns:w="http://schemas.openxmlformats.org/wordprocessingml/2006/main" xmlns:w14="http://schemas.microsoft.com/office/word/2010/wordml" xmlns:w15="http://schemas.microsoft.com/office/word/2012/wordml" xmlns:w16cex="http://schemas.microsoft.com/office/word/2018/wordml/cex" xmlns:w16cid="http://schemas.microsoft.com/office/word/2016/wordml/cid" xmlns:w16="http://schemas.microsoft.com/office/word/2018/wordml" xmlns:w16sdtdh="http://schemas.microsoft.com/office/word/2020/wordml/sdtdatahash" xmlns:w16se="http://schemas.microsoft.com/office/word/2015/wordml/symex" xmlns:wpg="http://schemas.microsoft.com/office/word/2010/wordprocessingGroup" xmlns:wpi="http://schemas.microsoft.com/office/word/2010/wordprocessingInk" xmlns:wne="http://schemas.microsoft.com/office/word/2006/wordml" xmlns:wps="http://schemas.microsoft.com/office/word/2010/wordprocessingShape" mc:Ignorable="w14 w15 w16se w16cid w16 w16cex w16sdtdh wp14">
   <w:body>
     <w:p>
       <w:pPr>
@@ -1418,9 +1418,8 @@
                 <w:sz w:val="14"/>
                 <w:szCs w:val="14"/>
               </w:rPr>
-              <w:t xml:space="preserve">(16 </w:t>
-            </w:r>
-            <w:proofErr w:type="spellStart"/>
+              <w:t>(1</w:t>
+            </w:r>
             <w:r>
               <w:rPr>
                 <w:rFonts w:cs="Verdana"/>
@@ -1428,9 +1427,8 @@
                 <w:sz w:val="14"/>
                 <w:szCs w:val="14"/>
               </w:rPr>
-              <w:t>downto</w:t>
-            </w:r>
-            <w:proofErr w:type="spellEnd"/>
+              <w:t>5</w:t>
+            </w:r>
             <w:r>
               <w:rPr>
                 <w:rFonts w:cs="Verdana"/>
@@ -1438,7 +1436,7 @@
                 <w:sz w:val="14"/>
                 <w:szCs w:val="14"/>
               </w:rPr>
-              <w:t xml:space="preserve"> 0)</w:t>
+              <w:t xml:space="preserve"> downto 0)</w:t>
             </w:r>
             <w:r>
               <w:rPr>
@@ -25682,7 +25680,7 @@
 </file>
 
 <file path=word/endnotes.xml><?xml version="1.0" encoding="utf-8"?>
-<w:endnotes xmlns:wpc="http://schemas.microsoft.com/office/word/2010/wordprocessingCanvas" xmlns:cx="http://schemas.microsoft.com/office/drawing/2014/chartex" xmlns:cx1="http://schemas.microsoft.com/office/drawing/2015/9/8/chartex" xmlns:cx2="http://schemas.microsoft.com/office/drawing/2015/10/21/chartex" xmlns:cx3="http://schemas.microsoft.com/office/drawing/2016/5/9/chartex" xmlns:cx4="http://schemas.microsoft.com/office/drawing/2016/5/10/chartex" xmlns:cx5="http://schemas.microsoft.com/office/drawing/2016/5/11/chartex" xmlns:cx6="http://schemas.microsoft.com/office/drawing/2016/5/12/chartex" xmlns:cx7="http://schemas.microsoft.com/office/drawing/2016/5/13/chartex" xmlns:cx8="http://schemas.microsoft.com/office/drawing/2016/5/14/chartex" xmlns:mc="http://schemas.openxmlformats.org/markup-compatibility/2006" xmlns:aink="http://schemas.microsoft.com/office/drawing/2016/ink" xmlns:am3d="http://schemas.microsoft.com/office/drawing/2017/model3d" xmlns:o="urn:schemas-microsoft-com:office:office" xmlns:oel="http://schemas.microsoft.com/office/2019/extlst" xmlns:r="http://schemas.openxmlformats.org/officeDocument/2006/relationships" xmlns:m="http://schemas.openxmlformats.org/officeDocument/2006/math" xmlns:v="urn:schemas-microsoft-com:vml" xmlns:wp14="http://schemas.microsoft.com/office/word/2010/wordprocessingDrawing" xmlns:wp="http://schemas.openxmlformats.org/drawingml/2006/wordprocessingDrawing" xmlns:w10="urn:schemas-microsoft-com:office:word" xmlns:w="http://schemas.openxmlformats.org/wordprocessingml/2006/main" xmlns:w14="http://schemas.microsoft.com/office/word/2010/wordml" xmlns:w15="http://schemas.microsoft.com/office/word/2012/wordml" xmlns:w16cex="http://schemas.microsoft.com/office/word/2018/wordml/cex" xmlns:w16cid="http://schemas.microsoft.com/office/word/2016/wordml/cid" xmlns:w16="http://schemas.microsoft.com/office/word/2018/wordml" xmlns:w16du="http://schemas.microsoft.com/office/word/2023/wordml/word16du" xmlns:w16sdtdh="http://schemas.microsoft.com/office/word/2020/wordml/sdtdatahash" xmlns:w16se="http://schemas.microsoft.com/office/word/2015/wordml/symex" xmlns:wpg="http://schemas.microsoft.com/office/word/2010/wordprocessingGroup" xmlns:wpi="http://schemas.microsoft.com/office/word/2010/wordprocessingInk" xmlns:wne="http://schemas.microsoft.com/office/word/2006/wordml" xmlns:wps="http://schemas.microsoft.com/office/word/2010/wordprocessingShape" mc:Ignorable="w14 w15 w16se w16cid w16 w16cex w16sdtdh wp14">
+<w:endnotes xmlns:wpc="http://schemas.microsoft.com/office/word/2010/wordprocessingCanvas" xmlns:cx="http://schemas.microsoft.com/office/drawing/2014/chartex" xmlns:cx1="http://schemas.microsoft.com/office/drawing/2015/9/8/chartex" xmlns:cx2="http://schemas.microsoft.com/office/drawing/2015/10/21/chartex" xmlns:cx3="http://schemas.microsoft.com/office/drawing/2016/5/9/chartex" xmlns:cx4="http://schemas.microsoft.com/office/drawing/2016/5/10/chartex" xmlns:cx5="http://schemas.microsoft.com/office/drawing/2016/5/11/chartex" xmlns:cx6="http://schemas.microsoft.com/office/drawing/2016/5/12/chartex" xmlns:cx7="http://schemas.microsoft.com/office/drawing/2016/5/13/chartex" xmlns:cx8="http://schemas.microsoft.com/office/drawing/2016/5/14/chartex" xmlns:mc="http://schemas.openxmlformats.org/markup-compatibility/2006" xmlns:aink="http://schemas.microsoft.com/office/drawing/2016/ink" xmlns:am3d="http://schemas.microsoft.com/office/drawing/2017/model3d" xmlns:o="urn:schemas-microsoft-com:office:office" xmlns:oel="http://schemas.microsoft.com/office/2019/extlst" xmlns:r="http://schemas.openxmlformats.org/officeDocument/2006/relationships" xmlns:m="http://schemas.openxmlformats.org/officeDocument/2006/math" xmlns:v="urn:schemas-microsoft-com:vml" xmlns:wp14="http://schemas.microsoft.com/office/word/2010/wordprocessingDrawing" xmlns:wp="http://schemas.openxmlformats.org/drawingml/2006/wordprocessingDrawing" xmlns:w10="urn:schemas-microsoft-com:office:word" xmlns:w="http://schemas.openxmlformats.org/wordprocessingml/2006/main" xmlns:w14="http://schemas.microsoft.com/office/word/2010/wordml" xmlns:w15="http://schemas.microsoft.com/office/word/2012/wordml" xmlns:w16cex="http://schemas.microsoft.com/office/word/2018/wordml/cex" xmlns:w16cid="http://schemas.microsoft.com/office/word/2016/wordml/cid" xmlns:w16="http://schemas.microsoft.com/office/word/2018/wordml" xmlns:w16sdtdh="http://schemas.microsoft.com/office/word/2020/wordml/sdtdatahash" xmlns:w16se="http://schemas.microsoft.com/office/word/2015/wordml/symex" xmlns:wpg="http://schemas.microsoft.com/office/word/2010/wordprocessingGroup" xmlns:wpi="http://schemas.microsoft.com/office/word/2010/wordprocessingInk" xmlns:wne="http://schemas.microsoft.com/office/word/2006/wordml" xmlns:wps="http://schemas.microsoft.com/office/word/2010/wordprocessingShape" mc:Ignorable="w14 w15 w16se w16cid w16 w16cex w16sdtdh wp14">
   <w:endnote w:type="separator" w:id="-1">
     <w:p>
       <w:pPr>
@@ -25721,7 +25719,7 @@
 </file>
 
 <file path=word/footer1.xml><?xml version="1.0" encoding="utf-8"?>
-<w:ftr xmlns:wpc="http://schemas.microsoft.com/office/word/2010/wordprocessingCanvas" xmlns:cx="http://schemas.microsoft.com/office/drawing/2014/chartex" xmlns:cx1="http://schemas.microsoft.com/office/drawing/2015/9/8/chartex" xmlns:cx2="http://schemas.microsoft.com/office/drawing/2015/10/21/chartex" xmlns:cx3="http://schemas.microsoft.com/office/drawing/2016/5/9/chartex" xmlns:cx4="http://schemas.microsoft.com/office/drawing/2016/5/10/chartex" xmlns:cx5="http://schemas.microsoft.com/office/drawing/2016/5/11/chartex" xmlns:cx6="http://schemas.microsoft.com/office/drawing/2016/5/12/chartex" xmlns:cx7="http://schemas.microsoft.com/office/drawing/2016/5/13/chartex" xmlns:cx8="http://schemas.microsoft.com/office/drawing/2016/5/14/chartex" xmlns:mc="http://schemas.openxmlformats.org/markup-compatibility/2006" xmlns:aink="http://schemas.microsoft.com/office/drawing/2016/ink" xmlns:am3d="http://schemas.microsoft.com/office/drawing/2017/model3d" xmlns:o="urn:schemas-microsoft-com:office:office" xmlns:oel="http://schemas.microsoft.com/office/2019/extlst" xmlns:r="http://schemas.openxmlformats.org/officeDocument/2006/relationships" xmlns:m="http://schemas.openxmlformats.org/officeDocument/2006/math" xmlns:v="urn:schemas-microsoft-com:vml" xmlns:wp14="http://schemas.microsoft.com/office/word/2010/wordprocessingDrawing" xmlns:wp="http://schemas.openxmlformats.org/drawingml/2006/wordprocessingDrawing" xmlns:w10="urn:schemas-microsoft-com:office:word" xmlns:w="http://schemas.openxmlformats.org/wordprocessingml/2006/main" xmlns:w14="http://schemas.microsoft.com/office/word/2010/wordml" xmlns:w15="http://schemas.microsoft.com/office/word/2012/wordml" xmlns:w16cex="http://schemas.microsoft.com/office/word/2018/wordml/cex" xmlns:w16cid="http://schemas.microsoft.com/office/word/2016/wordml/cid" xmlns:w16="http://schemas.microsoft.com/office/word/2018/wordml" xmlns:w16du="http://schemas.microsoft.com/office/word/2023/wordml/word16du" xmlns:w16sdtdh="http://schemas.microsoft.com/office/word/2020/wordml/sdtdatahash" xmlns:w16se="http://schemas.microsoft.com/office/word/2015/wordml/symex" xmlns:wpg="http://schemas.microsoft.com/office/word/2010/wordprocessingGroup" xmlns:wpi="http://schemas.microsoft.com/office/word/2010/wordprocessingInk" xmlns:wne="http://schemas.microsoft.com/office/word/2006/wordml" xmlns:wps="http://schemas.microsoft.com/office/word/2010/wordprocessingShape" mc:Ignorable="w14 w15 w16se w16cid w16 w16cex w16sdtdh wp14">
+<w:ftr xmlns:wpc="http://schemas.microsoft.com/office/word/2010/wordprocessingCanvas" xmlns:cx="http://schemas.microsoft.com/office/drawing/2014/chartex" xmlns:cx1="http://schemas.microsoft.com/office/drawing/2015/9/8/chartex" xmlns:cx2="http://schemas.microsoft.com/office/drawing/2015/10/21/chartex" xmlns:cx3="http://schemas.microsoft.com/office/drawing/2016/5/9/chartex" xmlns:cx4="http://schemas.microsoft.com/office/drawing/2016/5/10/chartex" xmlns:cx5="http://schemas.microsoft.com/office/drawing/2016/5/11/chartex" xmlns:cx6="http://schemas.microsoft.com/office/drawing/2016/5/12/chartex" xmlns:cx7="http://schemas.microsoft.com/office/drawing/2016/5/13/chartex" xmlns:cx8="http://schemas.microsoft.com/office/drawing/2016/5/14/chartex" xmlns:mc="http://schemas.openxmlformats.org/markup-compatibility/2006" xmlns:aink="http://schemas.microsoft.com/office/drawing/2016/ink" xmlns:am3d="http://schemas.microsoft.com/office/drawing/2017/model3d" xmlns:o="urn:schemas-microsoft-com:office:office" xmlns:oel="http://schemas.microsoft.com/office/2019/extlst" xmlns:r="http://schemas.openxmlformats.org/officeDocument/2006/relationships" xmlns:m="http://schemas.openxmlformats.org/officeDocument/2006/math" xmlns:v="urn:schemas-microsoft-com:vml" xmlns:wp14="http://schemas.microsoft.com/office/word/2010/wordprocessingDrawing" xmlns:wp="http://schemas.openxmlformats.org/drawingml/2006/wordprocessingDrawing" xmlns:w10="urn:schemas-microsoft-com:office:word" xmlns:w="http://schemas.openxmlformats.org/wordprocessingml/2006/main" xmlns:w14="http://schemas.microsoft.com/office/word/2010/wordml" xmlns:w15="http://schemas.microsoft.com/office/word/2012/wordml" xmlns:w16cex="http://schemas.microsoft.com/office/word/2018/wordml/cex" xmlns:w16cid="http://schemas.microsoft.com/office/word/2016/wordml/cid" xmlns:w16="http://schemas.microsoft.com/office/word/2018/wordml" xmlns:w16sdtdh="http://schemas.microsoft.com/office/word/2020/wordml/sdtdatahash" xmlns:w16se="http://schemas.microsoft.com/office/word/2015/wordml/symex" xmlns:wpg="http://schemas.microsoft.com/office/word/2010/wordprocessingGroup" xmlns:wpi="http://schemas.microsoft.com/office/word/2010/wordprocessingInk" xmlns:wne="http://schemas.microsoft.com/office/word/2006/wordml" xmlns:wps="http://schemas.microsoft.com/office/word/2010/wordprocessingShape" mc:Ignorable="w14 w15 w16se w16cid w16 w16cex w16sdtdh wp14">
   <w:p>
     <w:pPr>
       <w:pStyle w:val="Footer"/>
@@ -25759,7 +25757,7 @@
 </file>
 
 <file path=word/footer2.xml><?xml version="1.0" encoding="utf-8"?>
-<w:ftr xmlns:wpc="http://schemas.microsoft.com/office/word/2010/wordprocessingCanvas" xmlns:cx="http://schemas.microsoft.com/office/drawing/2014/chartex" xmlns:cx1="http://schemas.microsoft.com/office/drawing/2015/9/8/chartex" xmlns:cx2="http://schemas.microsoft.com/office/drawing/2015/10/21/chartex" xmlns:cx3="http://schemas.microsoft.com/office/drawing/2016/5/9/chartex" xmlns:cx4="http://schemas.microsoft.com/office/drawing/2016/5/10/chartex" xmlns:cx5="http://schemas.microsoft.com/office/drawing/2016/5/11/chartex" xmlns:cx6="http://schemas.microsoft.com/office/drawing/2016/5/12/chartex" xmlns:cx7="http://schemas.microsoft.com/office/drawing/2016/5/13/chartex" xmlns:cx8="http://schemas.microsoft.com/office/drawing/2016/5/14/chartex" xmlns:mc="http://schemas.openxmlformats.org/markup-compatibility/2006" xmlns:aink="http://schemas.microsoft.com/office/drawing/2016/ink" xmlns:am3d="http://schemas.microsoft.com/office/drawing/2017/model3d" xmlns:o="urn:schemas-microsoft-com:office:office" xmlns:oel="http://schemas.microsoft.com/office/2019/extlst" xmlns:r="http://schemas.openxmlformats.org/officeDocument/2006/relationships" xmlns:m="http://schemas.openxmlformats.org/officeDocument/2006/math" xmlns:v="urn:schemas-microsoft-com:vml" xmlns:wp14="http://schemas.microsoft.com/office/word/2010/wordprocessingDrawing" xmlns:wp="http://schemas.openxmlformats.org/drawingml/2006/wordprocessingDrawing" xmlns:w10="urn:schemas-microsoft-com:office:word" xmlns:w="http://schemas.openxmlformats.org/wordprocessingml/2006/main" xmlns:w14="http://schemas.microsoft.com/office/word/2010/wordml" xmlns:w15="http://schemas.microsoft.com/office/word/2012/wordml" xmlns:w16cex="http://schemas.microsoft.com/office/word/2018/wordml/cex" xmlns:w16cid="http://schemas.microsoft.com/office/word/2016/wordml/cid" xmlns:w16="http://schemas.microsoft.com/office/word/2018/wordml" xmlns:w16du="http://schemas.microsoft.com/office/word/2023/wordml/word16du" xmlns:w16sdtdh="http://schemas.microsoft.com/office/word/2020/wordml/sdtdatahash" xmlns:w16se="http://schemas.microsoft.com/office/word/2015/wordml/symex" xmlns:wpg="http://schemas.microsoft.com/office/word/2010/wordprocessingGroup" xmlns:wpi="http://schemas.microsoft.com/office/word/2010/wordprocessingInk" xmlns:wne="http://schemas.microsoft.com/office/word/2006/wordml" xmlns:wps="http://schemas.microsoft.com/office/word/2010/wordprocessingShape" mc:Ignorable="w14 w15 w16se w16cid w16 w16cex w16sdtdh wp14">
+<w:ftr xmlns:wpc="http://schemas.microsoft.com/office/word/2010/wordprocessingCanvas" xmlns:cx="http://schemas.microsoft.com/office/drawing/2014/chartex" xmlns:cx1="http://schemas.microsoft.com/office/drawing/2015/9/8/chartex" xmlns:cx2="http://schemas.microsoft.com/office/drawing/2015/10/21/chartex" xmlns:cx3="http://schemas.microsoft.com/office/drawing/2016/5/9/chartex" xmlns:cx4="http://schemas.microsoft.com/office/drawing/2016/5/10/chartex" xmlns:cx5="http://schemas.microsoft.com/office/drawing/2016/5/11/chartex" xmlns:cx6="http://schemas.microsoft.com/office/drawing/2016/5/12/chartex" xmlns:cx7="http://schemas.microsoft.com/office/drawing/2016/5/13/chartex" xmlns:cx8="http://schemas.microsoft.com/office/drawing/2016/5/14/chartex" xmlns:mc="http://schemas.openxmlformats.org/markup-compatibility/2006" xmlns:aink="http://schemas.microsoft.com/office/drawing/2016/ink" xmlns:am3d="http://schemas.microsoft.com/office/drawing/2017/model3d" xmlns:o="urn:schemas-microsoft-com:office:office" xmlns:oel="http://schemas.microsoft.com/office/2019/extlst" xmlns:r="http://schemas.openxmlformats.org/officeDocument/2006/relationships" xmlns:m="http://schemas.openxmlformats.org/officeDocument/2006/math" xmlns:v="urn:schemas-microsoft-com:vml" xmlns:wp14="http://schemas.microsoft.com/office/word/2010/wordprocessingDrawing" xmlns:wp="http://schemas.openxmlformats.org/drawingml/2006/wordprocessingDrawing" xmlns:w10="urn:schemas-microsoft-com:office:word" xmlns:w="http://schemas.openxmlformats.org/wordprocessingml/2006/main" xmlns:w14="http://schemas.microsoft.com/office/word/2010/wordml" xmlns:w15="http://schemas.microsoft.com/office/word/2012/wordml" xmlns:w16cex="http://schemas.microsoft.com/office/word/2018/wordml/cex" xmlns:w16cid="http://schemas.microsoft.com/office/word/2016/wordml/cid" xmlns:w16="http://schemas.microsoft.com/office/word/2018/wordml" xmlns:w16sdtdh="http://schemas.microsoft.com/office/word/2020/wordml/sdtdatahash" xmlns:w16se="http://schemas.microsoft.com/office/word/2015/wordml/symex" xmlns:wpg="http://schemas.microsoft.com/office/word/2010/wordprocessingGroup" xmlns:wpi="http://schemas.microsoft.com/office/word/2010/wordprocessingInk" xmlns:wne="http://schemas.microsoft.com/office/word/2006/wordml" xmlns:wps="http://schemas.microsoft.com/office/word/2010/wordprocessingShape" mc:Ignorable="w14 w15 w16se w16cid w16 w16cex w16sdtdh wp14">
   <w:p>
     <w:pPr>
       <w:pStyle w:val="Footer"/>
@@ -26037,7 +26035,7 @@
               <w:sz w:val="14"/>
               <w:lang w:val="en-US"/>
             </w:rPr>
-            <w:t>2023-04-17</w:t>
+            <w:t>2023-10-18</w:t>
           </w:r>
           <w:r>
             <w:rPr>
@@ -26071,18 +26069,38 @@
               <w:lang w:val="sq-AL"/>
             </w:rPr>
           </w:pPr>
-          <w:hyperlink r:id="rId1" w:history="1">
-            <w:r>
-              <w:rPr>
-                <w:rStyle w:val="Hyperlink"/>
-                <w:rFonts w:ascii="Helvetica" w:hAnsi="Helvetica" w:cs="Arial"/>
-                <w:color w:val="1381C4"/>
-                <w:sz w:val="14"/>
-                <w:lang w:val="sq-AL"/>
-              </w:rPr>
-              <w:t>support@bitvis.no</w:t>
-            </w:r>
-          </w:hyperlink>
+          <w:r>
+            <w:fldChar w:fldCharType="begin"/>
+          </w:r>
+          <w:r>
+            <w:rPr>
+              <w:lang w:val="sq-AL"/>
+            </w:rPr>
+            <w:instrText>HYPERLINK "mailto:support@bitvis.no"</w:instrText>
+          </w:r>
+          <w:r>
+            <w:fldChar w:fldCharType="separate"/>
+          </w:r>
+          <w:r>
+            <w:rPr>
+              <w:rStyle w:val="Hyperlink"/>
+              <w:rFonts w:ascii="Helvetica" w:hAnsi="Helvetica" w:cs="Arial"/>
+              <w:color w:val="1381C4"/>
+              <w:sz w:val="14"/>
+              <w:lang w:val="sq-AL"/>
+            </w:rPr>
+            <w:t>support@bitvis.no</w:t>
+          </w:r>
+          <w:r>
+            <w:rPr>
+              <w:rStyle w:val="Hyperlink"/>
+              <w:rFonts w:ascii="Helvetica" w:hAnsi="Helvetica" w:cs="Arial"/>
+              <w:color w:val="1381C4"/>
+              <w:sz w:val="14"/>
+              <w:lang w:val="sq-AL"/>
+            </w:rPr>
+            <w:fldChar w:fldCharType="end"/>
+          </w:r>
           <w:r>
             <w:rPr>
               <w:rFonts w:ascii="Helvetica" w:hAnsi="Helvetica" w:cs="Arial"/>
@@ -26153,7 +26171,7 @@
 </file>
 
 <file path=word/footer3.xml><?xml version="1.0" encoding="utf-8"?>
-<w:ftr xmlns:wpc="http://schemas.microsoft.com/office/word/2010/wordprocessingCanvas" xmlns:cx="http://schemas.microsoft.com/office/drawing/2014/chartex" xmlns:cx1="http://schemas.microsoft.com/office/drawing/2015/9/8/chartex" xmlns:cx2="http://schemas.microsoft.com/office/drawing/2015/10/21/chartex" xmlns:cx3="http://schemas.microsoft.com/office/drawing/2016/5/9/chartex" xmlns:cx4="http://schemas.microsoft.com/office/drawing/2016/5/10/chartex" xmlns:cx5="http://schemas.microsoft.com/office/drawing/2016/5/11/chartex" xmlns:cx6="http://schemas.microsoft.com/office/drawing/2016/5/12/chartex" xmlns:cx7="http://schemas.microsoft.com/office/drawing/2016/5/13/chartex" xmlns:cx8="http://schemas.microsoft.com/office/drawing/2016/5/14/chartex" xmlns:mc="http://schemas.openxmlformats.org/markup-compatibility/2006" xmlns:aink="http://schemas.microsoft.com/office/drawing/2016/ink" xmlns:am3d="http://schemas.microsoft.com/office/drawing/2017/model3d" xmlns:o="urn:schemas-microsoft-com:office:office" xmlns:oel="http://schemas.microsoft.com/office/2019/extlst" xmlns:r="http://schemas.openxmlformats.org/officeDocument/2006/relationships" xmlns:m="http://schemas.openxmlformats.org/officeDocument/2006/math" xmlns:v="urn:schemas-microsoft-com:vml" xmlns:wp14="http://schemas.microsoft.com/office/word/2010/wordprocessingDrawing" xmlns:wp="http://schemas.openxmlformats.org/drawingml/2006/wordprocessingDrawing" xmlns:w10="urn:schemas-microsoft-com:office:word" xmlns:w="http://schemas.openxmlformats.org/wordprocessingml/2006/main" xmlns:w14="http://schemas.microsoft.com/office/word/2010/wordml" xmlns:w15="http://schemas.microsoft.com/office/word/2012/wordml" xmlns:w16cex="http://schemas.microsoft.com/office/word/2018/wordml/cex" xmlns:w16cid="http://schemas.microsoft.com/office/word/2016/wordml/cid" xmlns:w16="http://schemas.microsoft.com/office/word/2018/wordml" xmlns:w16du="http://schemas.microsoft.com/office/word/2023/wordml/word16du" xmlns:w16sdtdh="http://schemas.microsoft.com/office/word/2020/wordml/sdtdatahash" xmlns:w16se="http://schemas.microsoft.com/office/word/2015/wordml/symex" xmlns:wpg="http://schemas.microsoft.com/office/word/2010/wordprocessingGroup" xmlns:wpi="http://schemas.microsoft.com/office/word/2010/wordprocessingInk" xmlns:wne="http://schemas.microsoft.com/office/word/2006/wordml" xmlns:wps="http://schemas.microsoft.com/office/word/2010/wordprocessingShape" mc:Ignorable="w14 w15 w16se w16cid w16 w16cex w16sdtdh wp14">
+<w:ftr xmlns:wpc="http://schemas.microsoft.com/office/word/2010/wordprocessingCanvas" xmlns:cx="http://schemas.microsoft.com/office/drawing/2014/chartex" xmlns:cx1="http://schemas.microsoft.com/office/drawing/2015/9/8/chartex" xmlns:cx2="http://schemas.microsoft.com/office/drawing/2015/10/21/chartex" xmlns:cx3="http://schemas.microsoft.com/office/drawing/2016/5/9/chartex" xmlns:cx4="http://schemas.microsoft.com/office/drawing/2016/5/10/chartex" xmlns:cx5="http://schemas.microsoft.com/office/drawing/2016/5/11/chartex" xmlns:cx6="http://schemas.microsoft.com/office/drawing/2016/5/12/chartex" xmlns:cx7="http://schemas.microsoft.com/office/drawing/2016/5/13/chartex" xmlns:cx8="http://schemas.microsoft.com/office/drawing/2016/5/14/chartex" xmlns:mc="http://schemas.openxmlformats.org/markup-compatibility/2006" xmlns:aink="http://schemas.microsoft.com/office/drawing/2016/ink" xmlns:am3d="http://schemas.microsoft.com/office/drawing/2017/model3d" xmlns:o="urn:schemas-microsoft-com:office:office" xmlns:oel="http://schemas.microsoft.com/office/2019/extlst" xmlns:r="http://schemas.openxmlformats.org/officeDocument/2006/relationships" xmlns:m="http://schemas.openxmlformats.org/officeDocument/2006/math" xmlns:v="urn:schemas-microsoft-com:vml" xmlns:wp14="http://schemas.microsoft.com/office/word/2010/wordprocessingDrawing" xmlns:wp="http://schemas.openxmlformats.org/drawingml/2006/wordprocessingDrawing" xmlns:w10="urn:schemas-microsoft-com:office:word" xmlns:w="http://schemas.openxmlformats.org/wordprocessingml/2006/main" xmlns:w14="http://schemas.microsoft.com/office/word/2010/wordml" xmlns:w15="http://schemas.microsoft.com/office/word/2012/wordml" xmlns:w16cex="http://schemas.microsoft.com/office/word/2018/wordml/cex" xmlns:w16cid="http://schemas.microsoft.com/office/word/2016/wordml/cid" xmlns:w16="http://schemas.microsoft.com/office/word/2018/wordml" xmlns:w16sdtdh="http://schemas.microsoft.com/office/word/2020/wordml/sdtdatahash" xmlns:w16se="http://schemas.microsoft.com/office/word/2015/wordml/symex" xmlns:wpg="http://schemas.microsoft.com/office/word/2010/wordprocessingGroup" xmlns:wpi="http://schemas.microsoft.com/office/word/2010/wordprocessingInk" xmlns:wne="http://schemas.microsoft.com/office/word/2006/wordml" xmlns:wps="http://schemas.microsoft.com/office/word/2010/wordprocessingShape" mc:Ignorable="w14 w15 w16se w16cid w16 w16cex w16sdtdh wp14">
   <w:p>
     <w:pPr>
       <w:rPr>
@@ -26238,19 +26256,8 @@
                               <w:szCs w:val="32"/>
                               <w:lang w:val="nb-NO" w:eastAsia="nb-NO"/>
                             </w:rPr>
-                            <w:t xml:space="preserve">VHDL 2008 </w:t>
+                            <w:t>VHDL 2008 only</w:t>
                           </w:r>
-                          <w:proofErr w:type="spellStart"/>
-                          <w:r>
-                            <w:rPr>
-                              <w:rFonts w:ascii="Helvetica Light" w:hAnsi="Helvetica Light" w:cs="Helvetica"/>
-                              <w:color w:val="000000" w:themeColor="text1"/>
-                              <w:szCs w:val="32"/>
-                              <w:lang w:val="nb-NO" w:eastAsia="nb-NO"/>
-                            </w:rPr>
-                            <w:t>only</w:t>
-                          </w:r>
-                          <w:proofErr w:type="spellEnd"/>
                         </w:p>
                       </w:txbxContent>
                     </wps:txbx>
@@ -26298,19 +26305,8 @@
                         <w:szCs w:val="32"/>
                         <w:lang w:val="nb-NO" w:eastAsia="nb-NO"/>
                       </w:rPr>
-                      <w:t xml:space="preserve">VHDL 2008 </w:t>
+                      <w:t>VHDL 2008 only</w:t>
                     </w:r>
-                    <w:proofErr w:type="spellStart"/>
-                    <w:r>
-                      <w:rPr>
-                        <w:rFonts w:ascii="Helvetica Light" w:hAnsi="Helvetica Light" w:cs="Helvetica"/>
-                        <w:color w:val="000000" w:themeColor="text1"/>
-                        <w:szCs w:val="32"/>
-                        <w:lang w:val="nb-NO" w:eastAsia="nb-NO"/>
-                      </w:rPr>
-                      <w:t>only</w:t>
-                    </w:r>
-                    <w:proofErr w:type="spellEnd"/>
                   </w:p>
                 </w:txbxContent>
               </v:textbox>
@@ -26411,7 +26407,7 @@
 </file>
 
 <file path=word/footnotes.xml><?xml version="1.0" encoding="utf-8"?>
-<w:footnotes xmlns:wpc="http://schemas.microsoft.com/office/word/2010/wordprocessingCanvas" xmlns:cx="http://schemas.microsoft.com/office/drawing/2014/chartex" xmlns:cx1="http://schemas.microsoft.com/office/drawing/2015/9/8/chartex" xmlns:cx2="http://schemas.microsoft.com/office/drawing/2015/10/21/chartex" xmlns:cx3="http://schemas.microsoft.com/office/drawing/2016/5/9/chartex" xmlns:cx4="http://schemas.microsoft.com/office/drawing/2016/5/10/chartex" xmlns:cx5="http://schemas.microsoft.com/office/drawing/2016/5/11/chartex" xmlns:cx6="http://schemas.microsoft.com/office/drawing/2016/5/12/chartex" xmlns:cx7="http://schemas.microsoft.com/office/drawing/2016/5/13/chartex" xmlns:cx8="http://schemas.microsoft.com/office/drawing/2016/5/14/chartex" xmlns:mc="http://schemas.openxmlformats.org/markup-compatibility/2006" xmlns:aink="http://schemas.microsoft.com/office/drawing/2016/ink" xmlns:am3d="http://schemas.microsoft.com/office/drawing/2017/model3d" xmlns:o="urn:schemas-microsoft-com:office:office" xmlns:oel="http://schemas.microsoft.com/office/2019/extlst" xmlns:r="http://schemas.openxmlformats.org/officeDocument/2006/relationships" xmlns:m="http://schemas.openxmlformats.org/officeDocument/2006/math" xmlns:v="urn:schemas-microsoft-com:vml" xmlns:wp14="http://schemas.microsoft.com/office/word/2010/wordprocessingDrawing" xmlns:wp="http://schemas.openxmlformats.org/drawingml/2006/wordprocessingDrawing" xmlns:w10="urn:schemas-microsoft-com:office:word" xmlns:w="http://schemas.openxmlformats.org/wordprocessingml/2006/main" xmlns:w14="http://schemas.microsoft.com/office/word/2010/wordml" xmlns:w15="http://schemas.microsoft.com/office/word/2012/wordml" xmlns:w16cex="http://schemas.microsoft.com/office/word/2018/wordml/cex" xmlns:w16cid="http://schemas.microsoft.com/office/word/2016/wordml/cid" xmlns:w16="http://schemas.microsoft.com/office/word/2018/wordml" xmlns:w16du="http://schemas.microsoft.com/office/word/2023/wordml/word16du" xmlns:w16sdtdh="http://schemas.microsoft.com/office/word/2020/wordml/sdtdatahash" xmlns:w16se="http://schemas.microsoft.com/office/word/2015/wordml/symex" xmlns:wpg="http://schemas.microsoft.com/office/word/2010/wordprocessingGroup" xmlns:wpi="http://schemas.microsoft.com/office/word/2010/wordprocessingInk" xmlns:wne="http://schemas.microsoft.com/office/word/2006/wordml" xmlns:wps="http://schemas.microsoft.com/office/word/2010/wordprocessingShape" mc:Ignorable="w14 w15 w16se w16cid w16 w16cex w16sdtdh wp14">
+<w:footnotes xmlns:wpc="http://schemas.microsoft.com/office/word/2010/wordprocessingCanvas" xmlns:cx="http://schemas.microsoft.com/office/drawing/2014/chartex" xmlns:cx1="http://schemas.microsoft.com/office/drawing/2015/9/8/chartex" xmlns:cx2="http://schemas.microsoft.com/office/drawing/2015/10/21/chartex" xmlns:cx3="http://schemas.microsoft.com/office/drawing/2016/5/9/chartex" xmlns:cx4="http://schemas.microsoft.com/office/drawing/2016/5/10/chartex" xmlns:cx5="http://schemas.microsoft.com/office/drawing/2016/5/11/chartex" xmlns:cx6="http://schemas.microsoft.com/office/drawing/2016/5/12/chartex" xmlns:cx7="http://schemas.microsoft.com/office/drawing/2016/5/13/chartex" xmlns:cx8="http://schemas.microsoft.com/office/drawing/2016/5/14/chartex" xmlns:mc="http://schemas.openxmlformats.org/markup-compatibility/2006" xmlns:aink="http://schemas.microsoft.com/office/drawing/2016/ink" xmlns:am3d="http://schemas.microsoft.com/office/drawing/2017/model3d" xmlns:o="urn:schemas-microsoft-com:office:office" xmlns:oel="http://schemas.microsoft.com/office/2019/extlst" xmlns:r="http://schemas.openxmlformats.org/officeDocument/2006/relationships" xmlns:m="http://schemas.openxmlformats.org/officeDocument/2006/math" xmlns:v="urn:schemas-microsoft-com:vml" xmlns:wp14="http://schemas.microsoft.com/office/word/2010/wordprocessingDrawing" xmlns:wp="http://schemas.openxmlformats.org/drawingml/2006/wordprocessingDrawing" xmlns:w10="urn:schemas-microsoft-com:office:word" xmlns:w="http://schemas.openxmlformats.org/wordprocessingml/2006/main" xmlns:w14="http://schemas.microsoft.com/office/word/2010/wordml" xmlns:w15="http://schemas.microsoft.com/office/word/2012/wordml" xmlns:w16cex="http://schemas.microsoft.com/office/word/2018/wordml/cex" xmlns:w16cid="http://schemas.microsoft.com/office/word/2016/wordml/cid" xmlns:w16="http://schemas.microsoft.com/office/word/2018/wordml" xmlns:w16sdtdh="http://schemas.microsoft.com/office/word/2020/wordml/sdtdatahash" xmlns:w16se="http://schemas.microsoft.com/office/word/2015/wordml/symex" xmlns:wpg="http://schemas.microsoft.com/office/word/2010/wordprocessingGroup" xmlns:wpi="http://schemas.microsoft.com/office/word/2010/wordprocessingInk" xmlns:wne="http://schemas.microsoft.com/office/word/2006/wordml" xmlns:wps="http://schemas.microsoft.com/office/word/2010/wordprocessingShape" mc:Ignorable="w14 w15 w16se w16cid w16 w16cex w16sdtdh wp14">
   <w:footnote w:type="separator" w:id="-1">
     <w:p>
       <w:pPr>
@@ -26476,13 +26472,8 @@
       <w:r>
         <w:t xml:space="preserve"> Although defined as optional in the AXI4-Stream protocol, the signal must exist in the </w:t>
       </w:r>
-      <w:proofErr w:type="spellStart"/>
-      <w:r>
-        <w:t>axistream_if</w:t>
-      </w:r>
-      <w:proofErr w:type="spellEnd"/>
-      <w:r>
-        <w:t xml:space="preserve"> record, even when not used / connected to DUT. </w:t>
+      <w:r>
+        <w:t xml:space="preserve">axistream_if record, even when not used / connected to DUT. </w:t>
       </w:r>
     </w:p>
     <w:p>
@@ -26498,7 +26489,7 @@
 </file>
 
 <file path=word/header1.xml><?xml version="1.0" encoding="utf-8"?>
-<w:hdr xmlns:wpc="http://schemas.microsoft.com/office/word/2010/wordprocessingCanvas" xmlns:cx="http://schemas.microsoft.com/office/drawing/2014/chartex" xmlns:cx1="http://schemas.microsoft.com/office/drawing/2015/9/8/chartex" xmlns:cx2="http://schemas.microsoft.com/office/drawing/2015/10/21/chartex" xmlns:cx3="http://schemas.microsoft.com/office/drawing/2016/5/9/chartex" xmlns:cx4="http://schemas.microsoft.com/office/drawing/2016/5/10/chartex" xmlns:cx5="http://schemas.microsoft.com/office/drawing/2016/5/11/chartex" xmlns:cx6="http://schemas.microsoft.com/office/drawing/2016/5/12/chartex" xmlns:cx7="http://schemas.microsoft.com/office/drawing/2016/5/13/chartex" xmlns:cx8="http://schemas.microsoft.com/office/drawing/2016/5/14/chartex" xmlns:mc="http://schemas.openxmlformats.org/markup-compatibility/2006" xmlns:aink="http://schemas.microsoft.com/office/drawing/2016/ink" xmlns:am3d="http://schemas.microsoft.com/office/drawing/2017/model3d" xmlns:o="urn:schemas-microsoft-com:office:office" xmlns:oel="http://schemas.microsoft.com/office/2019/extlst" xmlns:r="http://schemas.openxmlformats.org/officeDocument/2006/relationships" xmlns:m="http://schemas.openxmlformats.org/officeDocument/2006/math" xmlns:v="urn:schemas-microsoft-com:vml" xmlns:wp14="http://schemas.microsoft.com/office/word/2010/wordprocessingDrawing" xmlns:wp="http://schemas.openxmlformats.org/drawingml/2006/wordprocessingDrawing" xmlns:w10="urn:schemas-microsoft-com:office:word" xmlns:w="http://schemas.openxmlformats.org/wordprocessingml/2006/main" xmlns:w14="http://schemas.microsoft.com/office/word/2010/wordml" xmlns:w15="http://schemas.microsoft.com/office/word/2012/wordml" xmlns:w16cex="http://schemas.microsoft.com/office/word/2018/wordml/cex" xmlns:w16cid="http://schemas.microsoft.com/office/word/2016/wordml/cid" xmlns:w16="http://schemas.microsoft.com/office/word/2018/wordml" xmlns:w16du="http://schemas.microsoft.com/office/word/2023/wordml/word16du" xmlns:w16sdtdh="http://schemas.microsoft.com/office/word/2020/wordml/sdtdatahash" xmlns:w16se="http://schemas.microsoft.com/office/word/2015/wordml/symex" xmlns:wpg="http://schemas.microsoft.com/office/word/2010/wordprocessingGroup" xmlns:wpi="http://schemas.microsoft.com/office/word/2010/wordprocessingInk" xmlns:wne="http://schemas.microsoft.com/office/word/2006/wordml" xmlns:wps="http://schemas.microsoft.com/office/word/2010/wordprocessingShape" mc:Ignorable="w14 w15 w16se w16cid w16 w16cex w16sdtdh wp14">
+<w:hdr xmlns:wpc="http://schemas.microsoft.com/office/word/2010/wordprocessingCanvas" xmlns:cx="http://schemas.microsoft.com/office/drawing/2014/chartex" xmlns:cx1="http://schemas.microsoft.com/office/drawing/2015/9/8/chartex" xmlns:cx2="http://schemas.microsoft.com/office/drawing/2015/10/21/chartex" xmlns:cx3="http://schemas.microsoft.com/office/drawing/2016/5/9/chartex" xmlns:cx4="http://schemas.microsoft.com/office/drawing/2016/5/10/chartex" xmlns:cx5="http://schemas.microsoft.com/office/drawing/2016/5/11/chartex" xmlns:cx6="http://schemas.microsoft.com/office/drawing/2016/5/12/chartex" xmlns:cx7="http://schemas.microsoft.com/office/drawing/2016/5/13/chartex" xmlns:cx8="http://schemas.microsoft.com/office/drawing/2016/5/14/chartex" xmlns:mc="http://schemas.openxmlformats.org/markup-compatibility/2006" xmlns:aink="http://schemas.microsoft.com/office/drawing/2016/ink" xmlns:am3d="http://schemas.microsoft.com/office/drawing/2017/model3d" xmlns:o="urn:schemas-microsoft-com:office:office" xmlns:oel="http://schemas.microsoft.com/office/2019/extlst" xmlns:r="http://schemas.openxmlformats.org/officeDocument/2006/relationships" xmlns:m="http://schemas.openxmlformats.org/officeDocument/2006/math" xmlns:v="urn:schemas-microsoft-com:vml" xmlns:wp14="http://schemas.microsoft.com/office/word/2010/wordprocessingDrawing" xmlns:wp="http://schemas.openxmlformats.org/drawingml/2006/wordprocessingDrawing" xmlns:w10="urn:schemas-microsoft-com:office:word" xmlns:w="http://schemas.openxmlformats.org/wordprocessingml/2006/main" xmlns:w14="http://schemas.microsoft.com/office/word/2010/wordml" xmlns:w15="http://schemas.microsoft.com/office/word/2012/wordml" xmlns:w16cex="http://schemas.microsoft.com/office/word/2018/wordml/cex" xmlns:w16cid="http://schemas.microsoft.com/office/word/2016/wordml/cid" xmlns:w16="http://schemas.microsoft.com/office/word/2018/wordml" xmlns:w16sdtdh="http://schemas.microsoft.com/office/word/2020/wordml/sdtdatahash" xmlns:w16se="http://schemas.microsoft.com/office/word/2015/wordml/symex" xmlns:wpg="http://schemas.microsoft.com/office/word/2010/wordprocessingGroup" xmlns:wpi="http://schemas.microsoft.com/office/word/2010/wordprocessingInk" xmlns:wne="http://schemas.microsoft.com/office/word/2006/wordml" xmlns:wps="http://schemas.microsoft.com/office/word/2010/wordprocessingShape" mc:Ignorable="w14 w15 w16se w16cid w16 w16cex w16sdtdh wp14">
   <w:p>
     <w:pPr>
       <w:pStyle w:val="Header"/>
@@ -26565,7 +26556,7 @@
 </file>
 
 <file path=word/header2.xml><?xml version="1.0" encoding="utf-8"?>
-<w:hdr xmlns:wpc="http://schemas.microsoft.com/office/word/2010/wordprocessingCanvas" xmlns:cx="http://schemas.microsoft.com/office/drawing/2014/chartex" xmlns:cx1="http://schemas.microsoft.com/office/drawing/2015/9/8/chartex" xmlns:cx2="http://schemas.microsoft.com/office/drawing/2015/10/21/chartex" xmlns:cx3="http://schemas.microsoft.com/office/drawing/2016/5/9/chartex" xmlns:cx4="http://schemas.microsoft.com/office/drawing/2016/5/10/chartex" xmlns:cx5="http://schemas.microsoft.com/office/drawing/2016/5/11/chartex" xmlns:cx6="http://schemas.microsoft.com/office/drawing/2016/5/12/chartex" xmlns:cx7="http://schemas.microsoft.com/office/drawing/2016/5/13/chartex" xmlns:cx8="http://schemas.microsoft.com/office/drawing/2016/5/14/chartex" xmlns:mc="http://schemas.openxmlformats.org/markup-compatibility/2006" xmlns:aink="http://schemas.microsoft.com/office/drawing/2016/ink" xmlns:am3d="http://schemas.microsoft.com/office/drawing/2017/model3d" xmlns:o="urn:schemas-microsoft-com:office:office" xmlns:oel="http://schemas.microsoft.com/office/2019/extlst" xmlns:r="http://schemas.openxmlformats.org/officeDocument/2006/relationships" xmlns:m="http://schemas.openxmlformats.org/officeDocument/2006/math" xmlns:v="urn:schemas-microsoft-com:vml" xmlns:wp14="http://schemas.microsoft.com/office/word/2010/wordprocessingDrawing" xmlns:wp="http://schemas.openxmlformats.org/drawingml/2006/wordprocessingDrawing" xmlns:w10="urn:schemas-microsoft-com:office:word" xmlns:w="http://schemas.openxmlformats.org/wordprocessingml/2006/main" xmlns:w14="http://schemas.microsoft.com/office/word/2010/wordml" xmlns:w15="http://schemas.microsoft.com/office/word/2012/wordml" xmlns:w16cex="http://schemas.microsoft.com/office/word/2018/wordml/cex" xmlns:w16cid="http://schemas.microsoft.com/office/word/2016/wordml/cid" xmlns:w16="http://schemas.microsoft.com/office/word/2018/wordml" xmlns:w16du="http://schemas.microsoft.com/office/word/2023/wordml/word16du" xmlns:w16sdtdh="http://schemas.microsoft.com/office/word/2020/wordml/sdtdatahash" xmlns:w16se="http://schemas.microsoft.com/office/word/2015/wordml/symex" xmlns:wpg="http://schemas.microsoft.com/office/word/2010/wordprocessingGroup" xmlns:wpi="http://schemas.microsoft.com/office/word/2010/wordprocessingInk" xmlns:wne="http://schemas.microsoft.com/office/word/2006/wordml" xmlns:wps="http://schemas.microsoft.com/office/word/2010/wordprocessingShape" mc:Ignorable="w14 w15 w16se w16cid w16 w16cex w16sdtdh wp14">
+<w:hdr xmlns:wpc="http://schemas.microsoft.com/office/word/2010/wordprocessingCanvas" xmlns:cx="http://schemas.microsoft.com/office/drawing/2014/chartex" xmlns:cx1="http://schemas.microsoft.com/office/drawing/2015/9/8/chartex" xmlns:cx2="http://schemas.microsoft.com/office/drawing/2015/10/21/chartex" xmlns:cx3="http://schemas.microsoft.com/office/drawing/2016/5/9/chartex" xmlns:cx4="http://schemas.microsoft.com/office/drawing/2016/5/10/chartex" xmlns:cx5="http://schemas.microsoft.com/office/drawing/2016/5/11/chartex" xmlns:cx6="http://schemas.microsoft.com/office/drawing/2016/5/12/chartex" xmlns:cx7="http://schemas.microsoft.com/office/drawing/2016/5/13/chartex" xmlns:cx8="http://schemas.microsoft.com/office/drawing/2016/5/14/chartex" xmlns:mc="http://schemas.openxmlformats.org/markup-compatibility/2006" xmlns:aink="http://schemas.microsoft.com/office/drawing/2016/ink" xmlns:am3d="http://schemas.microsoft.com/office/drawing/2017/model3d" xmlns:o="urn:schemas-microsoft-com:office:office" xmlns:oel="http://schemas.microsoft.com/office/2019/extlst" xmlns:r="http://schemas.openxmlformats.org/officeDocument/2006/relationships" xmlns:m="http://schemas.openxmlformats.org/officeDocument/2006/math" xmlns:v="urn:schemas-microsoft-com:vml" xmlns:wp14="http://schemas.microsoft.com/office/word/2010/wordprocessingDrawing" xmlns:wp="http://schemas.openxmlformats.org/drawingml/2006/wordprocessingDrawing" xmlns:w10="urn:schemas-microsoft-com:office:word" xmlns:w="http://schemas.openxmlformats.org/wordprocessingml/2006/main" xmlns:w14="http://schemas.microsoft.com/office/word/2010/wordml" xmlns:w15="http://schemas.microsoft.com/office/word/2012/wordml" xmlns:w16cex="http://schemas.microsoft.com/office/word/2018/wordml/cex" xmlns:w16cid="http://schemas.microsoft.com/office/word/2016/wordml/cid" xmlns:w16="http://schemas.microsoft.com/office/word/2018/wordml" xmlns:w16sdtdh="http://schemas.microsoft.com/office/word/2020/wordml/sdtdatahash" xmlns:w16se="http://schemas.microsoft.com/office/word/2015/wordml/symex" xmlns:wpg="http://schemas.microsoft.com/office/word/2010/wordprocessingGroup" xmlns:wpi="http://schemas.microsoft.com/office/word/2010/wordprocessingInk" xmlns:wne="http://schemas.microsoft.com/office/word/2006/wordml" xmlns:wps="http://schemas.microsoft.com/office/word/2010/wordprocessingShape" mc:Ignorable="w14 w15 w16se w16cid w16 w16cex w16sdtdh wp14">
   <w:p>
     <w:pPr>
       <w:pStyle w:val="Header"/>
@@ -26633,7 +26624,7 @@
 </file>
 
 <file path=word/numbering.xml><?xml version="1.0" encoding="utf-8"?>
-<w:numbering xmlns:wpc="http://schemas.microsoft.com/office/word/2010/wordprocessingCanvas" xmlns:cx="http://schemas.microsoft.com/office/drawing/2014/chartex" xmlns:cx1="http://schemas.microsoft.com/office/drawing/2015/9/8/chartex" xmlns:cx2="http://schemas.microsoft.com/office/drawing/2015/10/21/chartex" xmlns:cx3="http://schemas.microsoft.com/office/drawing/2016/5/9/chartex" xmlns:cx4="http://schemas.microsoft.com/office/drawing/2016/5/10/chartex" xmlns:cx5="http://schemas.microsoft.com/office/drawing/2016/5/11/chartex" xmlns:cx6="http://schemas.microsoft.com/office/drawing/2016/5/12/chartex" xmlns:cx7="http://schemas.microsoft.com/office/drawing/2016/5/13/chartex" xmlns:cx8="http://schemas.microsoft.com/office/drawing/2016/5/14/chartex" xmlns:mc="http://schemas.openxmlformats.org/markup-compatibility/2006" xmlns:aink="http://schemas.microsoft.com/office/drawing/2016/ink" xmlns:am3d="http://schemas.microsoft.com/office/drawing/2017/model3d" xmlns:o="urn:schemas-microsoft-com:office:office" xmlns:oel="http://schemas.microsoft.com/office/2019/extlst" xmlns:r="http://schemas.openxmlformats.org/officeDocument/2006/relationships" xmlns:m="http://schemas.openxmlformats.org/officeDocument/2006/math" xmlns:v="urn:schemas-microsoft-com:vml" xmlns:wp14="http://schemas.microsoft.com/office/word/2010/wordprocessingDrawing" xmlns:wp="http://schemas.openxmlformats.org/drawingml/2006/wordprocessingDrawing" xmlns:w10="urn:schemas-microsoft-com:office:word" xmlns:w="http://schemas.openxmlformats.org/wordprocessingml/2006/main" xmlns:w14="http://schemas.microsoft.com/office/word/2010/wordml" xmlns:w15="http://schemas.microsoft.com/office/word/2012/wordml" xmlns:w16cex="http://schemas.microsoft.com/office/word/2018/wordml/cex" xmlns:w16cid="http://schemas.microsoft.com/office/word/2016/wordml/cid" xmlns:w16="http://schemas.microsoft.com/office/word/2018/wordml" xmlns:w16du="http://schemas.microsoft.com/office/word/2023/wordml/word16du" xmlns:w16sdtdh="http://schemas.microsoft.com/office/word/2020/wordml/sdtdatahash" xmlns:w16se="http://schemas.microsoft.com/office/word/2015/wordml/symex" xmlns:wpg="http://schemas.microsoft.com/office/word/2010/wordprocessingGroup" xmlns:wpi="http://schemas.microsoft.com/office/word/2010/wordprocessingInk" xmlns:wne="http://schemas.microsoft.com/office/word/2006/wordml" xmlns:wps="http://schemas.microsoft.com/office/word/2010/wordprocessingShape" mc:Ignorable="w14 w15 w16se w16cid w16 w16cex w16sdtdh wp14">
+<w:numbering xmlns:wpc="http://schemas.microsoft.com/office/word/2010/wordprocessingCanvas" xmlns:cx="http://schemas.microsoft.com/office/drawing/2014/chartex" xmlns:cx1="http://schemas.microsoft.com/office/drawing/2015/9/8/chartex" xmlns:cx2="http://schemas.microsoft.com/office/drawing/2015/10/21/chartex" xmlns:cx3="http://schemas.microsoft.com/office/drawing/2016/5/9/chartex" xmlns:cx4="http://schemas.microsoft.com/office/drawing/2016/5/10/chartex" xmlns:cx5="http://schemas.microsoft.com/office/drawing/2016/5/11/chartex" xmlns:cx6="http://schemas.microsoft.com/office/drawing/2016/5/12/chartex" xmlns:cx7="http://schemas.microsoft.com/office/drawing/2016/5/13/chartex" xmlns:cx8="http://schemas.microsoft.com/office/drawing/2016/5/14/chartex" xmlns:mc="http://schemas.openxmlformats.org/markup-compatibility/2006" xmlns:aink="http://schemas.microsoft.com/office/drawing/2016/ink" xmlns:am3d="http://schemas.microsoft.com/office/drawing/2017/model3d" xmlns:o="urn:schemas-microsoft-com:office:office" xmlns:oel="http://schemas.microsoft.com/office/2019/extlst" xmlns:r="http://schemas.openxmlformats.org/officeDocument/2006/relationships" xmlns:m="http://schemas.openxmlformats.org/officeDocument/2006/math" xmlns:v="urn:schemas-microsoft-com:vml" xmlns:wp14="http://schemas.microsoft.com/office/word/2010/wordprocessingDrawing" xmlns:wp="http://schemas.openxmlformats.org/drawingml/2006/wordprocessingDrawing" xmlns:w10="urn:schemas-microsoft-com:office:word" xmlns:w="http://schemas.openxmlformats.org/wordprocessingml/2006/main" xmlns:w14="http://schemas.microsoft.com/office/word/2010/wordml" xmlns:w15="http://schemas.microsoft.com/office/word/2012/wordml" xmlns:w16cex="http://schemas.microsoft.com/office/word/2018/wordml/cex" xmlns:w16cid="http://schemas.microsoft.com/office/word/2016/wordml/cid" xmlns:w16="http://schemas.microsoft.com/office/word/2018/wordml" xmlns:w16sdtdh="http://schemas.microsoft.com/office/word/2020/wordml/sdtdatahash" xmlns:w16se="http://schemas.microsoft.com/office/word/2015/wordml/symex" xmlns:wpg="http://schemas.microsoft.com/office/word/2010/wordprocessingGroup" xmlns:wpi="http://schemas.microsoft.com/office/word/2010/wordprocessingInk" xmlns:wne="http://schemas.microsoft.com/office/word/2006/wordml" xmlns:wps="http://schemas.microsoft.com/office/word/2010/wordprocessingShape" mc:Ignorable="w14 w15 w16se w16cid w16 w16cex w16sdtdh wp14">
   <w:abstractNum w:abstractNumId="0" w15:restartNumberingAfterBreak="0">
     <w:nsid w:val="FFFFFF88"/>
     <w:multiLevelType w:val="singleLevel"/>

</xml_diff>